<commit_message>
aggiornata documentazione (non ancora finita)
</commit_message>
<xml_diff>
--- a/documentazione.docx
+++ b/documentazione.docx
@@ -46,14 +46,23 @@
           <w:szCs w:val="28"/>
         </w:rPr>
       </w:pPr>
-      <w:r>
-        <w:rPr>
-          <w:sz w:val="28"/>
-          <w:szCs w:val="28"/>
-        </w:rPr>
-        <w:t xml:space="preserve">Email: </w:t>
-      </w:r>
-      <w:hyperlink r:id="rId5" w:history="1">
+      <w:proofErr w:type="gramStart"/>
+      <w:r>
+        <w:rPr>
+          <w:sz w:val="28"/>
+          <w:szCs w:val="28"/>
+        </w:rPr>
+        <w:t>Email</w:t>
+      </w:r>
+      <w:proofErr w:type="gramEnd"/>
+      <w:r>
+        <w:rPr>
+          <w:sz w:val="28"/>
+          <w:szCs w:val="28"/>
+        </w:rPr>
+        <w:t xml:space="preserve">: </w:t>
+      </w:r>
+      <w:hyperlink r:id="rId6" w:history="1">
         <w:r>
           <w:rPr>
             <w:rStyle w:val="Collegamentoipertestuale"/>
@@ -86,7 +95,7 @@
         </w:rPr>
         <w:t xml:space="preserve">Link repository GitHub: </w:t>
       </w:r>
-      <w:hyperlink r:id="rId6" w:history="1">
+      <w:hyperlink r:id="rId7" w:history="1">
         <w:r>
           <w:rPr>
             <w:rStyle w:val="Collegamentoipertestuale"/>
@@ -132,7 +141,42 @@
           <w:sz w:val="28"/>
           <w:szCs w:val="28"/>
         </w:rPr>
-        <w:t>il progetto è stato realizzato in python, in quanto esso risulta più idoneo per la trattazione e l</w:t>
+        <w:t>I</w:t>
+      </w:r>
+      <w:r>
+        <w:rPr>
+          <w:sz w:val="28"/>
+          <w:szCs w:val="28"/>
+        </w:rPr>
+        <w:t xml:space="preserve">l progetto è stato realizzato in </w:t>
+      </w:r>
+      <w:r>
+        <w:rPr>
+          <w:sz w:val="28"/>
+          <w:szCs w:val="28"/>
+        </w:rPr>
+        <w:t>P</w:t>
+      </w:r>
+      <w:r>
+        <w:rPr>
+          <w:sz w:val="28"/>
+          <w:szCs w:val="28"/>
+        </w:rPr>
+        <w:t xml:space="preserve">ython, in quanto </w:t>
+      </w:r>
+      <w:r>
+        <w:rPr>
+          <w:sz w:val="28"/>
+          <w:szCs w:val="28"/>
+        </w:rPr>
+        <w:t>si presta maggiormente al</w:t>
+      </w:r>
+      <w:r>
+        <w:rPr>
+          <w:sz w:val="28"/>
+          <w:szCs w:val="28"/>
+        </w:rPr>
+        <w:t>la trattazione e l</w:t>
       </w:r>
       <w:r>
         <w:rPr>
@@ -146,7 +190,63 @@
           <w:sz w:val="28"/>
           <w:szCs w:val="28"/>
         </w:rPr>
-        <w:t>analisi dei dati e come ambiente di lavoro è stato utilizzato visual studio code con le estensioni relative.</w:t>
+        <w:t>analisi dei dati</w:t>
+      </w:r>
+      <w:r>
+        <w:rPr>
+          <w:sz w:val="28"/>
+          <w:szCs w:val="28"/>
+        </w:rPr>
+        <w:t>, mentre</w:t>
+      </w:r>
+      <w:r>
+        <w:rPr>
+          <w:sz w:val="28"/>
+          <w:szCs w:val="28"/>
+        </w:rPr>
+        <w:t xml:space="preserve"> come ambiente di lavoro è stato utilizzato </w:t>
+      </w:r>
+      <w:r>
+        <w:rPr>
+          <w:sz w:val="28"/>
+          <w:szCs w:val="28"/>
+        </w:rPr>
+        <w:t>Visual studio code (</w:t>
+      </w:r>
+      <w:r>
+        <w:rPr>
+          <w:sz w:val="28"/>
+          <w:szCs w:val="28"/>
+        </w:rPr>
+        <w:t xml:space="preserve">con </w:t>
+      </w:r>
+      <w:r>
+        <w:rPr>
+          <w:sz w:val="28"/>
+          <w:szCs w:val="28"/>
+        </w:rPr>
+        <w:t xml:space="preserve">annesse </w:t>
+      </w:r>
+      <w:r>
+        <w:rPr>
+          <w:sz w:val="28"/>
+          <w:szCs w:val="28"/>
+        </w:rPr>
+        <w:t>relative</w:t>
+      </w:r>
+      <w:r>
+        <w:rPr>
+          <w:sz w:val="28"/>
+          <w:szCs w:val="28"/>
+        </w:rPr>
+        <w:t xml:space="preserve"> estensioni)</w:t>
+      </w:r>
+      <w:r>
+        <w:rPr>
+          <w:sz w:val="28"/>
+          <w:szCs w:val="28"/>
+        </w:rPr>
+        <w:t>.</w:t>
       </w:r>
     </w:p>
     <w:p>
@@ -187,22 +287,43 @@
           <w:sz w:val="28"/>
           <w:szCs w:val="28"/>
         </w:rPr>
-        <w:t xml:space="preserve">matplotlib: visualizzazione dei grafici </w:t>
-      </w:r>
-    </w:p>
-    <w:p>
-      <w:pPr>
-        <w:rPr>
-          <w:sz w:val="28"/>
-          <w:szCs w:val="28"/>
-        </w:rPr>
-      </w:pPr>
-      <w:r>
-        <w:rPr>
-          <w:sz w:val="28"/>
-          <w:szCs w:val="28"/>
-        </w:rPr>
-        <w:t xml:space="preserve">numpy: </w:t>
+        <w:t>M</w:t>
+      </w:r>
+      <w:r>
+        <w:rPr>
+          <w:sz w:val="28"/>
+          <w:szCs w:val="28"/>
+        </w:rPr>
+        <w:t>atplotlib: visualizzazione dei grafici</w:t>
+      </w:r>
+      <w:r>
+        <w:rPr>
+          <w:sz w:val="28"/>
+          <w:szCs w:val="28"/>
+        </w:rPr>
+        <w:t>;</w:t>
+      </w:r>
+    </w:p>
+    <w:p>
+      <w:pPr>
+        <w:rPr>
+          <w:sz w:val="28"/>
+          <w:szCs w:val="28"/>
+        </w:rPr>
+      </w:pPr>
+      <w:r>
+        <w:rPr>
+          <w:sz w:val="28"/>
+          <w:szCs w:val="28"/>
+        </w:rPr>
+        <w:t>N</w:t>
+      </w:r>
+      <w:r>
+        <w:rPr>
+          <w:sz w:val="28"/>
+          <w:szCs w:val="28"/>
+        </w:rPr>
+        <w:t xml:space="preserve">umpy: </w:t>
       </w:r>
       <w:r>
         <w:rPr>
@@ -211,20 +332,34 @@
         </w:rPr>
         <w:t>visualizzazione dei grafici</w:t>
       </w:r>
-    </w:p>
-    <w:p>
-      <w:pPr>
-        <w:rPr>
-          <w:sz w:val="28"/>
-          <w:szCs w:val="28"/>
-        </w:rPr>
-      </w:pPr>
-      <w:r>
-        <w:rPr>
-          <w:sz w:val="28"/>
-          <w:szCs w:val="28"/>
-        </w:rPr>
-        <w:t>pandas</w:t>
+      <w:r>
+        <w:rPr>
+          <w:sz w:val="28"/>
+          <w:szCs w:val="28"/>
+        </w:rPr>
+        <w:t>;</w:t>
+      </w:r>
+    </w:p>
+    <w:p>
+      <w:pPr>
+        <w:rPr>
+          <w:sz w:val="28"/>
+          <w:szCs w:val="28"/>
+        </w:rPr>
+      </w:pPr>
+      <w:r>
+        <w:rPr>
+          <w:sz w:val="28"/>
+          <w:szCs w:val="28"/>
+        </w:rPr>
+        <w:t>P</w:t>
+      </w:r>
+      <w:r>
+        <w:rPr>
+          <w:sz w:val="28"/>
+          <w:szCs w:val="28"/>
+        </w:rPr>
+        <w:t>andas</w:t>
       </w:r>
       <w:r>
         <w:rPr>
@@ -233,6 +368,13 @@
         </w:rPr>
         <w:t>: importazione dei dataset .csv</w:t>
       </w:r>
+      <w:r>
+        <w:rPr>
+          <w:sz w:val="28"/>
+          <w:szCs w:val="28"/>
+        </w:rPr>
+        <w:t>;</w:t>
+      </w:r>
     </w:p>
     <w:p>
       <w:pPr>
@@ -248,6 +390,13 @@
         </w:rPr>
         <w:t>Scikit-learn: applicazione concetti di ML</w:t>
       </w:r>
+      <w:r>
+        <w:rPr>
+          <w:sz w:val="28"/>
+          <w:szCs w:val="28"/>
+        </w:rPr>
+        <w:t>;</w:t>
+      </w:r>
     </w:p>
     <w:p>
       <w:pPr>
@@ -277,20 +426,99 @@
         </w:rPr>
         <w:t>: creazione di grafici</w:t>
       </w:r>
-    </w:p>
-    <w:p>
-      <w:pPr>
-        <w:rPr>
-          <w:sz w:val="28"/>
-          <w:szCs w:val="28"/>
-        </w:rPr>
-      </w:pPr>
-      <w:r>
-        <w:rPr>
-          <w:sz w:val="28"/>
-          <w:szCs w:val="28"/>
-        </w:rPr>
-        <w:t>#TODO aggiornare</w:t>
+      <w:r>
+        <w:rPr>
+          <w:sz w:val="28"/>
+          <w:szCs w:val="28"/>
+        </w:rPr>
+        <w:t>.</w:t>
+      </w:r>
+    </w:p>
+    <w:p>
+      <w:pPr>
+        <w:rPr>
+          <w:sz w:val="28"/>
+          <w:szCs w:val="28"/>
+        </w:rPr>
+      </w:pPr>
+      <w:r>
+        <w:rPr>
+          <w:sz w:val="28"/>
+          <w:szCs w:val="28"/>
+        </w:rPr>
+        <w:t>P</w:t>
+      </w:r>
+      <w:r>
+        <w:rPr>
+          <w:sz w:val="28"/>
+          <w:szCs w:val="28"/>
+        </w:rPr>
+        <w:t>gmp</w:t>
+      </w:r>
+      <w:r>
+        <w:rPr>
+          <w:sz w:val="28"/>
+          <w:szCs w:val="28"/>
+        </w:rPr>
+        <w:t>y: creazione della rete bayesiana</w:t>
+      </w:r>
+    </w:p>
+    <w:p>
+      <w:pPr>
+        <w:rPr>
+          <w:sz w:val="28"/>
+          <w:szCs w:val="28"/>
+        </w:rPr>
+      </w:pPr>
+      <w:r>
+        <w:rPr>
+          <w:sz w:val="28"/>
+          <w:szCs w:val="28"/>
+        </w:rPr>
+        <w:t>S</w:t>
+      </w:r>
+      <w:r>
+        <w:rPr>
+          <w:sz w:val="28"/>
+          <w:szCs w:val="28"/>
+        </w:rPr>
+        <w:t>potipy</w:t>
+      </w:r>
+      <w:r>
+        <w:rPr>
+          <w:sz w:val="28"/>
+          <w:szCs w:val="28"/>
+        </w:rPr>
+        <w:t>: creazione del dataset e query per la user interface</w:t>
+      </w:r>
+    </w:p>
+    <w:p>
+      <w:pPr>
+        <w:rPr>
+          <w:sz w:val="28"/>
+          <w:szCs w:val="28"/>
+        </w:rPr>
+      </w:pPr>
+      <w:r>
+        <w:rPr>
+          <w:sz w:val="28"/>
+          <w:szCs w:val="28"/>
+        </w:rPr>
+        <w:t>T</w:t>
+      </w:r>
+      <w:r>
+        <w:rPr>
+          <w:sz w:val="28"/>
+          <w:szCs w:val="28"/>
+        </w:rPr>
+        <w:t>qdm</w:t>
+      </w:r>
+      <w:r>
+        <w:rPr>
+          <w:sz w:val="28"/>
+          <w:szCs w:val="28"/>
+        </w:rPr>
+        <w:t>: barre di avanzamento per l’installazione automatica dei requirements</w:t>
       </w:r>
     </w:p>
     <w:p>
@@ -335,7 +563,7 @@
         </w:rPr>
         <w:t xml:space="preserve">Installare </w:t>
       </w:r>
-      <w:hyperlink r:id="rId7" w:history="1">
+      <w:hyperlink r:id="rId8" w:history="1">
         <w:r>
           <w:rPr>
             <w:rStyle w:val="Collegamentoipertestuale"/>
@@ -352,7 +580,14 @@
         </w:rPr>
         <w:t xml:space="preserve"> e l</w:t>
       </w:r>
-      <w:hyperlink r:id="rId8" w:history="1">
+      <w:r>
+        <w:rPr>
+          <w:sz w:val="28"/>
+          <w:szCs w:val="28"/>
+        </w:rPr>
+        <w:t>’</w:t>
+      </w:r>
+      <w:hyperlink r:id="rId9" w:history="1">
         <w:r>
           <w:rPr>
             <w:rStyle w:val="Collegamentoipertestuale"/>
@@ -362,6 +597,14 @@
           <w:t>estensione per compilare i file .py</w:t>
         </w:r>
       </w:hyperlink>
+      <w:r>
+        <w:rPr>
+          <w:rStyle w:val="Collegamentoipertestuale"/>
+          <w:sz w:val="28"/>
+          <w:szCs w:val="28"/>
+        </w:rPr>
+        <w:t xml:space="preserve"> ;</w:t>
+      </w:r>
     </w:p>
     <w:p>
       <w:pPr>
@@ -380,9 +623,16 @@
           <w:sz w:val="28"/>
           <w:szCs w:val="28"/>
         </w:rPr>
-        <w:t xml:space="preserve">installare </w:t>
-      </w:r>
-      <w:hyperlink r:id="rId9" w:history="1">
+        <w:t>I</w:t>
+      </w:r>
+      <w:r>
+        <w:rPr>
+          <w:sz w:val="28"/>
+          <w:szCs w:val="28"/>
+        </w:rPr>
+        <w:t xml:space="preserve">nstallare </w:t>
+      </w:r>
+      <w:hyperlink r:id="rId10" w:history="1">
         <w:r>
           <w:rPr>
             <w:rStyle w:val="Collegamentoipertestuale"/>
@@ -397,7 +647,28 @@
           <w:sz w:val="28"/>
           <w:szCs w:val="28"/>
         </w:rPr>
-        <w:t xml:space="preserve"> tramite il sito ufficiale</w:t>
+        <w:t xml:space="preserve"> </w:t>
+      </w:r>
+      <w:r>
+        <w:rPr>
+          <w:sz w:val="28"/>
+          <w:szCs w:val="28"/>
+        </w:rPr>
+        <w:t xml:space="preserve">mediante </w:t>
+      </w:r>
+      <w:r>
+        <w:rPr>
+          <w:sz w:val="28"/>
+          <w:szCs w:val="28"/>
+        </w:rPr>
+        <w:t>sito ufficiale</w:t>
+      </w:r>
+      <w:r>
+        <w:rPr>
+          <w:sz w:val="28"/>
+          <w:szCs w:val="28"/>
+        </w:rPr>
+        <w:t>;</w:t>
       </w:r>
     </w:p>
     <w:p>
@@ -417,7 +688,14 @@
           <w:sz w:val="28"/>
           <w:szCs w:val="28"/>
         </w:rPr>
-        <w:t>aprire l</w:t>
+        <w:t>A</w:t>
+      </w:r>
+      <w:r>
+        <w:rPr>
+          <w:sz w:val="28"/>
+          <w:szCs w:val="28"/>
+        </w:rPr>
+        <w:t>prire l</w:t>
       </w:r>
       <w:r>
         <w:rPr>
@@ -432,6 +710,13 @@
           <w:szCs w:val="28"/>
         </w:rPr>
         <w:t>editor di testo</w:t>
+      </w:r>
+      <w:r>
+        <w:rPr>
+          <w:sz w:val="28"/>
+          <w:szCs w:val="28"/>
+        </w:rPr>
+        <w:t>;</w:t>
       </w:r>
     </w:p>
     <w:p>
@@ -451,7 +736,14 @@
           <w:sz w:val="28"/>
           <w:szCs w:val="28"/>
         </w:rPr>
-        <w:t xml:space="preserve">aprire il file </w:t>
+        <w:t>A</w:t>
+      </w:r>
+      <w:r>
+        <w:rPr>
+          <w:sz w:val="28"/>
+          <w:szCs w:val="28"/>
+        </w:rPr>
+        <w:t xml:space="preserve">prire il file </w:t>
       </w:r>
       <w:r>
         <w:rPr>
@@ -481,9 +773,90 @@
         </w:rPr>
         <w:t>5</w:t>
       </w:r>
-    </w:p>
-    <w:p>
-      <w:pPr>
+      <w:r>
+        <w:rPr>
+          <w:sz w:val="28"/>
+          <w:szCs w:val="28"/>
+        </w:rPr>
+        <w:t>.</w:t>
+      </w:r>
+    </w:p>
+    <w:p>
+      <w:pPr>
+        <w:pStyle w:val="Paragrafoelenco"/>
+        <w:numPr>
+          <w:ilvl w:val="1"/>
+          <w:numId w:val="1"/>
+        </w:numPr>
+        <w:rPr>
+          <w:sz w:val="28"/>
+          <w:szCs w:val="28"/>
+        </w:rPr>
+      </w:pPr>
+      <w:r>
+        <w:rPr>
+          <w:sz w:val="28"/>
+          <w:szCs w:val="28"/>
+        </w:rPr>
+        <w:t xml:space="preserve">Alla riga 2 del file “main.py” è presente l’installazione automatica delle librerie contenute all’interno del file “requirements.txt”, la linea che </w:t>
+      </w:r>
+      <w:r>
+        <w:rPr>
+          <w:sz w:val="28"/>
+          <w:szCs w:val="28"/>
+        </w:rPr>
+        <w:lastRenderedPageBreak/>
+        <w:t xml:space="preserve">effettua questa operazione è commentata nella versione del progetto consegnata per evitare di installare packages non necessariamente voluti durante un avvio del programma effettuato per errore ma per funzionare il progetto ha bisogno di utilizzare le versioni delle librerie elencate nel file requirements.txt. Un modo alternativo per installare i packages è entrare nella cartella del progetto attraverso il prompt dei comandi o windows powershell (entrambi se il sistema operativo utilizzato è windows) </w:t>
+      </w:r>
+      <w:proofErr w:type="gramStart"/>
+      <w:r>
+        <w:rPr>
+          <w:sz w:val="28"/>
+          <w:szCs w:val="28"/>
+        </w:rPr>
+        <w:t>e</w:t>
+      </w:r>
+      <w:proofErr w:type="gramEnd"/>
+      <w:r>
+        <w:rPr>
+          <w:sz w:val="28"/>
+          <w:szCs w:val="28"/>
+        </w:rPr>
+        <w:t xml:space="preserve"> eseguire il comando “</w:t>
+      </w:r>
+      <w:r>
+        <w:rPr>
+          <w:sz w:val="28"/>
+          <w:szCs w:val="28"/>
+        </w:rPr>
+        <w:t>pip install -r</w:t>
+      </w:r>
+      <w:r>
+        <w:rPr>
+          <w:sz w:val="28"/>
+          <w:szCs w:val="28"/>
+        </w:rPr>
+        <w:t xml:space="preserve"> </w:t>
+      </w:r>
+      <w:r>
+        <w:rPr>
+          <w:sz w:val="28"/>
+          <w:szCs w:val="28"/>
+        </w:rPr>
+        <w:t>requirements.txt</w:t>
+      </w:r>
+      <w:r>
+        <w:rPr>
+          <w:sz w:val="28"/>
+          <w:szCs w:val="28"/>
+        </w:rPr>
+        <w:t>”</w:t>
+      </w:r>
+    </w:p>
+    <w:p>
+      <w:pPr>
+        <w:pStyle w:val="Paragrafoelenco"/>
+        <w:ind w:left="1440"/>
         <w:rPr>
           <w:sz w:val="28"/>
           <w:szCs w:val="28"/>
@@ -524,7 +897,14 @@
           <w:sz w:val="28"/>
           <w:szCs w:val="28"/>
         </w:rPr>
-        <w:t>il data</w:t>
+        <w:t>I</w:t>
+      </w:r>
+      <w:r>
+        <w:rPr>
+          <w:sz w:val="28"/>
+          <w:szCs w:val="28"/>
+        </w:rPr>
+        <w:t>l data</w:t>
       </w:r>
       <w:r>
         <w:rPr>
@@ -538,475 +918,16 @@
           <w:sz w:val="28"/>
           <w:szCs w:val="28"/>
         </w:rPr>
-        <w:t xml:space="preserve">et è stato da me generato tramite i dati forniti da spotify </w:t>
-      </w:r>
-      <w:r>
-        <w:rPr>
-          <w:sz w:val="28"/>
-          <w:szCs w:val="28"/>
-        </w:rPr>
-        <w:t>ed utilizzando i seguenti campi estratti dal file fornito da spotify “</w:t>
-      </w:r>
-      <w:r>
-        <w:rPr>
-          <w:sz w:val="28"/>
-          <w:szCs w:val="28"/>
-        </w:rPr>
-        <w:t>StreamingHistory.json</w:t>
-      </w:r>
-      <w:r>
-        <w:rPr>
-          <w:sz w:val="28"/>
-          <w:szCs w:val="28"/>
-        </w:rPr>
-        <w:t xml:space="preserve">” e le </w:t>
-      </w:r>
-      <w:r>
-        <w:rPr>
-          <w:sz w:val="28"/>
-          <w:szCs w:val="28"/>
-        </w:rPr>
-        <w:lastRenderedPageBreak/>
-        <w:t>chiamate ai servizi api di spotify “</w:t>
-      </w:r>
-      <w:r>
-        <w:rPr>
-          <w:sz w:val="28"/>
-          <w:szCs w:val="28"/>
-        </w:rPr>
-        <w:t>spotify.audio_features(songsUri)</w:t>
-      </w:r>
-      <w:r>
-        <w:rPr>
-          <w:sz w:val="28"/>
-          <w:szCs w:val="28"/>
-        </w:rPr>
-        <w:t xml:space="preserve">” e </w:t>
-      </w:r>
-      <w:r>
-        <w:rPr>
-          <w:sz w:val="28"/>
-          <w:szCs w:val="28"/>
-        </w:rPr>
-        <w:t>spotify.search(q</w:t>
-      </w:r>
-      <w:r>
-        <w:rPr>
-          <w:sz w:val="28"/>
-          <w:szCs w:val="28"/>
-        </w:rPr>
-        <w:t>=query</w:t>
-      </w:r>
-      <w:r>
-        <w:rPr>
-          <w:sz w:val="28"/>
-          <w:szCs w:val="28"/>
-        </w:rPr>
-        <w:t xml:space="preserve"> </w:t>
-      </w:r>
-      <w:r>
-        <w:rPr>
-          <w:sz w:val="28"/>
-          <w:szCs w:val="28"/>
-        </w:rPr>
-        <w:t>', type='track</w:t>
-      </w:r>
-      <w:r>
-        <w:rPr>
-          <w:sz w:val="28"/>
-          <w:szCs w:val="28"/>
-        </w:rPr>
-        <w:t>, album</w:t>
-      </w:r>
-      <w:r>
-        <w:rPr>
-          <w:sz w:val="28"/>
-          <w:szCs w:val="28"/>
-        </w:rPr>
-        <w:t>')</w:t>
-      </w:r>
-      <w:r>
-        <w:rPr>
-          <w:sz w:val="28"/>
-          <w:szCs w:val="28"/>
-        </w:rPr>
-        <w:t>:</w:t>
-      </w:r>
-    </w:p>
-    <w:p>
-      <w:pPr>
-        <w:rPr>
-          <w:sz w:val="28"/>
-          <w:szCs w:val="28"/>
-        </w:rPr>
-      </w:pPr>
-      <w:r>
-        <w:rPr>
-          <w:sz w:val="28"/>
-          <w:szCs w:val="28"/>
-        </w:rPr>
-        <w:t>danceability</w:t>
-      </w:r>
-      <w:r>
-        <w:rPr>
-          <w:sz w:val="28"/>
-          <w:szCs w:val="28"/>
-        </w:rPr>
-        <w:t>: metrica spotify</w:t>
-      </w:r>
-    </w:p>
-    <w:p>
-      <w:pPr>
-        <w:rPr>
-          <w:sz w:val="28"/>
-          <w:szCs w:val="28"/>
-        </w:rPr>
-      </w:pPr>
-      <w:r>
-        <w:rPr>
-          <w:sz w:val="28"/>
-          <w:szCs w:val="28"/>
-        </w:rPr>
-        <w:t>energy</w:t>
-      </w:r>
-      <w:r>
-        <w:rPr>
-          <w:sz w:val="28"/>
-          <w:szCs w:val="28"/>
-        </w:rPr>
-        <w:t>:</w:t>
-      </w:r>
-      <w:r>
-        <w:rPr>
-          <w:sz w:val="28"/>
-          <w:szCs w:val="28"/>
-        </w:rPr>
-        <w:t xml:space="preserve"> metrica spotify</w:t>
-      </w:r>
-    </w:p>
-    <w:p>
-      <w:r>
-        <w:rPr>
-          <w:sz w:val="28"/>
-          <w:szCs w:val="28"/>
-        </w:rPr>
-        <w:t>key</w:t>
-      </w:r>
-      <w:r>
-        <w:rPr>
-          <w:sz w:val="28"/>
-          <w:szCs w:val="28"/>
-        </w:rPr>
-        <w:t>:</w:t>
-      </w:r>
-      <w:r>
-        <w:rPr>
-          <w:sz w:val="28"/>
-          <w:szCs w:val="28"/>
-        </w:rPr>
-        <w:t xml:space="preserve"> metrica spotify</w:t>
-      </w:r>
-    </w:p>
-    <w:p>
-      <w:pPr>
-        <w:rPr>
-          <w:sz w:val="28"/>
-          <w:szCs w:val="28"/>
-        </w:rPr>
-      </w:pPr>
-      <w:r>
-        <w:rPr>
-          <w:sz w:val="28"/>
-          <w:szCs w:val="28"/>
-        </w:rPr>
-        <w:t>loudness</w:t>
-      </w:r>
-      <w:r>
-        <w:rPr>
-          <w:sz w:val="28"/>
-          <w:szCs w:val="28"/>
-        </w:rPr>
-        <w:t>:</w:t>
-      </w:r>
-      <w:r>
-        <w:rPr>
-          <w:sz w:val="28"/>
-          <w:szCs w:val="28"/>
-        </w:rPr>
-        <w:t xml:space="preserve"> metrica spotify</w:t>
-      </w:r>
-    </w:p>
-    <w:p>
-      <w:pPr>
-        <w:rPr>
-          <w:sz w:val="28"/>
-          <w:szCs w:val="28"/>
-        </w:rPr>
-      </w:pPr>
-      <w:r>
-        <w:rPr>
-          <w:sz w:val="28"/>
-          <w:szCs w:val="28"/>
-        </w:rPr>
-        <w:t>speechiness</w:t>
-      </w:r>
-      <w:r>
-        <w:rPr>
-          <w:sz w:val="28"/>
-          <w:szCs w:val="28"/>
-        </w:rPr>
-        <w:t>:</w:t>
-      </w:r>
-      <w:r>
-        <w:rPr>
-          <w:sz w:val="28"/>
-          <w:szCs w:val="28"/>
-        </w:rPr>
-        <w:t xml:space="preserve"> metrica spotify</w:t>
-      </w:r>
-    </w:p>
-    <w:p>
-      <w:pPr>
-        <w:rPr>
-          <w:sz w:val="28"/>
-          <w:szCs w:val="28"/>
-        </w:rPr>
-      </w:pPr>
-      <w:r>
-        <w:rPr>
-          <w:sz w:val="28"/>
-          <w:szCs w:val="28"/>
-        </w:rPr>
-        <w:t>acousticness</w:t>
-      </w:r>
-      <w:r>
-        <w:rPr>
-          <w:sz w:val="28"/>
-          <w:szCs w:val="28"/>
-        </w:rPr>
-        <w:t>:</w:t>
-      </w:r>
-      <w:r>
-        <w:rPr>
-          <w:sz w:val="28"/>
-          <w:szCs w:val="28"/>
-        </w:rPr>
-        <w:t xml:space="preserve"> metrica spotify</w:t>
-      </w:r>
-    </w:p>
-    <w:p>
-      <w:pPr>
-        <w:rPr>
-          <w:sz w:val="28"/>
-          <w:szCs w:val="28"/>
-        </w:rPr>
-      </w:pPr>
-      <w:r>
-        <w:rPr>
-          <w:sz w:val="28"/>
-          <w:szCs w:val="28"/>
-        </w:rPr>
-        <w:t>instrumentalness</w:t>
-      </w:r>
-      <w:r>
-        <w:rPr>
-          <w:sz w:val="28"/>
-          <w:szCs w:val="28"/>
-        </w:rPr>
-        <w:t>:</w:t>
-      </w:r>
-      <w:r>
-        <w:rPr>
-          <w:sz w:val="28"/>
-          <w:szCs w:val="28"/>
-        </w:rPr>
-        <w:t xml:space="preserve"> metrica spotify</w:t>
-      </w:r>
-    </w:p>
-    <w:p>
-      <w:pPr>
-        <w:rPr>
-          <w:sz w:val="28"/>
-          <w:szCs w:val="28"/>
-        </w:rPr>
-      </w:pPr>
-      <w:r>
-        <w:rPr>
-          <w:sz w:val="28"/>
-          <w:szCs w:val="28"/>
-        </w:rPr>
-        <w:t>valence</w:t>
-      </w:r>
-      <w:r>
-        <w:rPr>
-          <w:sz w:val="28"/>
-          <w:szCs w:val="28"/>
-        </w:rPr>
-        <w:t>:</w:t>
-      </w:r>
-      <w:r>
-        <w:rPr>
-          <w:sz w:val="28"/>
-          <w:szCs w:val="28"/>
-        </w:rPr>
-        <w:t xml:space="preserve"> metrica spotify</w:t>
-      </w:r>
-    </w:p>
-    <w:p>
-      <w:pPr>
-        <w:rPr>
-          <w:sz w:val="28"/>
-          <w:szCs w:val="28"/>
-        </w:rPr>
-      </w:pPr>
-      <w:r>
-        <w:rPr>
-          <w:sz w:val="28"/>
-          <w:szCs w:val="28"/>
-        </w:rPr>
-        <w:t>tempo</w:t>
-      </w:r>
-      <w:r>
-        <w:rPr>
-          <w:sz w:val="28"/>
-          <w:szCs w:val="28"/>
-        </w:rPr>
-        <w:t xml:space="preserve">: metrica spotify </w:t>
-      </w:r>
-    </w:p>
-    <w:p>
-      <w:pPr>
-        <w:rPr>
-          <w:sz w:val="28"/>
-          <w:szCs w:val="28"/>
-        </w:rPr>
-      </w:pPr>
-      <w:r>
-        <w:rPr>
-          <w:sz w:val="28"/>
-          <w:szCs w:val="28"/>
-        </w:rPr>
-        <w:t>trackIsexplicit</w:t>
-      </w:r>
-      <w:r>
-        <w:rPr>
-          <w:sz w:val="28"/>
-          <w:szCs w:val="28"/>
-        </w:rPr>
-        <w:t>: metrica spotify (campo “explicit” dall’api spotify)</w:t>
-      </w:r>
-    </w:p>
-    <w:p>
-      <w:pPr>
-        <w:rPr>
-          <w:sz w:val="28"/>
-          <w:szCs w:val="28"/>
-        </w:rPr>
-      </w:pPr>
-      <w:r>
-        <w:rPr>
-          <w:sz w:val="28"/>
-          <w:szCs w:val="28"/>
-        </w:rPr>
-        <w:t>songIsLiked</w:t>
-      </w:r>
-      <w:r>
-        <w:rPr>
-          <w:sz w:val="28"/>
-          <w:szCs w:val="28"/>
-        </w:rPr>
-        <w:t>: campo calcolato attravero questo calcolo:</w:t>
-      </w:r>
-    </w:p>
-    <w:p>
-      <w:pPr>
-        <w:rPr>
-          <w:sz w:val="28"/>
-          <w:szCs w:val="28"/>
-        </w:rPr>
-      </w:pPr>
-      <w:r>
-        <w:rPr>
-          <w:sz w:val="28"/>
-          <w:szCs w:val="28"/>
-        </w:rPr>
-        <w:t xml:space="preserve">numero di millisecondi riprodotti in totale dato dalla sommatoria del campo relativo per ogni istanza della stessa canzone all’interno del file json </w:t>
-      </w:r>
-    </w:p>
-    <w:p>
-      <w:pPr>
-        <w:rPr>
-          <w:sz w:val="28"/>
-          <w:szCs w:val="28"/>
-        </w:rPr>
-      </w:pPr>
-      <w:r>
-        <w:rPr>
-          <w:sz w:val="28"/>
-          <w:szCs w:val="28"/>
-        </w:rPr>
-        <w:t>/</w:t>
-      </w:r>
-    </w:p>
-    <w:p>
-      <w:pPr>
-        <w:rPr>
-          <w:sz w:val="28"/>
-          <w:szCs w:val="28"/>
-        </w:rPr>
-      </w:pPr>
-      <w:r>
-        <w:rPr>
-          <w:sz w:val="28"/>
-          <w:szCs w:val="28"/>
-        </w:rPr>
-        <w:t>la durata della canzone in millisecondi</w:t>
-      </w:r>
-    </w:p>
-    <w:p>
-      <w:pPr>
-        <w:rPr>
-          <w:sz w:val="28"/>
-          <w:szCs w:val="28"/>
-        </w:rPr>
-      </w:pPr>
-      <w:r>
-        <w:rPr>
-          <w:sz w:val="28"/>
-          <w:szCs w:val="28"/>
-        </w:rPr>
-        <w:t xml:space="preserve">se il risulato di questo calcolo è un numero maggiore o uguale a 50 il campo songIsLiked sarà pari ad </w:t>
-      </w:r>
-      <w:r>
-        <w:rPr>
-          <w:sz w:val="28"/>
-          <w:szCs w:val="28"/>
-        </w:rPr>
-        <w:t>1, altrimenti sarà pari a 0</w:t>
-      </w:r>
-    </w:p>
-    <w:p>
-      <w:pPr>
-        <w:rPr>
-          <w:sz w:val="28"/>
-          <w:szCs w:val="28"/>
-        </w:rPr>
-      </w:pPr>
-      <w:r>
-        <w:rPr>
-          <w:sz w:val="28"/>
-          <w:szCs w:val="28"/>
-        </w:rPr>
-        <w:t xml:space="preserve">per altre informazioni sulle metriche di spotify visitare la </w:t>
-      </w:r>
-      <w:hyperlink r:id="rId10" w:anchor="/operations/get-several-audio-features" w:history="1">
+        <w:t xml:space="preserve">et è stato da me generato tramite i </w:t>
+      </w:r>
+      <w:hyperlink r:id="rId11" w:history="1">
         <w:r>
           <w:rPr>
             <w:rStyle w:val="Collegamentoipertestuale"/>
             <w:sz w:val="28"/>
             <w:szCs w:val="28"/>
           </w:rPr>
-          <w:t>docu</w:t>
+          <w:t xml:space="preserve">dati forniti da </w:t>
         </w:r>
         <w:r>
           <w:rPr>
@@ -1014,15 +935,633 @@
             <w:sz w:val="28"/>
             <w:szCs w:val="28"/>
           </w:rPr>
-          <w:t>m</w:t>
+          <w:t>Spotify</w:t>
         </w:r>
+      </w:hyperlink>
+      <w:r>
+        <w:rPr>
+          <w:sz w:val="28"/>
+          <w:szCs w:val="28"/>
+        </w:rPr>
+        <w:t xml:space="preserve"> </w:t>
+      </w:r>
+      <w:r>
+        <w:rPr>
+          <w:sz w:val="28"/>
+          <w:szCs w:val="28"/>
+        </w:rPr>
+        <w:t>e utilizzando i seguenti campi estratti dal file</w:t>
+      </w:r>
+      <w:r>
+        <w:rPr>
+          <w:sz w:val="28"/>
+          <w:szCs w:val="28"/>
+        </w:rPr>
+        <w:t xml:space="preserve"> </w:t>
+      </w:r>
+      <w:r>
+        <w:rPr>
+          <w:sz w:val="28"/>
+          <w:szCs w:val="28"/>
+        </w:rPr>
+        <w:t>‘’StreamingHistory.json”</w:t>
+      </w:r>
+      <w:r>
+        <w:rPr>
+          <w:sz w:val="28"/>
+          <w:szCs w:val="28"/>
+        </w:rPr>
+        <w:t xml:space="preserve"> fornito da</w:t>
+      </w:r>
+      <w:r>
+        <w:rPr>
+          <w:sz w:val="28"/>
+          <w:szCs w:val="28"/>
+        </w:rPr>
+        <w:t>llo stesso</w:t>
+      </w:r>
+      <w:r>
+        <w:rPr>
+          <w:sz w:val="28"/>
+          <w:szCs w:val="28"/>
+        </w:rPr>
+        <w:t xml:space="preserve"> e </w:t>
+      </w:r>
+      <w:r>
+        <w:rPr>
+          <w:sz w:val="28"/>
+          <w:szCs w:val="28"/>
+        </w:rPr>
+        <w:t xml:space="preserve">le chiamate ai servizi </w:t>
+      </w:r>
+      <w:r>
+        <w:rPr>
+          <w:sz w:val="28"/>
+          <w:szCs w:val="28"/>
+        </w:rPr>
+        <w:t xml:space="preserve">API </w:t>
+      </w:r>
+      <w:r>
+        <w:rPr>
+          <w:sz w:val="28"/>
+          <w:szCs w:val="28"/>
+        </w:rPr>
+        <w:t xml:space="preserve">di </w:t>
+      </w:r>
+      <w:r>
+        <w:rPr>
+          <w:sz w:val="28"/>
+          <w:szCs w:val="28"/>
+        </w:rPr>
+        <w:t>Spotify</w:t>
+      </w:r>
+      <w:r>
+        <w:rPr>
+          <w:sz w:val="28"/>
+          <w:szCs w:val="28"/>
+        </w:rPr>
+        <w:t xml:space="preserve"> </w:t>
+      </w:r>
+      <w:r>
+        <w:rPr>
+          <w:sz w:val="28"/>
+          <w:szCs w:val="28"/>
+        </w:rPr>
+        <w:t xml:space="preserve">tramite la libreria spotipy </w:t>
+      </w:r>
+      <w:r>
+        <w:rPr>
+          <w:sz w:val="28"/>
+          <w:szCs w:val="28"/>
+        </w:rPr>
+        <w:t>“spotify.audio_features(songsUri)” e spotify.search(q=query ', type='track, album')</w:t>
+      </w:r>
+      <w:r>
+        <w:rPr>
+          <w:sz w:val="28"/>
+          <w:szCs w:val="28"/>
+        </w:rPr>
+        <w:t>:</w:t>
+      </w:r>
+    </w:p>
+    <w:p>
+      <w:pPr>
+        <w:rPr>
+          <w:sz w:val="28"/>
+          <w:szCs w:val="28"/>
+        </w:rPr>
+      </w:pPr>
+      <w:r>
+        <w:rPr>
+          <w:noProof/>
+          <w:sz w:val="28"/>
+          <w:szCs w:val="28"/>
+        </w:rPr>
+        <mc:AlternateContent>
+          <mc:Choice Requires="wpi">
+            <w:drawing>
+              <wp:anchor distT="0" distB="0" distL="114300" distR="114300" simplePos="0" relativeHeight="251659264" behindDoc="0" locked="0" layoutInCell="1" allowOverlap="1" wp14:anchorId="5A63CF55" wp14:editId="5D59A1A6">
+                <wp:simplePos x="0" y="0"/>
+                <wp:positionH relativeFrom="column">
+                  <wp:posOffset>-4079510</wp:posOffset>
+                </wp:positionH>
+                <wp:positionV relativeFrom="paragraph">
+                  <wp:posOffset>491645</wp:posOffset>
+                </wp:positionV>
+                <wp:extent cx="360" cy="360"/>
+                <wp:effectExtent l="38100" t="38100" r="57150" b="57150"/>
+                <wp:wrapNone/>
+                <wp:docPr id="2" name="Input penna 2"/>
+                <wp:cNvGraphicFramePr/>
+                <a:graphic xmlns:a="http://schemas.openxmlformats.org/drawingml/2006/main">
+                  <a:graphicData uri="http://schemas.microsoft.com/office/word/2010/wordprocessingInk">
+                    <w14:contentPart bwMode="auto" r:id="rId12">
+                      <w14:nvContentPartPr>
+                        <w14:cNvContentPartPr/>
+                      </w14:nvContentPartPr>
+                      <w14:xfrm>
+                        <a:off x="0" y="0"/>
+                        <a:ext cx="360" cy="360"/>
+                      </w14:xfrm>
+                    </w14:contentPart>
+                  </a:graphicData>
+                </a:graphic>
+              </wp:anchor>
+            </w:drawing>
+          </mc:Choice>
+          <mc:Fallback>
+            <w:pict>
+              <v:shapetype w14:anchorId="44C783C4" id="_x0000_t75" coordsize="21600,21600" o:spt="75" o:preferrelative="t" path="m@4@5l@4@11@9@11@9@5xe" filled="f" stroked="f">
+                <v:stroke joinstyle="miter"/>
+                <v:formulas>
+                  <v:f eqn="if lineDrawn pixelLineWidth 0"/>
+                  <v:f eqn="sum @0 1 0"/>
+                  <v:f eqn="sum 0 0 @1"/>
+                  <v:f eqn="prod @2 1 2"/>
+                  <v:f eqn="prod @3 21600 pixelWidth"/>
+                  <v:f eqn="prod @3 21600 pixelHeight"/>
+                  <v:f eqn="sum @0 0 1"/>
+                  <v:f eqn="prod @6 1 2"/>
+                  <v:f eqn="prod @7 21600 pixelWidth"/>
+                  <v:f eqn="sum @8 21600 0"/>
+                  <v:f eqn="prod @7 21600 pixelHeight"/>
+                  <v:f eqn="sum @10 21600 0"/>
+                </v:formulas>
+                <v:path o:extrusionok="f" gradientshapeok="t" o:connecttype="rect"/>
+                <o:lock v:ext="edit" aspectratio="t"/>
+              </v:shapetype>
+              <v:shape id="Input penna 2" o:spid="_x0000_s1026" type="#_x0000_t75" style="position:absolute;margin-left:-321.9pt;margin-top:38pt;width:1.45pt;height:1.45pt;z-index:251659264;visibility:visible;mso-wrap-style:square;mso-wrap-distance-left:9pt;mso-wrap-distance-top:0;mso-wrap-distance-right:9pt;mso-wrap-distance-bottom:0;mso-position-horizontal:absolute;mso-position-horizontal-relative:text;mso-position-vertical:absolute;mso-position-vertical-relative:text" o:gfxdata="UEsDBBQABgAIAAAAIQCbMyc3DAEAAC0CAAATAAAAW0NvbnRlbnRfVHlwZXNdLnhtbISRsU7DMBRF&#10;dyT+wfKKEqcdEEJJOpAyAkLlAyz7JbHqPFt+JrR/j5O2C1AyeLD97rlHdrk5DJaNEMg4rPgqLzgD&#10;VE4b7Cr+sXvOHjijKFFL6xAqfgTim/r2ptwdPRBLaaSK9zH6RyFI9TBIyp0HTDetC4OMaRs64aXa&#10;yw7EuijuhXIYAWMWJwavywZa+Wkj2x7S8ckkgCXOnk6DU1fFpffWKBmTqRhR/2jJzg15Ss4z1BtP&#10;d0mDiz8bppvrBefca3qaYDSwNxniixyShtCBBKxd41T+P2OSHChzbWsU5E2g7Zy6OF1jG9yLtFYL&#10;9DQy2CWWdl8YYFxA/RJtUuwdxgtdzJ9dfwMAAP//AwBQSwMEFAAGAAgAAAAhADj9If/WAAAAlAEA&#10;AAsAAABfcmVscy8ucmVsc6SQwWrDMAyG74O9g9F9cZrDGKNOL6PQa+kewNiKYxpbRjLZ+vYzg8Ey&#10;ettRv9D3iX9/+EyLWpElUjaw63pQmB35mIOB98vx6QWUVJu9XSijgRsKHMbHh/0ZF1vbkcyxiGqU&#10;LAbmWsur1uJmTFY6KpjbZiJOtraRgy7WXW1APfT9s+bfDBg3THXyBvjkB1CXW2nmP+wUHZPQVDtH&#10;SdM0RXePqj195DOujWI5YDXgWb5DxrVrz4G+79390xvYljm6I9uEb+S2fhyoZT96vely/AIAAP//&#10;AwBQSwMEFAAGAAgAAAAhAOKVm5RuAQAAAwMAAA4AAABkcnMvZTJvRG9jLnhtbJxSX0/CMBB/N/E7&#10;NH2XbUiILmw8SEx4UHnQD1C6ljWuveXaMfj23sYQ0BgTXpreXfq735/O5jtbsa1Cb8BlPBnFnCkn&#10;oTBuk/GP9+e7B858EK4QFTiV8b3yfJ7f3szaOlVjKKEqFDICcT5t64yXIdRpFHlZKiv8CGrlaKgB&#10;rQhU4iYqULSEbqtoHMfTqAUsagSpvKfu4jDkeY+vtZLhTWuvAqsy/hjHRC9k/GE6oQseO2u63E9j&#10;HuUzkW5Q1KWRAyVxBSMrjCMC31ALEQRr0PyCskYieNBhJMFGoLWRqtdDypL4h7Kl++xUJRPZYCrB&#10;BeXCSmA4etcPrllhK87W7QsUlI5oAvABkez5P4wD6QXIxhKfQyKoKhHoO/jS1J5sTk2RcVwWyYm/&#10;2z6dFKzwpOv1ckCJRIPkv57sNNrObGLCdhmnXPfd2WepdoFJanbhMkn9IeUj5uHtsTozldZexHde&#10;d5TO/m7+BQAA//8DAFBLAwQUAAYACAAAACEAag9hjMcBAABoBAAAEAAAAGRycy9pbmsvaW5rMS54&#10;bWy0k0Fv2yAUx++T9h0QO+wy22A7S2LV6WmRJm3S1HbSdnRtGqMaiADHybffMybEVdOdNlmy4MH7&#10;896PPze3R9GhA9OGK1liGhOMmKxVw+WuxD8fttEKI2Mr2VSdkqzEJ2bw7eb9uxsun0VXwB+BgjTj&#10;SHQlbq3dF0kyDEM8ZLHSuyQlJEu+yufv3/DGZzXsiUtu4UhzDtVKWna0o1jBmxLX9kjCftC+V72u&#10;WVgeI7q+7LC6qtlWaVHZoNhWUrIOyUpA3b8wsqc9DDics2MaI8Gh4SiNab7MV1/WEKiOJZ7NeyjR&#10;QCUCJ9c1f/8Hze1rzbGsLF1+XmLkS2rYYawpccyLt3v/odWeacvZBfMExS+cUD3NHZ8JlGZGdf14&#10;Nxgdqq4HZJQQsIU/myZXgLzWAzb/VA+4vKk3L+4lGt/enIOHFix1vlrLBQOji33wmDUgPIbvrXbP&#10;ISVpFpEsShcPlBZ5XmTreE0Ws6vwLj5rPuretEHvUV/86lYCtamzgTe2DdBJDMpn6HPk11Jbxnet&#10;/Vuub9slB+dceYfOTMj3cceeSvzBPUXkMqeAa4QgitJ8sVx8+kjgi1Z0TV84MpwCqDd/AAAA//8D&#10;AFBLAwQUAAYACAAAACEAJdCGseMAAAALAQAADwAAAGRycy9kb3ducmV2LnhtbEyPzU7DMBCE70i8&#10;g7VI3FoHqNI2xKkQEQVVILXhR+LmJtskwl5HsduEt2c5wXFnRzPfpKvRGnHC3reOFFxNIxBIpata&#10;qhW8vT5MFiB80FRp4wgVfKOHVXZ+luqkcgPt8FSEWnAI+UQraELoEil92aDVfuo6JP4dXG914LOv&#10;ZdXrgcOtkddRFEurW+KGRnd432D5VRytgvXz55OfP74UZj0bNof8Pf/w21ypy4vx7hZEwDH8meEX&#10;n9EhY6a9O1LlhVEwiWc3zB4UzGMexQ5WoiWIPSuLJcgslf83ZD8AAAD//wMAUEsDBBQABgAIAAAA&#10;IQB5GLydvwAAACEBAAAZAAAAZHJzL19yZWxzL2Uyb0RvYy54bWwucmVsc4TPsWrEMAwG4L3QdzDa&#10;GyUdylHiZDkOspYUbjWOkpjEsrGc0nv7euzBwQ0ahND3S23/63f1Q0lcYA1NVYMitmFyvGj4Hi9v&#10;J1CSDU9mD0wabiTQd68v7RftJpclWV0UVRQWDWvO8RNR7EreSBUicZnMIXmTS5sWjMZuZiF8r+sP&#10;TP8N6O5MNUwa0jA1oMZbLMnP7TDPztI52MMT5wcRaA/JwV/9XlCTFsoaHG9YqqnKoYBdi3ePdX8A&#10;AAD//wMAUEsBAi0AFAAGAAgAAAAhAJszJzcMAQAALQIAABMAAAAAAAAAAAAAAAAAAAAAAFtDb250&#10;ZW50X1R5cGVzXS54bWxQSwECLQAUAAYACAAAACEAOP0h/9YAAACUAQAACwAAAAAAAAAAAAAAAAA9&#10;AQAAX3JlbHMvLnJlbHNQSwECLQAUAAYACAAAACEA4pWblG4BAAADAwAADgAAAAAAAAAAAAAAAAA8&#10;AgAAZHJzL2Uyb0RvYy54bWxQSwECLQAUAAYACAAAACEAag9hjMcBAABoBAAAEAAAAAAAAAAAAAAA&#10;AADWAwAAZHJzL2luay9pbmsxLnhtbFBLAQItABQABgAIAAAAIQAl0Iax4wAAAAsBAAAPAAAAAAAA&#10;AAAAAAAAAMsFAABkcnMvZG93bnJldi54bWxQSwECLQAUAAYACAAAACEAeRi8nb8AAAAhAQAAGQAA&#10;AAAAAAAAAAAAAADbBgAAZHJzL19yZWxzL2Uyb0RvYy54bWwucmVsc1BLBQYAAAAABgAGAHgBAADR&#10;BwAAAAA=&#10;">
+                <v:imagedata r:id="rId13" o:title=""/>
+              </v:shape>
+            </w:pict>
+          </mc:Fallback>
+        </mc:AlternateContent>
+      </w:r>
+      <w:r>
+        <w:rPr>
+          <w:sz w:val="28"/>
+          <w:szCs w:val="28"/>
+        </w:rPr>
+        <w:t>D</w:t>
+      </w:r>
+      <w:r>
+        <w:rPr>
+          <w:sz w:val="28"/>
+          <w:szCs w:val="28"/>
+        </w:rPr>
+        <w:t>anceability: metrica spotify</w:t>
+      </w:r>
+    </w:p>
+    <w:p>
+      <w:pPr>
+        <w:rPr>
+          <w:sz w:val="28"/>
+          <w:szCs w:val="28"/>
+        </w:rPr>
+      </w:pPr>
+      <w:r>
+        <w:rPr>
+          <w:sz w:val="28"/>
+          <w:szCs w:val="28"/>
+        </w:rPr>
+        <w:t>E</w:t>
+      </w:r>
+      <w:r>
+        <w:rPr>
+          <w:sz w:val="28"/>
+          <w:szCs w:val="28"/>
+        </w:rPr>
+        <w:t>nergy: metrica spotify</w:t>
+      </w:r>
+    </w:p>
+    <w:p>
+      <w:r>
+        <w:rPr>
+          <w:sz w:val="28"/>
+          <w:szCs w:val="28"/>
+        </w:rPr>
+        <w:t>K</w:t>
+      </w:r>
+      <w:r>
+        <w:rPr>
+          <w:sz w:val="28"/>
+          <w:szCs w:val="28"/>
+        </w:rPr>
+        <w:t>ey: metrica spotify</w:t>
+      </w:r>
+    </w:p>
+    <w:p>
+      <w:pPr>
+        <w:rPr>
+          <w:sz w:val="28"/>
+          <w:szCs w:val="28"/>
+        </w:rPr>
+      </w:pPr>
+      <w:r>
+        <w:rPr>
+          <w:sz w:val="28"/>
+          <w:szCs w:val="28"/>
+        </w:rPr>
+        <w:t>L</w:t>
+      </w:r>
+      <w:r>
+        <w:rPr>
+          <w:sz w:val="28"/>
+          <w:szCs w:val="28"/>
+        </w:rPr>
+        <w:t>oudness: metrica spotify</w:t>
+      </w:r>
+    </w:p>
+    <w:p>
+      <w:pPr>
+        <w:rPr>
+          <w:sz w:val="28"/>
+          <w:szCs w:val="28"/>
+        </w:rPr>
+      </w:pPr>
+      <w:r>
+        <w:rPr>
+          <w:sz w:val="28"/>
+          <w:szCs w:val="28"/>
+        </w:rPr>
+        <w:t>S</w:t>
+      </w:r>
+      <w:r>
+        <w:rPr>
+          <w:sz w:val="28"/>
+          <w:szCs w:val="28"/>
+        </w:rPr>
+        <w:t>peechiness: metrica spotify</w:t>
+      </w:r>
+    </w:p>
+    <w:p>
+      <w:pPr>
+        <w:rPr>
+          <w:sz w:val="28"/>
+          <w:szCs w:val="28"/>
+        </w:rPr>
+      </w:pPr>
+      <w:r>
+        <w:rPr>
+          <w:sz w:val="28"/>
+          <w:szCs w:val="28"/>
+        </w:rPr>
+        <w:t>A</w:t>
+      </w:r>
+      <w:r>
+        <w:rPr>
+          <w:sz w:val="28"/>
+          <w:szCs w:val="28"/>
+        </w:rPr>
+        <w:t>cousticness: metrica spotify</w:t>
+      </w:r>
+    </w:p>
+    <w:p>
+      <w:pPr>
+        <w:rPr>
+          <w:sz w:val="28"/>
+          <w:szCs w:val="28"/>
+        </w:rPr>
+      </w:pPr>
+      <w:r>
+        <w:rPr>
+          <w:sz w:val="28"/>
+          <w:szCs w:val="28"/>
+        </w:rPr>
+        <w:t>I</w:t>
+      </w:r>
+      <w:r>
+        <w:rPr>
+          <w:sz w:val="28"/>
+          <w:szCs w:val="28"/>
+        </w:rPr>
+        <w:t>nstrumentalness: metrica spotify</w:t>
+      </w:r>
+    </w:p>
+    <w:p>
+      <w:pPr>
+        <w:rPr>
+          <w:sz w:val="28"/>
+          <w:szCs w:val="28"/>
+        </w:rPr>
+      </w:pPr>
+      <w:r>
+        <w:rPr>
+          <w:sz w:val="28"/>
+          <w:szCs w:val="28"/>
+        </w:rPr>
+        <w:t>V</w:t>
+      </w:r>
+      <w:r>
+        <w:rPr>
+          <w:sz w:val="28"/>
+          <w:szCs w:val="28"/>
+        </w:rPr>
+        <w:t>alence: metrica spotify</w:t>
+      </w:r>
+    </w:p>
+    <w:p>
+      <w:pPr>
+        <w:rPr>
+          <w:sz w:val="28"/>
+          <w:szCs w:val="28"/>
+        </w:rPr>
+      </w:pPr>
+      <w:r>
+        <w:rPr>
+          <w:sz w:val="28"/>
+          <w:szCs w:val="28"/>
+        </w:rPr>
+        <w:t>T</w:t>
+      </w:r>
+      <w:r>
+        <w:rPr>
+          <w:sz w:val="28"/>
+          <w:szCs w:val="28"/>
+        </w:rPr>
+        <w:t xml:space="preserve">empo: metrica spotify </w:t>
+      </w:r>
+    </w:p>
+    <w:p>
+      <w:pPr>
+        <w:rPr>
+          <w:sz w:val="28"/>
+          <w:szCs w:val="28"/>
+        </w:rPr>
+      </w:pPr>
+      <w:r>
+        <w:rPr>
+          <w:sz w:val="28"/>
+          <w:szCs w:val="28"/>
+        </w:rPr>
+        <w:t>T</w:t>
+      </w:r>
+      <w:r>
+        <w:rPr>
+          <w:sz w:val="28"/>
+          <w:szCs w:val="28"/>
+        </w:rPr>
+        <w:t>rackIsexplicit: metrica spotify (campo “explicit” dall’api spotify)</w:t>
+      </w:r>
+    </w:p>
+    <w:p>
+      <w:pPr>
+        <w:rPr>
+          <w:sz w:val="28"/>
+          <w:szCs w:val="28"/>
+        </w:rPr>
+      </w:pPr>
+      <w:r>
+        <w:rPr>
+          <w:sz w:val="28"/>
+          <w:szCs w:val="28"/>
+        </w:rPr>
+        <w:t>S</w:t>
+      </w:r>
+      <w:r>
+        <w:rPr>
+          <w:sz w:val="28"/>
+          <w:szCs w:val="28"/>
+        </w:rPr>
+        <w:t>ongIsLiked: campo calcolato attraver</w:t>
+      </w:r>
+      <w:r>
+        <w:rPr>
+          <w:sz w:val="28"/>
+          <w:szCs w:val="28"/>
+        </w:rPr>
+        <w:t>s</w:t>
+      </w:r>
+      <w:r>
+        <w:rPr>
+          <w:sz w:val="28"/>
+          <w:szCs w:val="28"/>
+        </w:rPr>
+        <w:t>o questo calcolo:</w:t>
+      </w:r>
+    </w:p>
+    <w:p>
+      <w:pPr>
+        <w:rPr>
+          <w:sz w:val="28"/>
+          <w:szCs w:val="28"/>
+        </w:rPr>
+      </w:pPr>
+      <w:r>
+        <w:rPr>
+          <w:sz w:val="32"/>
+          <w:szCs w:val="32"/>
+        </w:rPr>
+        <w:t>n</w:t>
+      </w:r>
+      <w:r>
+        <w:rPr>
+          <w:sz w:val="28"/>
+          <w:szCs w:val="28"/>
+        </w:rPr>
+        <w:t>umero di millisecondi riprodotti in totale dato dalla sommatoria del campo relativo per ogni istanza della stessa canzone all’interno del file jso</w:t>
+      </w:r>
+      <w:r>
+        <w:rPr>
+          <w:sz w:val="28"/>
+          <w:szCs w:val="28"/>
+        </w:rPr>
+        <w:t>n</w:t>
+      </w:r>
+    </w:p>
+    <w:p>
+      <w:pPr>
+        <w:rPr>
+          <w:sz w:val="28"/>
+          <w:szCs w:val="28"/>
+        </w:rPr>
+      </w:pPr>
+      <w:r>
+        <w:rPr>
+          <w:sz w:val="28"/>
+          <w:szCs w:val="28"/>
+        </w:rPr>
+        <w:t>/</w:t>
+      </w:r>
+    </w:p>
+    <w:p>
+      <w:pPr>
+        <w:rPr>
+          <w:sz w:val="28"/>
+          <w:szCs w:val="28"/>
+        </w:rPr>
+      </w:pPr>
+      <w:r>
+        <w:rPr>
+          <w:sz w:val="28"/>
+          <w:szCs w:val="28"/>
+        </w:rPr>
+        <w:t>d</w:t>
+      </w:r>
+      <w:r>
+        <w:rPr>
+          <w:sz w:val="28"/>
+          <w:szCs w:val="28"/>
+        </w:rPr>
+        <w:t>urata della canzone in millisecondi</w:t>
+      </w:r>
+    </w:p>
+    <w:p>
+      <w:pPr>
+        <w:rPr>
+          <w:sz w:val="28"/>
+          <w:szCs w:val="28"/>
+        </w:rPr>
+      </w:pPr>
+      <w:r>
+        <w:rPr>
+          <w:sz w:val="28"/>
+          <w:szCs w:val="28"/>
+        </w:rPr>
+        <w:lastRenderedPageBreak/>
+        <w:t>S</w:t>
+      </w:r>
+      <w:r>
+        <w:rPr>
+          <w:sz w:val="28"/>
+          <w:szCs w:val="28"/>
+        </w:rPr>
+        <w:t xml:space="preserve">e il </w:t>
+      </w:r>
+      <w:r>
+        <w:rPr>
+          <w:sz w:val="28"/>
+          <w:szCs w:val="28"/>
+        </w:rPr>
+        <w:t>risultato</w:t>
+      </w:r>
+      <w:r>
+        <w:rPr>
+          <w:sz w:val="28"/>
+          <w:szCs w:val="28"/>
+        </w:rPr>
+        <w:t xml:space="preserve"> di questo calcolo è un </w:t>
+      </w:r>
+      <w:r>
+        <w:rPr>
+          <w:sz w:val="28"/>
+          <w:szCs w:val="28"/>
+        </w:rPr>
+        <w:t>numero ≥</w:t>
+      </w:r>
+      <w:r>
+        <w:rPr>
+          <w:sz w:val="28"/>
+          <w:szCs w:val="28"/>
+        </w:rPr>
+        <w:t xml:space="preserve"> </w:t>
+      </w:r>
+      <w:r>
+        <w:rPr>
+          <w:sz w:val="28"/>
+          <w:szCs w:val="28"/>
+        </w:rPr>
+        <w:t>50, il</w:t>
+      </w:r>
+      <w:r>
+        <w:rPr>
+          <w:sz w:val="28"/>
+          <w:szCs w:val="28"/>
+        </w:rPr>
+        <w:t xml:space="preserve"> campo </w:t>
+      </w:r>
+      <w:r>
+        <w:rPr>
+          <w:sz w:val="28"/>
+          <w:szCs w:val="28"/>
+        </w:rPr>
+        <w:t>S</w:t>
+      </w:r>
+      <w:r>
+        <w:rPr>
+          <w:sz w:val="28"/>
+          <w:szCs w:val="28"/>
+        </w:rPr>
+        <w:t xml:space="preserve">ongIsLiked sarà pari ad </w:t>
+      </w:r>
+      <w:r>
+        <w:rPr>
+          <w:sz w:val="28"/>
+          <w:szCs w:val="28"/>
+        </w:rPr>
+        <w:t xml:space="preserve">1, </w:t>
+      </w:r>
+      <w:r>
+        <w:rPr>
+          <w:sz w:val="28"/>
+          <w:szCs w:val="28"/>
+        </w:rPr>
+        <w:t xml:space="preserve">in caso contrario </w:t>
+      </w:r>
+      <w:r>
+        <w:rPr>
+          <w:sz w:val="28"/>
+          <w:szCs w:val="28"/>
+        </w:rPr>
+        <w:t>sarà pari a 0</w:t>
+      </w:r>
+      <w:r>
+        <w:rPr>
+          <w:sz w:val="28"/>
+          <w:szCs w:val="28"/>
+        </w:rPr>
+        <w:t>.</w:t>
+      </w:r>
+    </w:p>
+    <w:p>
+      <w:pPr>
+        <w:rPr>
+          <w:sz w:val="28"/>
+          <w:szCs w:val="28"/>
+        </w:rPr>
+      </w:pPr>
+      <w:r>
+        <w:rPr>
+          <w:sz w:val="28"/>
+          <w:szCs w:val="28"/>
+        </w:rPr>
+        <w:t>(</w:t>
+      </w:r>
+      <w:r>
+        <w:rPr>
+          <w:sz w:val="28"/>
+          <w:szCs w:val="28"/>
+        </w:rPr>
+        <w:t xml:space="preserve">per altre informazioni sulle metriche di spotify visitare la </w:t>
+      </w:r>
+      <w:hyperlink r:id="rId14" w:anchor="/operations/get-several-audio-features" w:history="1">
         <w:r>
           <w:rPr>
             <w:rStyle w:val="Collegamentoipertestuale"/>
             <w:sz w:val="28"/>
             <w:szCs w:val="28"/>
           </w:rPr>
-          <w:t>entazione</w:t>
+          <w:t>documentazione</w:t>
         </w:r>
       </w:hyperlink>
       <w:r>
@@ -1030,14 +1569,215 @@
           <w:sz w:val="28"/>
           <w:szCs w:val="28"/>
         </w:rPr>
-        <w:t xml:space="preserve"> o vedere più giù</w:t>
-      </w:r>
-      <w:r>
-        <w:rPr>
-          <w:sz w:val="28"/>
-          <w:szCs w:val="28"/>
-        </w:rPr>
-        <w:t xml:space="preserve"> nella sezione “Feature del dataset”</w:t>
+        <w:t xml:space="preserve"> o </w:t>
+      </w:r>
+      <w:r>
+        <w:rPr>
+          <w:sz w:val="28"/>
+          <w:szCs w:val="28"/>
+        </w:rPr>
+        <w:t>scorrere in basso fino alla</w:t>
+      </w:r>
+      <w:r>
+        <w:rPr>
+          <w:sz w:val="28"/>
+          <w:szCs w:val="28"/>
+        </w:rPr>
+        <w:t xml:space="preserve"> sezione “Feature del dataset”</w:t>
+      </w:r>
+      <w:r>
+        <w:rPr>
+          <w:sz w:val="28"/>
+          <w:szCs w:val="28"/>
+        </w:rPr>
+        <w:t>)</w:t>
+      </w:r>
+    </w:p>
+    <w:p>
+      <w:pPr>
+        <w:rPr>
+          <w:sz w:val="28"/>
+          <w:szCs w:val="28"/>
+        </w:rPr>
+      </w:pPr>
+    </w:p>
+    <w:p>
+      <w:pPr>
+        <w:rPr>
+          <w:sz w:val="28"/>
+          <w:szCs w:val="28"/>
+        </w:rPr>
+      </w:pPr>
+      <w:r>
+        <w:rPr>
+          <w:sz w:val="28"/>
+          <w:szCs w:val="28"/>
+        </w:rPr>
+        <w:t>Preprocessing del dataset:</w:t>
+      </w:r>
+    </w:p>
+    <w:p>
+      <w:pPr>
+        <w:rPr>
+          <w:sz w:val="28"/>
+          <w:szCs w:val="28"/>
+        </w:rPr>
+      </w:pPr>
+      <w:r>
+        <w:rPr>
+          <w:sz w:val="28"/>
+          <w:szCs w:val="28"/>
+        </w:rPr>
+        <w:t xml:space="preserve">Il preprocessing del dataset è stato realizzato nel file </w:t>
+      </w:r>
+      <w:r>
+        <w:rPr>
+          <w:sz w:val="28"/>
+          <w:szCs w:val="28"/>
+        </w:rPr>
+        <w:t>per</w:t>
+      </w:r>
+      <w:r>
+        <w:rPr>
+          <w:sz w:val="28"/>
+          <w:szCs w:val="28"/>
+        </w:rPr>
+        <w:t xml:space="preserve"> la creazione </w:t>
+      </w:r>
+      <w:r>
+        <w:rPr>
+          <w:sz w:val="28"/>
+          <w:szCs w:val="28"/>
+        </w:rPr>
+        <w:t xml:space="preserve">del dataset (“spotifyDataExtraction\jsonsWithNeededFeaturesToCsv.py”) </w:t>
+      </w:r>
+      <w:r>
+        <w:rPr>
+          <w:sz w:val="28"/>
+          <w:szCs w:val="28"/>
+        </w:rPr>
+        <w:t xml:space="preserve">con successiva normalizzazione dei dati </w:t>
+      </w:r>
+      <w:r>
+        <w:rPr>
+          <w:sz w:val="28"/>
+          <w:szCs w:val="28"/>
+        </w:rPr>
+        <w:t xml:space="preserve">attraverso </w:t>
+      </w:r>
+      <w:r>
+        <w:rPr>
+          <w:sz w:val="28"/>
+          <w:szCs w:val="28"/>
+        </w:rPr>
+        <w:t>questa formula</w:t>
+      </w:r>
+      <w:r>
+        <w:rPr>
+          <w:sz w:val="28"/>
+          <w:szCs w:val="28"/>
+        </w:rPr>
+        <w:t>:</w:t>
+      </w:r>
+    </w:p>
+    <w:p>
+      <w:pPr>
+        <w:rPr>
+          <w:sz w:val="28"/>
+          <w:szCs w:val="28"/>
+        </w:rPr>
+      </w:pPr>
+      <w:r>
+        <w:rPr>
+          <w:sz w:val="28"/>
+          <w:szCs w:val="28"/>
+        </w:rPr>
+        <w:t>int((math.cos(value) + 1) / 2 * 100)</w:t>
+      </w:r>
+    </w:p>
+    <w:p>
+      <w:pPr>
+        <w:rPr>
+          <w:sz w:val="28"/>
+          <w:szCs w:val="28"/>
+        </w:rPr>
+      </w:pPr>
+      <w:r>
+        <w:rPr>
+          <w:sz w:val="28"/>
+          <w:szCs w:val="28"/>
+        </w:rPr>
+        <w:t>Quest</w:t>
+      </w:r>
+      <w:r>
+        <w:rPr>
+          <w:sz w:val="28"/>
+          <w:szCs w:val="28"/>
+        </w:rPr>
+        <w:t xml:space="preserve">a normalizzazione </w:t>
+      </w:r>
+      <w:r>
+        <w:rPr>
+          <w:sz w:val="28"/>
+          <w:szCs w:val="28"/>
+        </w:rPr>
+        <w:t>si è dimostrat</w:t>
+      </w:r>
+      <w:r>
+        <w:rPr>
+          <w:sz w:val="28"/>
+          <w:szCs w:val="28"/>
+        </w:rPr>
+        <w:t xml:space="preserve">a </w:t>
+      </w:r>
+      <w:r>
+        <w:rPr>
+          <w:sz w:val="28"/>
+          <w:szCs w:val="28"/>
+        </w:rPr>
+        <w:t>necessari</w:t>
+      </w:r>
+      <w:r>
+        <w:rPr>
+          <w:sz w:val="28"/>
+          <w:szCs w:val="28"/>
+        </w:rPr>
+        <w:t xml:space="preserve">a </w:t>
+      </w:r>
+      <w:r>
+        <w:rPr>
+          <w:sz w:val="28"/>
+          <w:szCs w:val="28"/>
+        </w:rPr>
+        <w:t>in quanto</w:t>
+      </w:r>
+      <w:r>
+        <w:rPr>
+          <w:sz w:val="28"/>
+          <w:szCs w:val="28"/>
+        </w:rPr>
+        <w:t>,</w:t>
+      </w:r>
+      <w:r>
+        <w:rPr>
+          <w:sz w:val="28"/>
+          <w:szCs w:val="28"/>
+        </w:rPr>
+        <w:t xml:space="preserve"> durante la creazione del modello per la realizzazione della rete bayesiana</w:t>
+      </w:r>
+      <w:r>
+        <w:rPr>
+          <w:sz w:val="28"/>
+          <w:szCs w:val="28"/>
+        </w:rPr>
+        <w:t>,</w:t>
+      </w:r>
+      <w:r>
+        <w:rPr>
+          <w:sz w:val="28"/>
+          <w:szCs w:val="28"/>
+        </w:rPr>
+        <w:t xml:space="preserve"> mantenere i dati senza normalizzarli portava ad un uso eccessivo di memoria</w:t>
       </w:r>
       <w:r>
         <w:rPr>
@@ -1045,96 +1785,6 @@
           <w:szCs w:val="28"/>
         </w:rPr>
         <w:t>.</w:t>
-      </w:r>
-    </w:p>
-    <w:p>
-      <w:pPr>
-        <w:rPr>
-          <w:sz w:val="28"/>
-          <w:szCs w:val="28"/>
-        </w:rPr>
-      </w:pPr>
-    </w:p>
-    <w:p>
-      <w:pPr>
-        <w:rPr>
-          <w:sz w:val="28"/>
-          <w:szCs w:val="28"/>
-        </w:rPr>
-      </w:pPr>
-      <w:r>
-        <w:rPr>
-          <w:sz w:val="28"/>
-          <w:szCs w:val="28"/>
-        </w:rPr>
-        <w:t>Preprocessing del dataset:</w:t>
-      </w:r>
-    </w:p>
-    <w:p>
-      <w:pPr>
-        <w:rPr>
-          <w:sz w:val="28"/>
-          <w:szCs w:val="28"/>
-        </w:rPr>
-      </w:pPr>
-      <w:r>
-        <w:rPr>
-          <w:sz w:val="28"/>
-          <w:szCs w:val="28"/>
-        </w:rPr>
-        <w:t>Il preprocessing del dataset è stato realizzato nel file per la creazione del dataset (“</w:t>
-      </w:r>
-      <w:r>
-        <w:rPr>
-          <w:sz w:val="28"/>
-          <w:szCs w:val="28"/>
-        </w:rPr>
-        <w:t>spotifyDataExtraction\jsonsWithNeededFeaturesToCsv.py</w:t>
-      </w:r>
-      <w:r>
-        <w:rPr>
-          <w:sz w:val="28"/>
-          <w:szCs w:val="28"/>
-        </w:rPr>
-        <w:t>”) e i dati sono stati tutti normalizzati attraverso questo codice:</w:t>
-      </w:r>
-    </w:p>
-    <w:p>
-      <w:pPr>
-        <w:rPr>
-          <w:sz w:val="28"/>
-          <w:szCs w:val="28"/>
-        </w:rPr>
-      </w:pPr>
-      <w:r>
-        <w:rPr>
-          <w:sz w:val="28"/>
-          <w:szCs w:val="28"/>
-        </w:rPr>
-        <w:t>int((math.cos(value) + 1) / 2 * 100)</w:t>
-      </w:r>
-    </w:p>
-    <w:p>
-      <w:pPr>
-        <w:rPr>
-          <w:sz w:val="28"/>
-          <w:szCs w:val="28"/>
-        </w:rPr>
-      </w:pPr>
-      <w:r>
-        <w:rPr>
-          <w:sz w:val="28"/>
-          <w:szCs w:val="28"/>
-        </w:rPr>
-        <w:t xml:space="preserve">questo è stato necessario in quanto durante la creazione del modello per la realizzazione della rete bayesiana mantenere i dati senza normalizzarli portava ad un </w:t>
-      </w:r>
-      <w:r>
-        <w:rPr>
-          <w:sz w:val="28"/>
-          <w:szCs w:val="28"/>
-        </w:rPr>
-        <w:lastRenderedPageBreak/>
-        <w:t>uso eccessivo di memoria</w:t>
       </w:r>
       <w:r>
         <w:rPr>
@@ -1158,7 +1808,7 @@
                     </pic:cNvPicPr>
                   </pic:nvPicPr>
                   <pic:blipFill>
-                    <a:blip r:embed="rId11" cstate="print">
+                    <a:blip r:embed="rId15" cstate="print">
                       <a:extLst>
                         <a:ext uri="{28A0092B-C50C-407E-A947-70E740481C1C}">
                           <a14:useLocalDpi xmlns:a14="http://schemas.microsoft.com/office/drawing/2010/main" val="0"/>
@@ -1210,14 +1860,7 @@
           <w:sz w:val="28"/>
           <w:szCs w:val="28"/>
         </w:rPr>
-        <w:t xml:space="preserve">Feature </w:t>
-      </w:r>
-      <w:r>
-        <w:rPr>
-          <w:sz w:val="28"/>
-          <w:szCs w:val="28"/>
-        </w:rPr>
-        <w:t>del dataset:</w:t>
+        <w:t>Feature del dataset:</w:t>
       </w:r>
     </w:p>
     <w:p>
@@ -1237,14 +1880,51 @@
           <w:sz w:val="28"/>
           <w:szCs w:val="28"/>
         </w:rPr>
-        <w:t xml:space="preserve">danceability: </w:t>
-      </w:r>
-      <w:r>
-        <w:rPr>
-          <w:sz w:val="28"/>
-          <w:szCs w:val="28"/>
-        </w:rPr>
-        <w:t xml:space="preserve">La danzabilità descrive quanto è adatto un brano per ballare basandosi su una combinazione di elementi musicali tra cui tempo, stabilità del ritmo, forza del beat e regolarità generale. </w:t>
+        <w:t>d</w:t>
+      </w:r>
+      <w:r>
+        <w:rPr>
+          <w:sz w:val="28"/>
+          <w:szCs w:val="28"/>
+        </w:rPr>
+        <w:t xml:space="preserve">anceability: </w:t>
+      </w:r>
+      <w:r>
+        <w:rPr>
+          <w:sz w:val="28"/>
+          <w:szCs w:val="28"/>
+        </w:rPr>
+        <w:t xml:space="preserve">La danzabilità descrive quanto </w:t>
+      </w:r>
+      <w:r>
+        <w:rPr>
+          <w:sz w:val="28"/>
+          <w:szCs w:val="28"/>
+        </w:rPr>
+        <w:t xml:space="preserve">un brano è ‘’adatto’’ al ballo, </w:t>
+      </w:r>
+      <w:r>
+        <w:rPr>
+          <w:sz w:val="28"/>
+          <w:szCs w:val="28"/>
+        </w:rPr>
+        <w:t xml:space="preserve">basandosi su una combinazione di elementi </w:t>
+      </w:r>
+      <w:proofErr w:type="gramStart"/>
+      <w:r>
+        <w:rPr>
+          <w:sz w:val="28"/>
+          <w:szCs w:val="28"/>
+        </w:rPr>
+        <w:t>musicali</w:t>
+      </w:r>
+      <w:proofErr w:type="gramEnd"/>
+      <w:r>
+        <w:rPr>
+          <w:sz w:val="28"/>
+          <w:szCs w:val="28"/>
+        </w:rPr>
+        <w:t xml:space="preserve"> tra cui tempo, stabilità del ritmo, forza del beat e regolarità generale. </w:t>
       </w:r>
     </w:p>
     <w:p>
@@ -1273,28 +1953,51 @@
           <w:sz w:val="28"/>
           <w:szCs w:val="28"/>
         </w:rPr>
-        <w:t xml:space="preserve">energy: </w:t>
-      </w:r>
-      <w:r>
-        <w:rPr>
-          <w:sz w:val="28"/>
-          <w:szCs w:val="28"/>
-        </w:rPr>
-        <w:t xml:space="preserve">L'energia è una misura </w:t>
-      </w:r>
-      <w:r>
-        <w:rPr>
-          <w:sz w:val="28"/>
-          <w:szCs w:val="28"/>
-        </w:rPr>
-        <w:t>ch</w:t>
-      </w:r>
-      <w:r>
-        <w:rPr>
-          <w:sz w:val="28"/>
-          <w:szCs w:val="28"/>
-        </w:rPr>
-        <w:t>e rappresenta una misura percettiva di intensità e attività. Tipicamente, i brani energici si sentono veloci, rumorosi e caotici. Ad esempio, il death metal ha un'alta energia, mentre una preludio di Bach ha un punteggio basso sulla scala. Le caratteristiche percettive che contribuiscono a questo attributo includono la gamma dinamica, la percezione della sonorità, il timbro, il tasso di inizio e l'entropia generale.</w:t>
+        <w:t>e</w:t>
+      </w:r>
+      <w:r>
+        <w:rPr>
+          <w:sz w:val="28"/>
+          <w:szCs w:val="28"/>
+        </w:rPr>
+        <w:t xml:space="preserve">nergy: </w:t>
+      </w:r>
+      <w:r>
+        <w:rPr>
+          <w:sz w:val="28"/>
+          <w:szCs w:val="28"/>
+        </w:rPr>
+        <w:t xml:space="preserve">L'energia rappresenta una misura percettiva di intensità e attività. Tipicamente i brani energici </w:t>
+      </w:r>
+      <w:r>
+        <w:rPr>
+          <w:sz w:val="28"/>
+          <w:szCs w:val="28"/>
+        </w:rPr>
+        <w:t>appaiono</w:t>
+      </w:r>
+      <w:r>
+        <w:rPr>
+          <w:sz w:val="28"/>
+          <w:szCs w:val="28"/>
+        </w:rPr>
+        <w:t xml:space="preserve"> veloci, rumorosi e caotici. Ad esempio, il death metal ha un'alta energia, mentre </w:t>
+      </w:r>
+      <w:proofErr w:type="gramStart"/>
+      <w:r>
+        <w:rPr>
+          <w:sz w:val="28"/>
+          <w:szCs w:val="28"/>
+        </w:rPr>
+        <w:t>una preludio</w:t>
+      </w:r>
+      <w:proofErr w:type="gramEnd"/>
+      <w:r>
+        <w:rPr>
+          <w:sz w:val="28"/>
+          <w:szCs w:val="28"/>
+        </w:rPr>
+        <w:t xml:space="preserve"> di Bach ha un punteggio basso sulla scala. </w:t>
       </w:r>
     </w:p>
     <w:p>
@@ -1326,7 +2029,7 @@
           <w:sz w:val="28"/>
           <w:szCs w:val="28"/>
         </w:rPr>
-        <w:t xml:space="preserve">La chiave in cui si trova il brano. Gli interi si mappano in note utilizzando la notazione standard di Pitch Class. </w:t>
+        <w:t xml:space="preserve">La chiave in cui si trova il brano. </w:t>
       </w:r>
     </w:p>
     <w:p>
@@ -1358,7 +2061,7 @@
           <w:sz w:val="28"/>
           <w:szCs w:val="28"/>
         </w:rPr>
-        <w:t>Il volume generale del brano in decibel (dB). I valori di volume sono mediati su tutto il brano e sono utili per confrontare il volume relativo dei brani. Il volume è la qualità di un suono che è il correlato psicologico primario della forza fisica (ampiezza).</w:t>
+        <w:t>Il volume generale del brano in decibel (dB). I valori di volume sono mediati su tutto il brano e sono utili per confrontare il volume relativo dei brani.</w:t>
       </w:r>
     </w:p>
     <w:p>
@@ -1394,21 +2097,7 @@
           <w:sz w:val="28"/>
           <w:szCs w:val="28"/>
         </w:rPr>
-        <w:t>Speechiness rileva la presenza di parole parlate in una traccia audio. Più la registrazione assomiglia a un discorso (ad esempio, un programma radiofonico, un audiolibro, una poesia), più il valore dell'attributo</w:t>
-      </w:r>
-      <w:r>
-        <w:rPr>
-          <w:sz w:val="28"/>
-          <w:szCs w:val="28"/>
-        </w:rPr>
-        <w:t xml:space="preserve"> si alza</w:t>
-      </w:r>
-      <w:r>
-        <w:rPr>
-          <w:sz w:val="28"/>
-          <w:szCs w:val="28"/>
-        </w:rPr>
-        <w:t xml:space="preserve">. </w:t>
+        <w:t xml:space="preserve">Speechiness rileva la presenza di parole parlate in una traccia audio. Più la registrazione assomiglia a un discorso (ad esempio, un programma radiofonico, un audiolibro, una poesia), più il valore dell'attributo si alza. </w:t>
       </w:r>
     </w:p>
     <w:p>
@@ -1473,7 +2162,6 @@
           <w:sz w:val="28"/>
           <w:szCs w:val="28"/>
         </w:rPr>
-        <w:lastRenderedPageBreak/>
         <w:t xml:space="preserve">instrumentalness: </w:t>
       </w:r>
       <w:r>
@@ -1517,7 +2205,91 @@
           <w:sz w:val="28"/>
           <w:szCs w:val="28"/>
         </w:rPr>
-        <w:t>Descrive la positività della musica. Brani con valence alto suonano più positivi (ad esempio felici, allegri, euforici), mentre quelli con valence basso suonano più negativi (ad esempio tristi, depressi, arrabbiati).</w:t>
+        <w:t xml:space="preserve">Descrive la positività della musica. Brani con </w:t>
+      </w:r>
+      <w:r>
+        <w:rPr>
+          <w:sz w:val="28"/>
+          <w:szCs w:val="28"/>
+        </w:rPr>
+        <w:t xml:space="preserve">valore di </w:t>
+      </w:r>
+      <w:r>
+        <w:rPr>
+          <w:sz w:val="28"/>
+          <w:szCs w:val="28"/>
+        </w:rPr>
+        <w:t xml:space="preserve">valence alto suonano più </w:t>
+      </w:r>
+      <w:r>
+        <w:rPr>
+          <w:sz w:val="28"/>
+          <w:szCs w:val="28"/>
+        </w:rPr>
+        <w:t>“</w:t>
+      </w:r>
+      <w:r>
+        <w:rPr>
+          <w:sz w:val="28"/>
+          <w:szCs w:val="28"/>
+        </w:rPr>
+        <w:t>positivi</w:t>
+      </w:r>
+      <w:r>
+        <w:rPr>
+          <w:sz w:val="28"/>
+          <w:szCs w:val="28"/>
+        </w:rPr>
+        <w:t>”</w:t>
+      </w:r>
+      <w:r>
+        <w:rPr>
+          <w:sz w:val="28"/>
+          <w:szCs w:val="28"/>
+        </w:rPr>
+        <w:t xml:space="preserve"> (felici, allegri, euforici), mentre quelli con </w:t>
+      </w:r>
+      <w:r>
+        <w:rPr>
+          <w:sz w:val="28"/>
+          <w:szCs w:val="28"/>
+        </w:rPr>
+        <w:t xml:space="preserve">valore di </w:t>
+      </w:r>
+      <w:r>
+        <w:rPr>
+          <w:sz w:val="28"/>
+          <w:szCs w:val="28"/>
+        </w:rPr>
+        <w:t xml:space="preserve">valence basso suonano più </w:t>
+      </w:r>
+      <w:r>
+        <w:rPr>
+          <w:sz w:val="28"/>
+          <w:szCs w:val="28"/>
+        </w:rPr>
+        <w:t>“</w:t>
+      </w:r>
+      <w:r>
+        <w:rPr>
+          <w:sz w:val="28"/>
+          <w:szCs w:val="28"/>
+        </w:rPr>
+        <w:t>negativi</w:t>
+      </w:r>
+      <w:r>
+        <w:rPr>
+          <w:sz w:val="28"/>
+          <w:szCs w:val="28"/>
+        </w:rPr>
+        <w:t>”</w:t>
+      </w:r>
+      <w:r>
+        <w:rPr>
+          <w:sz w:val="28"/>
+          <w:szCs w:val="28"/>
+        </w:rPr>
+        <w:t xml:space="preserve"> (ad esempio tristi, depressi, arrabbiati).</w:t>
       </w:r>
     </w:p>
     <w:p>
@@ -1553,7 +2325,7 @@
           <w:sz w:val="28"/>
           <w:szCs w:val="28"/>
         </w:rPr>
-        <w:t>Il tempo indica la velocità o il ritmo di una canzone, espresso in battiti per minuto (BPM). In termini musicali, il tempo è la velocità o il ritmo di una data composizione e deriva direttamente dalla durata media del battito.</w:t>
+        <w:t xml:space="preserve">Il tempo indica la velocità o il ritmo di una canzone, espresso in battiti per minuto (BPM). </w:t>
       </w:r>
     </w:p>
     <w:p>
@@ -1645,25 +2417,43 @@
           <w:sz w:val="28"/>
           <w:szCs w:val="28"/>
         </w:rPr>
-        <w:t xml:space="preserve">numero di millisecondi riprodotti in totale dato dalla sommatoria del campo relativo per ogni istanza della stessa canzone all’interno del file json </w:t>
+        <w:t xml:space="preserve">numero di millisecondi riprodotti in totale dato dalla sommatoria del campo relativo per ogni istanza della stessa canzone all’interno del file </w:t>
+      </w:r>
+    </w:p>
+    <w:p>
+      <w:pPr>
+        <w:pStyle w:val="Paragrafoelenco"/>
+        <w:ind w:left="4980"/>
+        <w:rPr>
+          <w:sz w:val="28"/>
+          <w:szCs w:val="28"/>
+        </w:rPr>
+      </w:pPr>
+      <w:r>
+        <w:rPr>
+          <w:sz w:val="28"/>
+          <w:szCs w:val="28"/>
+        </w:rPr>
+        <w:t xml:space="preserve">     </w:t>
+      </w:r>
+      <w:r>
+        <w:rPr>
+          <w:sz w:val="28"/>
+          <w:szCs w:val="28"/>
+        </w:rPr>
+        <w:t>json</w:t>
       </w:r>
     </w:p>
     <w:p>
       <w:pPr>
         <w:pStyle w:val="Paragrafoelenco"/>
         <w:ind w:left="1440"/>
-        <w:rPr>
-          <w:sz w:val="28"/>
-          <w:szCs w:val="28"/>
-        </w:rPr>
-      </w:pPr>
-      <w:r>
-        <w:rPr>
-          <w:sz w:val="28"/>
-          <w:szCs w:val="28"/>
-        </w:rPr>
-        <w:t xml:space="preserve">                               </w:t>
-      </w:r>
+        <w:jc w:val="center"/>
+        <w:rPr>
+          <w:sz w:val="28"/>
+          <w:szCs w:val="28"/>
+        </w:rPr>
+      </w:pPr>
       <w:r>
         <w:rPr>
           <w:sz w:val="28"/>
@@ -1676,6 +2466,7 @@
       <w:pPr>
         <w:pStyle w:val="Paragrafoelenco"/>
         <w:ind w:left="1440"/>
+        <w:jc w:val="center"/>
         <w:rPr>
           <w:sz w:val="28"/>
           <w:szCs w:val="28"/>
@@ -1687,6 +2478,26 @@
           <w:szCs w:val="28"/>
         </w:rPr>
         <w:t>la durata della canzone in millisecondi</w:t>
+      </w:r>
+    </w:p>
+    <w:p>
+      <w:pPr>
+        <w:pStyle w:val="Paragrafoelenco"/>
+        <w:numPr>
+          <w:ilvl w:val="1"/>
+          <w:numId w:val="5"/>
+        </w:numPr>
+        <w:rPr>
+          <w:sz w:val="28"/>
+          <w:szCs w:val="28"/>
+        </w:rPr>
+      </w:pPr>
+      <w:r>
+        <w:rPr>
+          <w:sz w:val="28"/>
+          <w:szCs w:val="28"/>
+        </w:rPr>
+        <w:t>se il risulato di questo calcolo è un numero maggiore o uguale a 50 il campo songIsLiked sarà pari ad 1, altrimenti sarà pari a 0</w:t>
       </w:r>
     </w:p>
     <w:p>
@@ -1698,21 +2509,6 @@
           <w:szCs w:val="28"/>
         </w:rPr>
       </w:pPr>
-      <w:r>
-        <w:rPr>
-          <w:sz w:val="28"/>
-          <w:szCs w:val="28"/>
-        </w:rPr>
-        <w:t>se il risulato di questo calcolo è un numero maggiore o uguale a 50 il campo songIsLiked sarà pari ad 1, altrimenti sarà pari a 0</w:t>
-      </w:r>
-    </w:p>
-    <w:p>
-      <w:pPr>
-        <w:rPr>
-          <w:sz w:val="28"/>
-          <w:szCs w:val="28"/>
-        </w:rPr>
-      </w:pPr>
     </w:p>
     <w:p>
       <w:pPr>
@@ -1748,18 +2544,82 @@
       <w:pPr>
         <w:jc w:val="center"/>
         <w:rPr>
-          <w:sz w:val="28"/>
-          <w:szCs w:val="28"/>
-        </w:rPr>
-      </w:pPr>
-      <w:r>
-        <w:rPr>
           <w:noProof/>
         </w:rPr>
+      </w:pPr>
+    </w:p>
+    <w:p>
+      <w:pPr>
+        <w:jc w:val="center"/>
+        <w:rPr>
+          <w:noProof/>
+        </w:rPr>
+      </w:pPr>
+      <w:r>
+        <w:rPr>
+          <w:noProof/>
+        </w:rPr>
+        <w:lastRenderedPageBreak/>
         <w:drawing>
-          <wp:inline distT="0" distB="0" distL="0" distR="0" wp14:anchorId="28BC4639" wp14:editId="5576E2B2">
-            <wp:extent cx="6120130" cy="842645"/>
-            <wp:effectExtent l="0" t="0" r="0" b="0"/>
+          <wp:inline distT="0" distB="0" distL="0" distR="0" wp14:anchorId="311DC8E5" wp14:editId="345D786D">
+            <wp:extent cx="6180698" cy="1654895"/>
+            <wp:effectExtent l="0" t="0" r="0" b="2540"/>
+            <wp:docPr id="11" name="Immagine 11" descr="Immagine che contiene testo, elettronica&#10;&#10;Descrizione generata automaticamente"/>
+            <wp:cNvGraphicFramePr>
+              <a:graphicFrameLocks xmlns:a="http://schemas.openxmlformats.org/drawingml/2006/main" noChangeAspect="1"/>
+            </wp:cNvGraphicFramePr>
+            <a:graphic xmlns:a="http://schemas.openxmlformats.org/drawingml/2006/main">
+              <a:graphicData uri="http://schemas.openxmlformats.org/drawingml/2006/picture">
+                <pic:pic xmlns:pic="http://schemas.openxmlformats.org/drawingml/2006/picture">
+                  <pic:nvPicPr>
+                    <pic:cNvPr id="1" name="Immagine 1" descr="Immagine che contiene testo, elettronica&#10;&#10;Descrizione generata automaticamente"/>
+                    <pic:cNvPicPr/>
+                  </pic:nvPicPr>
+                  <pic:blipFill rotWithShape="1">
+                    <a:blip r:embed="rId16"/>
+                    <a:srcRect r="48578"/>
+                    <a:stretch/>
+                  </pic:blipFill>
+                  <pic:spPr bwMode="auto">
+                    <a:xfrm>
+                      <a:off x="0" y="0"/>
+                      <a:ext cx="6217346" cy="1664708"/>
+                    </a:xfrm>
+                    <a:prstGeom prst="rect">
+                      <a:avLst/>
+                    </a:prstGeom>
+                    <a:ln>
+                      <a:noFill/>
+                    </a:ln>
+                    <a:extLst>
+                      <a:ext uri="{53640926-AAD7-44D8-BBD7-CCE9431645EC}">
+                        <a14:shadowObscured xmlns:a14="http://schemas.microsoft.com/office/drawing/2010/main"/>
+                      </a:ext>
+                    </a:extLst>
+                  </pic:spPr>
+                </pic:pic>
+              </a:graphicData>
+            </a:graphic>
+          </wp:inline>
+        </w:drawing>
+      </w:r>
+    </w:p>
+    <w:p>
+      <w:pPr>
+        <w:jc w:val="center"/>
+        <w:rPr>
+          <w:sz w:val="28"/>
+          <w:szCs w:val="28"/>
+        </w:rPr>
+      </w:pPr>
+      <w:r>
+        <w:rPr>
+          <w:noProof/>
+        </w:rPr>
+        <w:drawing>
+          <wp:inline distT="0" distB="0" distL="0" distR="0" wp14:anchorId="28BC4639" wp14:editId="4F63EB55">
+            <wp:extent cx="6183384" cy="1755873"/>
+            <wp:effectExtent l="0" t="0" r="8255" b="0"/>
             <wp:docPr id="1" name="Immagine 1" descr="Immagine che contiene testo, elettronica&#10;&#10;Descrizione generata automaticamente"/>
             <wp:cNvGraphicFramePr>
               <a:graphicFrameLocks xmlns:a="http://schemas.openxmlformats.org/drawingml/2006/main" noChangeAspect="1"/>
@@ -1771,20 +2631,27 @@
                     <pic:cNvPr id="1" name="Immagine 1" descr="Immagine che contiene testo, elettronica&#10;&#10;Descrizione generata automaticamente"/>
                     <pic:cNvPicPr/>
                   </pic:nvPicPr>
-                  <pic:blipFill>
-                    <a:blip r:embed="rId12"/>
-                    <a:stretch>
-                      <a:fillRect/>
-                    </a:stretch>
+                  <pic:blipFill rotWithShape="1">
+                    <a:blip r:embed="rId16"/>
+                    <a:srcRect l="51514"/>
+                    <a:stretch/>
                   </pic:blipFill>
-                  <pic:spPr>
+                  <pic:spPr bwMode="auto">
                     <a:xfrm>
                       <a:off x="0" y="0"/>
-                      <a:ext cx="6120130" cy="842645"/>
+                      <a:ext cx="6239242" cy="1771735"/>
                     </a:xfrm>
                     <a:prstGeom prst="rect">
                       <a:avLst/>
                     </a:prstGeom>
+                    <a:ln>
+                      <a:noFill/>
+                    </a:ln>
+                    <a:extLst>
+                      <a:ext uri="{53640926-AAD7-44D8-BBD7-CCE9431645EC}">
+                        <a14:shadowObscured xmlns:a14="http://schemas.microsoft.com/office/drawing/2010/main"/>
+                      </a:ext>
+                    </a:extLst>
                   </pic:spPr>
                 </pic:pic>
               </a:graphicData>
@@ -1795,306 +2662,41 @@
     </w:p>
     <w:p>
       <w:pPr>
-        <w:rPr>
-          <w:sz w:val="28"/>
-          <w:szCs w:val="28"/>
-        </w:rPr>
-      </w:pPr>
-    </w:p>
-    <w:p>
-      <w:pPr>
-        <w:rPr>
-          <w:sz w:val="28"/>
-          <w:szCs w:val="28"/>
-        </w:rPr>
-      </w:pPr>
-      <w:r>
-        <w:rPr>
-          <w:sz w:val="28"/>
-          <w:szCs w:val="28"/>
-        </w:rPr>
-        <w:t>Bilanciamento delle classi:</w:t>
-      </w:r>
-    </w:p>
-    <w:p>
-      <w:pPr>
-        <w:rPr>
-          <w:noProof/>
-          <w:sz w:val="28"/>
-          <w:szCs w:val="28"/>
-        </w:rPr>
-      </w:pPr>
-      <w:r>
-        <w:rPr>
-          <w:sz w:val="28"/>
-          <w:szCs w:val="28"/>
-        </w:rPr>
-        <w:t>attraverso un grafico, realizzato con pyplot (matplotlib) vediamo che i dati del dataset non sono bilanciati:</w:t>
-      </w:r>
-    </w:p>
-    <w:p>
-      <w:pPr>
         <w:jc w:val="center"/>
         <w:rPr>
           <w:sz w:val="28"/>
           <w:szCs w:val="28"/>
         </w:rPr>
       </w:pPr>
-      <w:r>
-        <w:rPr>
-          <w:noProof/>
-        </w:rPr>
-        <w:lastRenderedPageBreak/>
-        <w:drawing>
-          <wp:inline distT="0" distB="0" distL="0" distR="0" wp14:anchorId="146362C0" wp14:editId="19384357">
-            <wp:extent cx="4572000" cy="4572000"/>
-            <wp:effectExtent l="0" t="0" r="0" b="0"/>
-            <wp:docPr id="14" name="Immagine 14" descr="Immagine che contiene grafico, grafico a torta&#10;&#10;Descrizione generata automaticamente"/>
-            <wp:cNvGraphicFramePr>
-              <a:graphicFrameLocks xmlns:a="http://schemas.openxmlformats.org/drawingml/2006/main" noChangeAspect="1"/>
-            </wp:cNvGraphicFramePr>
-            <a:graphic xmlns:a="http://schemas.openxmlformats.org/drawingml/2006/main">
-              <a:graphicData uri="http://schemas.openxmlformats.org/drawingml/2006/picture">
-                <pic:pic xmlns:pic="http://schemas.openxmlformats.org/drawingml/2006/picture">
-                  <pic:nvPicPr>
-                    <pic:cNvPr id="14" name="Immagine 14" descr="Immagine che contiene grafico, grafico a torta&#10;&#10;Descrizione generata automaticamente"/>
-                    <pic:cNvPicPr>
-                      <a:picLocks noChangeAspect="1" noChangeArrowheads="1"/>
-                    </pic:cNvPicPr>
-                  </pic:nvPicPr>
-                  <pic:blipFill>
-                    <a:blip r:embed="rId13">
-                      <a:extLst>
-                        <a:ext uri="{28A0092B-C50C-407E-A947-70E740481C1C}">
-                          <a14:useLocalDpi xmlns:a14="http://schemas.microsoft.com/office/drawing/2010/main" val="0"/>
-                        </a:ext>
-                      </a:extLst>
-                    </a:blip>
-                    <a:srcRect/>
-                    <a:stretch>
-                      <a:fillRect/>
-                    </a:stretch>
-                  </pic:blipFill>
-                  <pic:spPr bwMode="auto">
-                    <a:xfrm>
-                      <a:off x="0" y="0"/>
-                      <a:ext cx="4572000" cy="4572000"/>
-                    </a:xfrm>
-                    <a:prstGeom prst="rect">
-                      <a:avLst/>
-                    </a:prstGeom>
-                    <a:noFill/>
-                    <a:ln>
-                      <a:noFill/>
-                    </a:ln>
-                  </pic:spPr>
-                </pic:pic>
-              </a:graphicData>
-            </a:graphic>
-          </wp:inline>
-        </w:drawing>
-      </w:r>
-    </w:p>
-    <w:p>
-      <w:pPr>
-        <w:rPr>
-          <w:sz w:val="28"/>
-          <w:szCs w:val="28"/>
-        </w:rPr>
-      </w:pPr>
-      <w:r>
-        <w:rPr>
-          <w:sz w:val="28"/>
-          <w:szCs w:val="28"/>
-        </w:rPr>
-        <w:t>Classi squilibrate inficiano sulla precisione. Questo è un problema molto comune nell’apprendimento automatico (in particolare nella classificazione), che si verifica in set di dati con un rapporto sproporzionato di osservazioni per le varie classi di dati coinvolte.</w:t>
-      </w:r>
-    </w:p>
-    <w:p>
-      <w:pPr>
-        <w:rPr>
-          <w:sz w:val="28"/>
-          <w:szCs w:val="28"/>
-        </w:rPr>
-      </w:pPr>
-      <w:r>
-        <w:rPr>
-          <w:sz w:val="28"/>
-          <w:szCs w:val="28"/>
-        </w:rPr>
-        <w:t>La precisione standard non misura più in modo affidabile le prestazioni, il che rende l’addestramento del modello molto più complicato.</w:t>
-      </w:r>
-    </w:p>
-    <w:p>
-      <w:pPr>
-        <w:rPr>
-          <w:sz w:val="28"/>
-          <w:szCs w:val="28"/>
-        </w:rPr>
-      </w:pPr>
-      <w:r>
-        <w:rPr>
-          <w:sz w:val="28"/>
-          <w:szCs w:val="28"/>
-        </w:rPr>
-        <w:t xml:space="preserve">Vi sono diversi modi per poter risolvere il problema dello sbilanciamento delle classi. La soluzione che ho deciso di applicare è l’oversampling. Per far </w:t>
-      </w:r>
-      <w:r>
-        <w:rPr>
-          <w:sz w:val="28"/>
-          <w:szCs w:val="28"/>
-        </w:rPr>
-        <w:t>ci</w:t>
-      </w:r>
-      <w:r>
-        <w:rPr>
-          <w:sz w:val="28"/>
-          <w:szCs w:val="28"/>
-        </w:rPr>
-        <w:t>ò</w:t>
-      </w:r>
-      <w:r>
-        <w:rPr>
-          <w:sz w:val="28"/>
-          <w:szCs w:val="28"/>
-        </w:rPr>
-        <w:t xml:space="preserve"> abbiamo individuato la classe con più dati e la classe con meno dati ed ho effettuato un resampling facendo combaciare le occorrenze. Ottenendo così classi bilanciate:</w:t>
-      </w:r>
-    </w:p>
-    <w:p>
-      <w:pPr>
-        <w:jc w:val="center"/>
-        <w:rPr>
-          <w:sz w:val="28"/>
-          <w:szCs w:val="28"/>
-        </w:rPr>
-      </w:pPr>
-      <w:r>
-        <w:rPr>
-          <w:noProof/>
-        </w:rPr>
-        <w:lastRenderedPageBreak/>
-        <w:drawing>
-          <wp:inline distT="0" distB="0" distL="0" distR="0" wp14:anchorId="417E7681" wp14:editId="194A3DF1">
-            <wp:extent cx="4572000" cy="4572000"/>
-            <wp:effectExtent l="0" t="0" r="0" b="0"/>
-            <wp:docPr id="10" name="Immagine 10" descr="Immagine che contiene grafico, grafico a torta&#10;&#10;Descrizione generata automaticamente"/>
-            <wp:cNvGraphicFramePr>
-              <a:graphicFrameLocks xmlns:a="http://schemas.openxmlformats.org/drawingml/2006/main" noChangeAspect="1"/>
-            </wp:cNvGraphicFramePr>
-            <a:graphic xmlns:a="http://schemas.openxmlformats.org/drawingml/2006/main">
-              <a:graphicData uri="http://schemas.openxmlformats.org/drawingml/2006/picture">
-                <pic:pic xmlns:pic="http://schemas.openxmlformats.org/drawingml/2006/picture">
-                  <pic:nvPicPr>
-                    <pic:cNvPr id="10" name="Immagine 10" descr="Immagine che contiene grafico, grafico a torta&#10;&#10;Descrizione generata automaticamente"/>
-                    <pic:cNvPicPr>
-                      <a:picLocks noChangeAspect="1" noChangeArrowheads="1"/>
-                    </pic:cNvPicPr>
-                  </pic:nvPicPr>
-                  <pic:blipFill>
-                    <a:blip r:embed="rId14">
-                      <a:extLst>
-                        <a:ext uri="{28A0092B-C50C-407E-A947-70E740481C1C}">
-                          <a14:useLocalDpi xmlns:a14="http://schemas.microsoft.com/office/drawing/2010/main" val="0"/>
-                        </a:ext>
-                      </a:extLst>
-                    </a:blip>
-                    <a:srcRect/>
-                    <a:stretch>
-                      <a:fillRect/>
-                    </a:stretch>
-                  </pic:blipFill>
-                  <pic:spPr bwMode="auto">
-                    <a:xfrm>
-                      <a:off x="0" y="0"/>
-                      <a:ext cx="4572000" cy="4572000"/>
-                    </a:xfrm>
-                    <a:prstGeom prst="rect">
-                      <a:avLst/>
-                    </a:prstGeom>
-                    <a:noFill/>
-                    <a:ln>
-                      <a:noFill/>
-                    </a:ln>
-                  </pic:spPr>
-                </pic:pic>
-              </a:graphicData>
-            </a:graphic>
-          </wp:inline>
-        </w:drawing>
-      </w:r>
-    </w:p>
-    <w:p>
-      <w:pPr>
-        <w:rPr>
-          <w:sz w:val="28"/>
-          <w:szCs w:val="28"/>
-        </w:rPr>
-      </w:pPr>
-    </w:p>
-    <w:p>
-      <w:pPr>
-        <w:rPr>
-          <w:sz w:val="28"/>
-          <w:szCs w:val="28"/>
-        </w:rPr>
-      </w:pPr>
-      <w:r>
-        <w:rPr>
-          <w:sz w:val="28"/>
-          <w:szCs w:val="28"/>
-        </w:rPr>
-        <w:t xml:space="preserve">Clustering per rimozione </w:t>
-      </w:r>
-      <w:r>
-        <w:rPr>
-          <w:sz w:val="28"/>
-          <w:szCs w:val="28"/>
-        </w:rPr>
-        <w:t>outliers</w:t>
-      </w:r>
-      <w:r>
-        <w:rPr>
-          <w:sz w:val="28"/>
-          <w:szCs w:val="28"/>
-        </w:rPr>
-        <w:t>:</w:t>
-      </w:r>
-    </w:p>
-    <w:p>
-      <w:pPr>
-        <w:rPr>
-          <w:sz w:val="28"/>
-          <w:szCs w:val="28"/>
-        </w:rPr>
-      </w:pPr>
-      <w:r>
-        <w:rPr>
-          <w:sz w:val="28"/>
-          <w:szCs w:val="28"/>
-        </w:rPr>
-        <w:t>Per quanto riguarda l’utilizzo dell’apprendimento non supervisionato ho deciso di implementare la ricerca di cluster per la rimozione degli outliers</w:t>
-      </w:r>
-      <w:r>
-        <w:rPr>
-          <w:sz w:val="28"/>
-          <w:szCs w:val="28"/>
-        </w:rPr>
-        <w:t xml:space="preserve"> attraverso</w:t>
-      </w:r>
-      <w:r>
-        <w:rPr>
-          <w:sz w:val="28"/>
-          <w:szCs w:val="28"/>
-        </w:rPr>
-        <w:t xml:space="preserve"> una </w:t>
-      </w:r>
-      <w:r>
-        <w:rPr>
-          <w:sz w:val="28"/>
-          <w:szCs w:val="28"/>
-        </w:rPr>
-        <w:t xml:space="preserve">tecnica di soft clustering chiamata Expectation-Maximization (EM). </w:t>
+    </w:p>
+    <w:p>
+      <w:pPr>
+        <w:rPr>
+          <w:sz w:val="28"/>
+          <w:szCs w:val="28"/>
+        </w:rPr>
+      </w:pPr>
+      <w:r>
+        <w:rPr>
+          <w:sz w:val="28"/>
+          <w:szCs w:val="28"/>
+        </w:rPr>
+        <w:t>Clustering per rimozione outliers:</w:t>
+      </w:r>
+    </w:p>
+    <w:p>
+      <w:pPr>
+        <w:rPr>
+          <w:sz w:val="28"/>
+          <w:szCs w:val="28"/>
+        </w:rPr>
+      </w:pPr>
+      <w:r>
+        <w:rPr>
+          <w:sz w:val="28"/>
+          <w:szCs w:val="28"/>
+        </w:rPr>
+        <w:t xml:space="preserve">Per quanto riguarda l’utilizzo dell’apprendimento non supervisionato ho deciso di implementare la ricerca di cluster per la rimozione degli outliers attraverso una tecnica di soft clustering chiamata Expectation-Maximization (EM). </w:t>
       </w:r>
     </w:p>
     <w:p>
@@ -2114,35 +2716,7 @@
           <w:sz w:val="28"/>
           <w:szCs w:val="28"/>
         </w:rPr>
-        <w:t>Utilizz</w:t>
-      </w:r>
-      <w:r>
-        <w:rPr>
-          <w:sz w:val="28"/>
-          <w:szCs w:val="28"/>
-        </w:rPr>
-        <w:t>o</w:t>
-      </w:r>
-      <w:r>
-        <w:rPr>
-          <w:sz w:val="28"/>
-          <w:szCs w:val="28"/>
-        </w:rPr>
-        <w:t xml:space="preserve"> il modello di Gaussian Mixture per addestrare un cluster su</w:t>
-      </w:r>
-      <w:r>
-        <w:rPr>
-          <w:sz w:val="28"/>
-          <w:szCs w:val="28"/>
-        </w:rPr>
-        <w:t xml:space="preserve">l </w:t>
-      </w:r>
-      <w:r>
-        <w:rPr>
-          <w:sz w:val="28"/>
-          <w:szCs w:val="28"/>
-        </w:rPr>
-        <w:t>dataset</w:t>
+        <w:t>Utilizzo il modello di Gaussian Mixture per addestrare un cluster sul dataset</w:t>
       </w:r>
     </w:p>
     <w:p>
@@ -2162,21 +2736,7 @@
           <w:sz w:val="28"/>
           <w:szCs w:val="28"/>
         </w:rPr>
-        <w:t>Calcol</w:t>
-      </w:r>
-      <w:r>
-        <w:rPr>
-          <w:sz w:val="28"/>
-          <w:szCs w:val="28"/>
-        </w:rPr>
-        <w:t>o</w:t>
-      </w:r>
-      <w:r>
-        <w:rPr>
-          <w:sz w:val="28"/>
-          <w:szCs w:val="28"/>
-        </w:rPr>
-        <w:t xml:space="preserve"> le likelihoods, che sono le probabilità che ogni punto del dataset appartenga a ciascun cluster.</w:t>
+        <w:t>Calcolo le likelihoods, che sono le probabilità che ogni punto del dataset appartenga a ciascun cluster.</w:t>
       </w:r>
     </w:p>
     <w:p>
@@ -2196,21 +2756,7 @@
           <w:sz w:val="28"/>
           <w:szCs w:val="28"/>
         </w:rPr>
-        <w:t>Calcol</w:t>
-      </w:r>
-      <w:r>
-        <w:rPr>
-          <w:sz w:val="28"/>
-          <w:szCs w:val="28"/>
-        </w:rPr>
-        <w:t>o</w:t>
-      </w:r>
-      <w:r>
-        <w:rPr>
-          <w:sz w:val="28"/>
-          <w:szCs w:val="28"/>
-        </w:rPr>
-        <w:t xml:space="preserve"> una soglia per identificare gli outlier del dataset come i punti con likelihood inferiore a una certa soglia, </w:t>
+        <w:t xml:space="preserve">Calcolo una soglia per identificare gli outlier del dataset come i punti con likelihood inferiore a una certa soglia, </w:t>
       </w:r>
     </w:p>
     <w:p>
@@ -2250,35 +2796,7 @@
           <w:sz w:val="28"/>
           <w:szCs w:val="28"/>
         </w:rPr>
-        <w:t>Rimuov</w:t>
-      </w:r>
-      <w:r>
-        <w:rPr>
-          <w:sz w:val="28"/>
-          <w:szCs w:val="28"/>
-        </w:rPr>
-        <w:t>o</w:t>
-      </w:r>
-      <w:r>
-        <w:rPr>
-          <w:sz w:val="28"/>
-          <w:szCs w:val="28"/>
-        </w:rPr>
-        <w:t xml:space="preserve"> gli outlier dal dataset e stamp</w:t>
-      </w:r>
-      <w:r>
-        <w:rPr>
-          <w:sz w:val="28"/>
-          <w:szCs w:val="28"/>
-        </w:rPr>
-        <w:t xml:space="preserve">o </w:t>
-      </w:r>
-      <w:r>
-        <w:rPr>
-          <w:sz w:val="28"/>
-          <w:szCs w:val="28"/>
-        </w:rPr>
-        <w:t>il numero di outlier rimossi e la dimensione del dataset pulito.</w:t>
+        <w:t>Rimuovo gli outlier dal dataset e stampo il numero di outlier rimossi e la dimensione del dataset pulito.</w:t>
       </w:r>
     </w:p>
     <w:p>
@@ -2293,7 +2811,7 @@
           <w:noProof/>
         </w:rPr>
         <w:drawing>
-          <wp:inline distT="0" distB="0" distL="0" distR="0" wp14:anchorId="6CFD9DB4" wp14:editId="6A933B13">
+          <wp:inline distT="0" distB="0" distL="0" distR="0" wp14:anchorId="1312D3FE" wp14:editId="545B6CB2">
             <wp:extent cx="6113145" cy="296333"/>
             <wp:effectExtent l="0" t="0" r="0" b="8890"/>
             <wp:docPr id="20" name="Immagine 20"/>
@@ -2310,7 +2828,7 @@
                     </pic:cNvPicPr>
                   </pic:nvPicPr>
                   <pic:blipFill rotWithShape="1">
-                    <a:blip r:embed="rId15">
+                    <a:blip r:embed="rId17">
                       <a:extLst>
                         <a:ext uri="{28A0092B-C50C-407E-A947-70E740481C1C}">
                           <a14:useLocalDpi xmlns:a14="http://schemas.microsoft.com/office/drawing/2010/main" val="0"/>
@@ -2365,7 +2883,244 @@
           <w:sz w:val="28"/>
           <w:szCs w:val="28"/>
         </w:rPr>
+        <w:t>Bilanciamento delle classi:</w:t>
+      </w:r>
+    </w:p>
+    <w:p>
+      <w:pPr>
+        <w:rPr>
+          <w:noProof/>
+          <w:sz w:val="28"/>
+          <w:szCs w:val="28"/>
+        </w:rPr>
+      </w:pPr>
+      <w:r>
+        <w:rPr>
+          <w:sz w:val="28"/>
+          <w:szCs w:val="28"/>
+        </w:rPr>
+        <w:t>attraverso un grafico, realizzato con pyplot (matplotlib) vediamo che i dati del dataset non sono bilanciati:</w:t>
+      </w:r>
+    </w:p>
+    <w:p>
+      <w:pPr>
+        <w:jc w:val="center"/>
+        <w:rPr>
+          <w:sz w:val="28"/>
+          <w:szCs w:val="28"/>
+        </w:rPr>
+      </w:pPr>
+      <w:r>
+        <w:rPr>
+          <w:noProof/>
+        </w:rPr>
         <w:lastRenderedPageBreak/>
+        <w:drawing>
+          <wp:inline distT="0" distB="0" distL="0" distR="0" wp14:anchorId="146362C0" wp14:editId="19384357">
+            <wp:extent cx="4572000" cy="4572000"/>
+            <wp:effectExtent l="0" t="0" r="0" b="0"/>
+            <wp:docPr id="14" name="Immagine 14" descr="Immagine che contiene grafico, grafico a torta&#10;&#10;Descrizione generata automaticamente"/>
+            <wp:cNvGraphicFramePr>
+              <a:graphicFrameLocks xmlns:a="http://schemas.openxmlformats.org/drawingml/2006/main" noChangeAspect="1"/>
+            </wp:cNvGraphicFramePr>
+            <a:graphic xmlns:a="http://schemas.openxmlformats.org/drawingml/2006/main">
+              <a:graphicData uri="http://schemas.openxmlformats.org/drawingml/2006/picture">
+                <pic:pic xmlns:pic="http://schemas.openxmlformats.org/drawingml/2006/picture">
+                  <pic:nvPicPr>
+                    <pic:cNvPr id="14" name="Immagine 14" descr="Immagine che contiene grafico, grafico a torta&#10;&#10;Descrizione generata automaticamente"/>
+                    <pic:cNvPicPr>
+                      <a:picLocks noChangeAspect="1" noChangeArrowheads="1"/>
+                    </pic:cNvPicPr>
+                  </pic:nvPicPr>
+                  <pic:blipFill>
+                    <a:blip r:embed="rId18">
+                      <a:extLst>
+                        <a:ext uri="{28A0092B-C50C-407E-A947-70E740481C1C}">
+                          <a14:useLocalDpi xmlns:a14="http://schemas.microsoft.com/office/drawing/2010/main" val="0"/>
+                        </a:ext>
+                      </a:extLst>
+                    </a:blip>
+                    <a:srcRect/>
+                    <a:stretch>
+                      <a:fillRect/>
+                    </a:stretch>
+                  </pic:blipFill>
+                  <pic:spPr bwMode="auto">
+                    <a:xfrm>
+                      <a:off x="0" y="0"/>
+                      <a:ext cx="4572000" cy="4572000"/>
+                    </a:xfrm>
+                    <a:prstGeom prst="rect">
+                      <a:avLst/>
+                    </a:prstGeom>
+                    <a:noFill/>
+                    <a:ln>
+                      <a:noFill/>
+                    </a:ln>
+                  </pic:spPr>
+                </pic:pic>
+              </a:graphicData>
+            </a:graphic>
+          </wp:inline>
+        </w:drawing>
+      </w:r>
+    </w:p>
+    <w:p>
+      <w:pPr>
+        <w:rPr>
+          <w:sz w:val="28"/>
+          <w:szCs w:val="28"/>
+        </w:rPr>
+      </w:pPr>
+      <w:r>
+        <w:rPr>
+          <w:sz w:val="28"/>
+          <w:szCs w:val="28"/>
+        </w:rPr>
+        <w:t>Classi squilibrate inficiano sulla precisione. Questo è un problema molto comune nell’apprendimento automatico (in particolare nella classificazione), che si verifica in set di dati con un rapporto sproporzionato di osservazioni per le varie classi di dati coinvolte.</w:t>
+      </w:r>
+    </w:p>
+    <w:p>
+      <w:pPr>
+        <w:rPr>
+          <w:sz w:val="28"/>
+          <w:szCs w:val="28"/>
+        </w:rPr>
+      </w:pPr>
+      <w:r>
+        <w:rPr>
+          <w:sz w:val="28"/>
+          <w:szCs w:val="28"/>
+        </w:rPr>
+        <w:t>La precisione standard non misura più in modo affidabile le prestazioni, il che rende l’addestramento del modello molto più complicato.</w:t>
+      </w:r>
+    </w:p>
+    <w:p>
+      <w:pPr>
+        <w:rPr>
+          <w:sz w:val="28"/>
+          <w:szCs w:val="28"/>
+        </w:rPr>
+      </w:pPr>
+      <w:r>
+        <w:rPr>
+          <w:sz w:val="28"/>
+          <w:szCs w:val="28"/>
+        </w:rPr>
+        <w:t xml:space="preserve">Vi sono diversi modi per poter risolvere il problema dello sbilanciamento delle classi. La soluzione che ho deciso di applicare è l’oversampling. Per far </w:t>
+      </w:r>
+      <w:r>
+        <w:rPr>
+          <w:sz w:val="28"/>
+          <w:szCs w:val="28"/>
+        </w:rPr>
+        <w:t>ciò</w:t>
+      </w:r>
+      <w:r>
+        <w:rPr>
+          <w:sz w:val="28"/>
+          <w:szCs w:val="28"/>
+        </w:rPr>
+        <w:t xml:space="preserve"> </w:t>
+      </w:r>
+      <w:r>
+        <w:rPr>
+          <w:sz w:val="28"/>
+          <w:szCs w:val="28"/>
+        </w:rPr>
+        <w:t>ho</w:t>
+      </w:r>
+      <w:r>
+        <w:rPr>
+          <w:sz w:val="28"/>
+          <w:szCs w:val="28"/>
+        </w:rPr>
+        <w:t xml:space="preserve"> individuato la classe con più dati e la classe con meno dati ed ho effettuato un resampling facendo combaciare le occorrenze. Ottenendo così classi bilanciate:</w:t>
+      </w:r>
+    </w:p>
+    <w:p>
+      <w:pPr>
+        <w:jc w:val="center"/>
+        <w:rPr>
+          <w:sz w:val="28"/>
+          <w:szCs w:val="28"/>
+        </w:rPr>
+      </w:pPr>
+      <w:r>
+        <w:rPr>
+          <w:noProof/>
+        </w:rPr>
+        <w:lastRenderedPageBreak/>
+        <w:drawing>
+          <wp:inline distT="0" distB="0" distL="0" distR="0" wp14:anchorId="417E7681" wp14:editId="194A3DF1">
+            <wp:extent cx="4572000" cy="4572000"/>
+            <wp:effectExtent l="0" t="0" r="0" b="0"/>
+            <wp:docPr id="10" name="Immagine 10" descr="Immagine che contiene grafico, grafico a torta&#10;&#10;Descrizione generata automaticamente"/>
+            <wp:cNvGraphicFramePr>
+              <a:graphicFrameLocks xmlns:a="http://schemas.openxmlformats.org/drawingml/2006/main" noChangeAspect="1"/>
+            </wp:cNvGraphicFramePr>
+            <a:graphic xmlns:a="http://schemas.openxmlformats.org/drawingml/2006/main">
+              <a:graphicData uri="http://schemas.openxmlformats.org/drawingml/2006/picture">
+                <pic:pic xmlns:pic="http://schemas.openxmlformats.org/drawingml/2006/picture">
+                  <pic:nvPicPr>
+                    <pic:cNvPr id="10" name="Immagine 10" descr="Immagine che contiene grafico, grafico a torta&#10;&#10;Descrizione generata automaticamente"/>
+                    <pic:cNvPicPr>
+                      <a:picLocks noChangeAspect="1" noChangeArrowheads="1"/>
+                    </pic:cNvPicPr>
+                  </pic:nvPicPr>
+                  <pic:blipFill>
+                    <a:blip r:embed="rId19">
+                      <a:extLst>
+                        <a:ext uri="{28A0092B-C50C-407E-A947-70E740481C1C}">
+                          <a14:useLocalDpi xmlns:a14="http://schemas.microsoft.com/office/drawing/2010/main" val="0"/>
+                        </a:ext>
+                      </a:extLst>
+                    </a:blip>
+                    <a:srcRect/>
+                    <a:stretch>
+                      <a:fillRect/>
+                    </a:stretch>
+                  </pic:blipFill>
+                  <pic:spPr bwMode="auto">
+                    <a:xfrm>
+                      <a:off x="0" y="0"/>
+                      <a:ext cx="4572000" cy="4572000"/>
+                    </a:xfrm>
+                    <a:prstGeom prst="rect">
+                      <a:avLst/>
+                    </a:prstGeom>
+                    <a:noFill/>
+                    <a:ln>
+                      <a:noFill/>
+                    </a:ln>
+                  </pic:spPr>
+                </pic:pic>
+              </a:graphicData>
+            </a:graphic>
+          </wp:inline>
+        </w:drawing>
+      </w:r>
+    </w:p>
+    <w:p>
+      <w:pPr>
+        <w:rPr>
+          <w:sz w:val="28"/>
+          <w:szCs w:val="28"/>
+        </w:rPr>
+      </w:pPr>
+    </w:p>
+    <w:p>
+      <w:pPr>
+        <w:rPr>
+          <w:sz w:val="28"/>
+          <w:szCs w:val="28"/>
+        </w:rPr>
+      </w:pPr>
+      <w:r>
+        <w:rPr>
+          <w:sz w:val="28"/>
+          <w:szCs w:val="28"/>
+        </w:rPr>
         <w:t xml:space="preserve">TODO </w:t>
       </w:r>
       <w:r>
@@ -2403,21 +3158,7 @@
           <w:sz w:val="28"/>
           <w:szCs w:val="28"/>
         </w:rPr>
-        <w:t>Per questo tipo di apprendimento abbiamo usato vari modelli per poi identificare quale fosse quello</w:t>
-      </w:r>
-      <w:r>
-        <w:rPr>
-          <w:sz w:val="28"/>
-          <w:szCs w:val="28"/>
-        </w:rPr>
-        <w:t xml:space="preserve"> più</w:t>
-      </w:r>
-      <w:r>
-        <w:rPr>
-          <w:sz w:val="28"/>
-          <w:szCs w:val="28"/>
-        </w:rPr>
-        <w:t xml:space="preserve"> adatto al nostro dataset</w:t>
+        <w:t>Per questo tipo di apprendimento abbiamo usato vari modelli per poi identificare quale fosse quello più adatto al nostro dataset</w:t>
       </w:r>
     </w:p>
     <w:p>
@@ -2532,6 +3273,7 @@
           <w:sz w:val="28"/>
           <w:szCs w:val="28"/>
         </w:rPr>
+        <w:lastRenderedPageBreak/>
         <w:t>Random Forest</w:t>
       </w:r>
     </w:p>
@@ -2667,7 +3409,23 @@
           <w:sz w:val="28"/>
           <w:szCs w:val="28"/>
         </w:rPr>
-        <w:t xml:space="preserve">Su questi ho eseguito il K-Fold Cross Validation (in particolare il RepeatedKFold con 5 ripetizioni) per capire quale di questi sia il più attendibile. </w:t>
+        <w:t xml:space="preserve">Su questi ho eseguito il K-Fold Cross Validation (in particolare il RepeatedKFold con </w:t>
+      </w:r>
+      <w:proofErr w:type="gramStart"/>
+      <w:r>
+        <w:rPr>
+          <w:sz w:val="28"/>
+          <w:szCs w:val="28"/>
+        </w:rPr>
+        <w:t>5</w:t>
+      </w:r>
+      <w:proofErr w:type="gramEnd"/>
+      <w:r>
+        <w:rPr>
+          <w:sz w:val="28"/>
+          <w:szCs w:val="28"/>
+        </w:rPr>
+        <w:t xml:space="preserve"> ripetizioni) per capire quale di questi sia il più attendibile. </w:t>
       </w:r>
       <w:r>
         <w:rPr>
@@ -2742,7 +3500,7 @@
                     </pic:cNvPicPr>
                   </pic:nvPicPr>
                   <pic:blipFill rotWithShape="1">
-                    <a:blip r:embed="rId15">
+                    <a:blip r:embed="rId17">
                       <a:extLst>
                         <a:ext uri="{28A0092B-C50C-407E-A947-70E740481C1C}">
                           <a14:useLocalDpi xmlns:a14="http://schemas.microsoft.com/office/drawing/2010/main" val="0"/>
@@ -2816,6 +3574,7 @@
           <w:sz w:val="28"/>
           <w:szCs w:val="28"/>
         </w:rPr>
+        <w:lastRenderedPageBreak/>
         <w:drawing>
           <wp:inline distT="0" distB="0" distL="0" distR="0" wp14:anchorId="780C2D9A" wp14:editId="5E599A94">
             <wp:extent cx="5850255" cy="4385945"/>
@@ -2829,276 +3588,6 @@
                 <pic:pic xmlns:pic="http://schemas.openxmlformats.org/drawingml/2006/picture">
                   <pic:nvPicPr>
                     <pic:cNvPr id="0" name="Picture 11"/>
-                    <pic:cNvPicPr>
-                      <a:picLocks noChangeAspect="1" noChangeArrowheads="1"/>
-                    </pic:cNvPicPr>
-                  </pic:nvPicPr>
-                  <pic:blipFill>
-                    <a:blip r:embed="rId16">
-                      <a:extLst>
-                        <a:ext uri="{28A0092B-C50C-407E-A947-70E740481C1C}">
-                          <a14:useLocalDpi xmlns:a14="http://schemas.microsoft.com/office/drawing/2010/main" val="0"/>
-                        </a:ext>
-                      </a:extLst>
-                    </a:blip>
-                    <a:srcRect/>
-                    <a:stretch>
-                      <a:fillRect/>
-                    </a:stretch>
-                  </pic:blipFill>
-                  <pic:spPr bwMode="auto">
-                    <a:xfrm>
-                      <a:off x="0" y="0"/>
-                      <a:ext cx="5850255" cy="4385945"/>
-                    </a:xfrm>
-                    <a:prstGeom prst="rect">
-                      <a:avLst/>
-                    </a:prstGeom>
-                    <a:noFill/>
-                    <a:ln>
-                      <a:noFill/>
-                    </a:ln>
-                  </pic:spPr>
-                </pic:pic>
-              </a:graphicData>
-            </a:graphic>
-          </wp:inline>
-        </w:drawing>
-      </w:r>
-    </w:p>
-    <w:p>
-      <w:pPr>
-        <w:jc w:val="center"/>
-        <w:rPr>
-          <w:noProof/>
-          <w:sz w:val="28"/>
-          <w:szCs w:val="28"/>
-        </w:rPr>
-      </w:pPr>
-      <w:r>
-        <w:rPr>
-          <w:noProof/>
-          <w:sz w:val="28"/>
-          <w:szCs w:val="28"/>
-        </w:rPr>
-        <w:lastRenderedPageBreak/>
-        <w:drawing>
-          <wp:inline distT="0" distB="0" distL="0" distR="0" wp14:anchorId="514E1FF1" wp14:editId="408C9D82">
-            <wp:extent cx="5850255" cy="4385945"/>
-            <wp:effectExtent l="0" t="0" r="0" b="0"/>
-            <wp:docPr id="25" name="Immagine 25"/>
-            <wp:cNvGraphicFramePr>
-              <a:graphicFrameLocks xmlns:a="http://schemas.openxmlformats.org/drawingml/2006/main" noChangeAspect="1"/>
-            </wp:cNvGraphicFramePr>
-            <a:graphic xmlns:a="http://schemas.openxmlformats.org/drawingml/2006/main">
-              <a:graphicData uri="http://schemas.openxmlformats.org/drawingml/2006/picture">
-                <pic:pic xmlns:pic="http://schemas.openxmlformats.org/drawingml/2006/picture">
-                  <pic:nvPicPr>
-                    <pic:cNvPr id="0" name="Picture 12"/>
-                    <pic:cNvPicPr>
-                      <a:picLocks noChangeAspect="1" noChangeArrowheads="1"/>
-                    </pic:cNvPicPr>
-                  </pic:nvPicPr>
-                  <pic:blipFill>
-                    <a:blip r:embed="rId17">
-                      <a:extLst>
-                        <a:ext uri="{28A0092B-C50C-407E-A947-70E740481C1C}">
-                          <a14:useLocalDpi xmlns:a14="http://schemas.microsoft.com/office/drawing/2010/main" val="0"/>
-                        </a:ext>
-                      </a:extLst>
-                    </a:blip>
-                    <a:srcRect/>
-                    <a:stretch>
-                      <a:fillRect/>
-                    </a:stretch>
-                  </pic:blipFill>
-                  <pic:spPr bwMode="auto">
-                    <a:xfrm>
-                      <a:off x="0" y="0"/>
-                      <a:ext cx="5850255" cy="4385945"/>
-                    </a:xfrm>
-                    <a:prstGeom prst="rect">
-                      <a:avLst/>
-                    </a:prstGeom>
-                    <a:noFill/>
-                    <a:ln>
-                      <a:noFill/>
-                    </a:ln>
-                  </pic:spPr>
-                </pic:pic>
-              </a:graphicData>
-            </a:graphic>
-          </wp:inline>
-        </w:drawing>
-      </w:r>
-    </w:p>
-    <w:p>
-      <w:pPr>
-        <w:jc w:val="center"/>
-        <w:rPr>
-          <w:noProof/>
-          <w:sz w:val="28"/>
-          <w:szCs w:val="28"/>
-        </w:rPr>
-      </w:pPr>
-      <w:r>
-        <w:rPr>
-          <w:noProof/>
-          <w:sz w:val="28"/>
-          <w:szCs w:val="28"/>
-        </w:rPr>
-        <w:drawing>
-          <wp:inline distT="0" distB="0" distL="0" distR="0" wp14:anchorId="6C907165" wp14:editId="1B39A5A6">
-            <wp:extent cx="5850255" cy="4385945"/>
-            <wp:effectExtent l="0" t="0" r="0" b="0"/>
-            <wp:docPr id="26" name="Immagine 26"/>
-            <wp:cNvGraphicFramePr>
-              <a:graphicFrameLocks xmlns:a="http://schemas.openxmlformats.org/drawingml/2006/main" noChangeAspect="1"/>
-            </wp:cNvGraphicFramePr>
-            <a:graphic xmlns:a="http://schemas.openxmlformats.org/drawingml/2006/main">
-              <a:graphicData uri="http://schemas.openxmlformats.org/drawingml/2006/picture">
-                <pic:pic xmlns:pic="http://schemas.openxmlformats.org/drawingml/2006/picture">
-                  <pic:nvPicPr>
-                    <pic:cNvPr id="0" name="Picture 13"/>
-                    <pic:cNvPicPr>
-                      <a:picLocks noChangeAspect="1" noChangeArrowheads="1"/>
-                    </pic:cNvPicPr>
-                  </pic:nvPicPr>
-                  <pic:blipFill>
-                    <a:blip r:embed="rId18">
-                      <a:extLst>
-                        <a:ext uri="{28A0092B-C50C-407E-A947-70E740481C1C}">
-                          <a14:useLocalDpi xmlns:a14="http://schemas.microsoft.com/office/drawing/2010/main" val="0"/>
-                        </a:ext>
-                      </a:extLst>
-                    </a:blip>
-                    <a:srcRect/>
-                    <a:stretch>
-                      <a:fillRect/>
-                    </a:stretch>
-                  </pic:blipFill>
-                  <pic:spPr bwMode="auto">
-                    <a:xfrm>
-                      <a:off x="0" y="0"/>
-                      <a:ext cx="5850255" cy="4385945"/>
-                    </a:xfrm>
-                    <a:prstGeom prst="rect">
-                      <a:avLst/>
-                    </a:prstGeom>
-                    <a:noFill/>
-                    <a:ln>
-                      <a:noFill/>
-                    </a:ln>
-                  </pic:spPr>
-                </pic:pic>
-              </a:graphicData>
-            </a:graphic>
-          </wp:inline>
-        </w:drawing>
-      </w:r>
-    </w:p>
-    <w:p>
-      <w:pPr>
-        <w:jc w:val="center"/>
-        <w:rPr>
-          <w:sz w:val="28"/>
-          <w:szCs w:val="28"/>
-        </w:rPr>
-      </w:pPr>
-      <w:r>
-        <w:rPr>
-          <w:noProof/>
-          <w:sz w:val="28"/>
-          <w:szCs w:val="28"/>
-        </w:rPr>
-        <w:lastRenderedPageBreak/>
-        <w:drawing>
-          <wp:inline distT="0" distB="0" distL="0" distR="0" wp14:anchorId="2AE6CDDD" wp14:editId="6724D379">
-            <wp:extent cx="5850255" cy="4385945"/>
-            <wp:effectExtent l="0" t="0" r="0" b="0"/>
-            <wp:docPr id="27" name="Immagine 27"/>
-            <wp:cNvGraphicFramePr>
-              <a:graphicFrameLocks xmlns:a="http://schemas.openxmlformats.org/drawingml/2006/main" noChangeAspect="1"/>
-            </wp:cNvGraphicFramePr>
-            <a:graphic xmlns:a="http://schemas.openxmlformats.org/drawingml/2006/main">
-              <a:graphicData uri="http://schemas.openxmlformats.org/drawingml/2006/picture">
-                <pic:pic xmlns:pic="http://schemas.openxmlformats.org/drawingml/2006/picture">
-                  <pic:nvPicPr>
-                    <pic:cNvPr id="0" name="Picture 14"/>
-                    <pic:cNvPicPr>
-                      <a:picLocks noChangeAspect="1" noChangeArrowheads="1"/>
-                    </pic:cNvPicPr>
-                  </pic:nvPicPr>
-                  <pic:blipFill>
-                    <a:blip r:embed="rId19">
-                      <a:extLst>
-                        <a:ext uri="{28A0092B-C50C-407E-A947-70E740481C1C}">
-                          <a14:useLocalDpi xmlns:a14="http://schemas.microsoft.com/office/drawing/2010/main" val="0"/>
-                        </a:ext>
-                      </a:extLst>
-                    </a:blip>
-                    <a:srcRect/>
-                    <a:stretch>
-                      <a:fillRect/>
-                    </a:stretch>
-                  </pic:blipFill>
-                  <pic:spPr bwMode="auto">
-                    <a:xfrm>
-                      <a:off x="0" y="0"/>
-                      <a:ext cx="5850255" cy="4385945"/>
-                    </a:xfrm>
-                    <a:prstGeom prst="rect">
-                      <a:avLst/>
-                    </a:prstGeom>
-                    <a:noFill/>
-                    <a:ln>
-                      <a:noFill/>
-                    </a:ln>
-                  </pic:spPr>
-                </pic:pic>
-              </a:graphicData>
-            </a:graphic>
-          </wp:inline>
-        </w:drawing>
-      </w:r>
-    </w:p>
-    <w:p>
-      <w:pPr>
-        <w:rPr>
-          <w:noProof/>
-          <w:sz w:val="28"/>
-          <w:szCs w:val="28"/>
-        </w:rPr>
-      </w:pPr>
-    </w:p>
-    <w:p>
-      <w:pPr>
-        <w:jc w:val="center"/>
-        <w:rPr>
-          <w:sz w:val="28"/>
-          <w:szCs w:val="28"/>
-        </w:rPr>
-      </w:pPr>
-      <w:r>
-        <w:rPr>
-          <w:noProof/>
-          <w:sz w:val="28"/>
-          <w:szCs w:val="28"/>
-        </w:rPr>
-        <w:lastRenderedPageBreak/>
-        <w:drawing>
-          <wp:inline distT="0" distB="0" distL="0" distR="0" wp14:anchorId="4C658742" wp14:editId="55E56E19">
-            <wp:extent cx="5850255" cy="4385945"/>
-            <wp:effectExtent l="0" t="0" r="0" b="0"/>
-            <wp:docPr id="28" name="Immagine 28"/>
-            <wp:cNvGraphicFramePr>
-              <a:graphicFrameLocks xmlns:a="http://schemas.openxmlformats.org/drawingml/2006/main" noChangeAspect="1"/>
-            </wp:cNvGraphicFramePr>
-            <a:graphic xmlns:a="http://schemas.openxmlformats.org/drawingml/2006/main">
-              <a:graphicData uri="http://schemas.openxmlformats.org/drawingml/2006/picture">
-                <pic:pic xmlns:pic="http://schemas.openxmlformats.org/drawingml/2006/picture">
-                  <pic:nvPicPr>
-                    <pic:cNvPr id="0" name="Picture 15"/>
                     <pic:cNvPicPr>
                       <a:picLocks noChangeAspect="1" noChangeArrowheads="1"/>
                     </pic:cNvPicPr>
@@ -3141,6 +3630,274 @@
         <w:jc w:val="center"/>
         <w:rPr>
           <w:noProof/>
+          <w:sz w:val="28"/>
+          <w:szCs w:val="28"/>
+        </w:rPr>
+      </w:pPr>
+      <w:r>
+        <w:rPr>
+          <w:noProof/>
+          <w:sz w:val="28"/>
+          <w:szCs w:val="28"/>
+        </w:rPr>
+        <w:drawing>
+          <wp:inline distT="0" distB="0" distL="0" distR="0" wp14:anchorId="514E1FF1" wp14:editId="408C9D82">
+            <wp:extent cx="5850255" cy="4385945"/>
+            <wp:effectExtent l="0" t="0" r="0" b="0"/>
+            <wp:docPr id="25" name="Immagine 25"/>
+            <wp:cNvGraphicFramePr>
+              <a:graphicFrameLocks xmlns:a="http://schemas.openxmlformats.org/drawingml/2006/main" noChangeAspect="1"/>
+            </wp:cNvGraphicFramePr>
+            <a:graphic xmlns:a="http://schemas.openxmlformats.org/drawingml/2006/main">
+              <a:graphicData uri="http://schemas.openxmlformats.org/drawingml/2006/picture">
+                <pic:pic xmlns:pic="http://schemas.openxmlformats.org/drawingml/2006/picture">
+                  <pic:nvPicPr>
+                    <pic:cNvPr id="0" name="Picture 12"/>
+                    <pic:cNvPicPr>
+                      <a:picLocks noChangeAspect="1" noChangeArrowheads="1"/>
+                    </pic:cNvPicPr>
+                  </pic:nvPicPr>
+                  <pic:blipFill>
+                    <a:blip r:embed="rId21">
+                      <a:extLst>
+                        <a:ext uri="{28A0092B-C50C-407E-A947-70E740481C1C}">
+                          <a14:useLocalDpi xmlns:a14="http://schemas.microsoft.com/office/drawing/2010/main" val="0"/>
+                        </a:ext>
+                      </a:extLst>
+                    </a:blip>
+                    <a:srcRect/>
+                    <a:stretch>
+                      <a:fillRect/>
+                    </a:stretch>
+                  </pic:blipFill>
+                  <pic:spPr bwMode="auto">
+                    <a:xfrm>
+                      <a:off x="0" y="0"/>
+                      <a:ext cx="5850255" cy="4385945"/>
+                    </a:xfrm>
+                    <a:prstGeom prst="rect">
+                      <a:avLst/>
+                    </a:prstGeom>
+                    <a:noFill/>
+                    <a:ln>
+                      <a:noFill/>
+                    </a:ln>
+                  </pic:spPr>
+                </pic:pic>
+              </a:graphicData>
+            </a:graphic>
+          </wp:inline>
+        </w:drawing>
+      </w:r>
+    </w:p>
+    <w:p>
+      <w:pPr>
+        <w:jc w:val="center"/>
+        <w:rPr>
+          <w:noProof/>
+          <w:sz w:val="28"/>
+          <w:szCs w:val="28"/>
+        </w:rPr>
+      </w:pPr>
+      <w:r>
+        <w:rPr>
+          <w:noProof/>
+          <w:sz w:val="28"/>
+          <w:szCs w:val="28"/>
+        </w:rPr>
+        <w:lastRenderedPageBreak/>
+        <w:drawing>
+          <wp:inline distT="0" distB="0" distL="0" distR="0" wp14:anchorId="6C907165" wp14:editId="1B39A5A6">
+            <wp:extent cx="5850255" cy="4385945"/>
+            <wp:effectExtent l="0" t="0" r="0" b="0"/>
+            <wp:docPr id="26" name="Immagine 26"/>
+            <wp:cNvGraphicFramePr>
+              <a:graphicFrameLocks xmlns:a="http://schemas.openxmlformats.org/drawingml/2006/main" noChangeAspect="1"/>
+            </wp:cNvGraphicFramePr>
+            <a:graphic xmlns:a="http://schemas.openxmlformats.org/drawingml/2006/main">
+              <a:graphicData uri="http://schemas.openxmlformats.org/drawingml/2006/picture">
+                <pic:pic xmlns:pic="http://schemas.openxmlformats.org/drawingml/2006/picture">
+                  <pic:nvPicPr>
+                    <pic:cNvPr id="0" name="Picture 13"/>
+                    <pic:cNvPicPr>
+                      <a:picLocks noChangeAspect="1" noChangeArrowheads="1"/>
+                    </pic:cNvPicPr>
+                  </pic:nvPicPr>
+                  <pic:blipFill>
+                    <a:blip r:embed="rId22">
+                      <a:extLst>
+                        <a:ext uri="{28A0092B-C50C-407E-A947-70E740481C1C}">
+                          <a14:useLocalDpi xmlns:a14="http://schemas.microsoft.com/office/drawing/2010/main" val="0"/>
+                        </a:ext>
+                      </a:extLst>
+                    </a:blip>
+                    <a:srcRect/>
+                    <a:stretch>
+                      <a:fillRect/>
+                    </a:stretch>
+                  </pic:blipFill>
+                  <pic:spPr bwMode="auto">
+                    <a:xfrm>
+                      <a:off x="0" y="0"/>
+                      <a:ext cx="5850255" cy="4385945"/>
+                    </a:xfrm>
+                    <a:prstGeom prst="rect">
+                      <a:avLst/>
+                    </a:prstGeom>
+                    <a:noFill/>
+                    <a:ln>
+                      <a:noFill/>
+                    </a:ln>
+                  </pic:spPr>
+                </pic:pic>
+              </a:graphicData>
+            </a:graphic>
+          </wp:inline>
+        </w:drawing>
+      </w:r>
+    </w:p>
+    <w:p>
+      <w:pPr>
+        <w:jc w:val="center"/>
+        <w:rPr>
+          <w:sz w:val="28"/>
+          <w:szCs w:val="28"/>
+        </w:rPr>
+      </w:pPr>
+      <w:r>
+        <w:rPr>
+          <w:noProof/>
+          <w:sz w:val="28"/>
+          <w:szCs w:val="28"/>
+        </w:rPr>
+        <w:drawing>
+          <wp:inline distT="0" distB="0" distL="0" distR="0" wp14:anchorId="2AE6CDDD" wp14:editId="6724D379">
+            <wp:extent cx="5850255" cy="4385945"/>
+            <wp:effectExtent l="0" t="0" r="0" b="0"/>
+            <wp:docPr id="27" name="Immagine 27"/>
+            <wp:cNvGraphicFramePr>
+              <a:graphicFrameLocks xmlns:a="http://schemas.openxmlformats.org/drawingml/2006/main" noChangeAspect="1"/>
+            </wp:cNvGraphicFramePr>
+            <a:graphic xmlns:a="http://schemas.openxmlformats.org/drawingml/2006/main">
+              <a:graphicData uri="http://schemas.openxmlformats.org/drawingml/2006/picture">
+                <pic:pic xmlns:pic="http://schemas.openxmlformats.org/drawingml/2006/picture">
+                  <pic:nvPicPr>
+                    <pic:cNvPr id="0" name="Picture 14"/>
+                    <pic:cNvPicPr>
+                      <a:picLocks noChangeAspect="1" noChangeArrowheads="1"/>
+                    </pic:cNvPicPr>
+                  </pic:nvPicPr>
+                  <pic:blipFill>
+                    <a:blip r:embed="rId23">
+                      <a:extLst>
+                        <a:ext uri="{28A0092B-C50C-407E-A947-70E740481C1C}">
+                          <a14:useLocalDpi xmlns:a14="http://schemas.microsoft.com/office/drawing/2010/main" val="0"/>
+                        </a:ext>
+                      </a:extLst>
+                    </a:blip>
+                    <a:srcRect/>
+                    <a:stretch>
+                      <a:fillRect/>
+                    </a:stretch>
+                  </pic:blipFill>
+                  <pic:spPr bwMode="auto">
+                    <a:xfrm>
+                      <a:off x="0" y="0"/>
+                      <a:ext cx="5850255" cy="4385945"/>
+                    </a:xfrm>
+                    <a:prstGeom prst="rect">
+                      <a:avLst/>
+                    </a:prstGeom>
+                    <a:noFill/>
+                    <a:ln>
+                      <a:noFill/>
+                    </a:ln>
+                  </pic:spPr>
+                </pic:pic>
+              </a:graphicData>
+            </a:graphic>
+          </wp:inline>
+        </w:drawing>
+      </w:r>
+    </w:p>
+    <w:p>
+      <w:pPr>
+        <w:rPr>
+          <w:noProof/>
+          <w:sz w:val="28"/>
+          <w:szCs w:val="28"/>
+        </w:rPr>
+      </w:pPr>
+    </w:p>
+    <w:p>
+      <w:pPr>
+        <w:jc w:val="center"/>
+        <w:rPr>
+          <w:sz w:val="28"/>
+          <w:szCs w:val="28"/>
+        </w:rPr>
+      </w:pPr>
+      <w:r>
+        <w:rPr>
+          <w:noProof/>
+          <w:sz w:val="28"/>
+          <w:szCs w:val="28"/>
+        </w:rPr>
+        <w:drawing>
+          <wp:inline distT="0" distB="0" distL="0" distR="0" wp14:anchorId="4C658742" wp14:editId="55E56E19">
+            <wp:extent cx="5850255" cy="4385945"/>
+            <wp:effectExtent l="0" t="0" r="0" b="0"/>
+            <wp:docPr id="28" name="Immagine 28"/>
+            <wp:cNvGraphicFramePr>
+              <a:graphicFrameLocks xmlns:a="http://schemas.openxmlformats.org/drawingml/2006/main" noChangeAspect="1"/>
+            </wp:cNvGraphicFramePr>
+            <a:graphic xmlns:a="http://schemas.openxmlformats.org/drawingml/2006/main">
+              <a:graphicData uri="http://schemas.openxmlformats.org/drawingml/2006/picture">
+                <pic:pic xmlns:pic="http://schemas.openxmlformats.org/drawingml/2006/picture">
+                  <pic:nvPicPr>
+                    <pic:cNvPr id="0" name="Picture 15"/>
+                    <pic:cNvPicPr>
+                      <a:picLocks noChangeAspect="1" noChangeArrowheads="1"/>
+                    </pic:cNvPicPr>
+                  </pic:nvPicPr>
+                  <pic:blipFill>
+                    <a:blip r:embed="rId24">
+                      <a:extLst>
+                        <a:ext uri="{28A0092B-C50C-407E-A947-70E740481C1C}">
+                          <a14:useLocalDpi xmlns:a14="http://schemas.microsoft.com/office/drawing/2010/main" val="0"/>
+                        </a:ext>
+                      </a:extLst>
+                    </a:blip>
+                    <a:srcRect/>
+                    <a:stretch>
+                      <a:fillRect/>
+                    </a:stretch>
+                  </pic:blipFill>
+                  <pic:spPr bwMode="auto">
+                    <a:xfrm>
+                      <a:off x="0" y="0"/>
+                      <a:ext cx="5850255" cy="4385945"/>
+                    </a:xfrm>
+                    <a:prstGeom prst="rect">
+                      <a:avLst/>
+                    </a:prstGeom>
+                    <a:noFill/>
+                    <a:ln>
+                      <a:noFill/>
+                    </a:ln>
+                  </pic:spPr>
+                </pic:pic>
+              </a:graphicData>
+            </a:graphic>
+          </wp:inline>
+        </w:drawing>
+      </w:r>
+    </w:p>
+    <w:p>
+      <w:pPr>
+        <w:jc w:val="center"/>
+        <w:rPr>
+          <w:noProof/>
         </w:rPr>
       </w:pPr>
     </w:p>
@@ -3174,7 +3931,7 @@
                     </pic:cNvPicPr>
                   </pic:nvPicPr>
                   <pic:blipFill rotWithShape="1">
-                    <a:blip r:embed="rId15">
+                    <a:blip r:embed="rId17">
                       <a:extLst>
                         <a:ext uri="{28A0092B-C50C-407E-A947-70E740481C1C}">
                           <a14:useLocalDpi xmlns:a14="http://schemas.microsoft.com/office/drawing/2010/main" val="0"/>
@@ -3251,7 +4008,23 @@
           <w:sz w:val="28"/>
           <w:szCs w:val="28"/>
         </w:rPr>
-        <w:t>Verifica dell’importanza delle features:</w:t>
+        <w:t xml:space="preserve">Verifica dell’importanza </w:t>
+      </w:r>
+      <w:proofErr w:type="gramStart"/>
+      <w:r>
+        <w:rPr>
+          <w:sz w:val="28"/>
+          <w:szCs w:val="28"/>
+        </w:rPr>
+        <w:t>delle features</w:t>
+      </w:r>
+      <w:proofErr w:type="gramEnd"/>
+      <w:r>
+        <w:rPr>
+          <w:sz w:val="28"/>
+          <w:szCs w:val="28"/>
+        </w:rPr>
+        <w:t>:</w:t>
       </w:r>
     </w:p>
     <w:p>
@@ -3267,7 +4040,24 @@
           <w:sz w:val="28"/>
           <w:szCs w:val="28"/>
         </w:rPr>
-        <w:t>Ho successivamente generato un grafico, basato sulle analisi effettuate in precedenza, che estrae le features più importanti</w:t>
+        <w:lastRenderedPageBreak/>
+        <w:t xml:space="preserve">Ho successivamente generato un grafico, basato sulle analisi effettuate in precedenza, che estrae </w:t>
+      </w:r>
+      <w:proofErr w:type="gramStart"/>
+      <w:r>
+        <w:rPr>
+          <w:sz w:val="28"/>
+          <w:szCs w:val="28"/>
+        </w:rPr>
+        <w:t>le features</w:t>
+      </w:r>
+      <w:proofErr w:type="gramEnd"/>
+      <w:r>
+        <w:rPr>
+          <w:sz w:val="28"/>
+          <w:szCs w:val="28"/>
+        </w:rPr>
+        <w:t xml:space="preserve"> più importanti</w:t>
       </w:r>
       <w:r>
         <w:rPr>
@@ -3300,7 +4090,6 @@
           <w:sz w:val="28"/>
           <w:szCs w:val="28"/>
         </w:rPr>
-        <w:lastRenderedPageBreak/>
         <w:drawing>
           <wp:inline distT="0" distB="0" distL="0" distR="0" wp14:anchorId="5B6ABECC" wp14:editId="702043AF">
             <wp:extent cx="5486400" cy="5486400"/>
@@ -3319,7 +4108,7 @@
                     </pic:cNvPicPr>
                   </pic:nvPicPr>
                   <pic:blipFill>
-                    <a:blip r:embed="rId21">
+                    <a:blip r:embed="rId25">
                       <a:extLst>
                         <a:ext uri="{28A0092B-C50C-407E-A947-70E740481C1C}">
                           <a14:useLocalDpi xmlns:a14="http://schemas.microsoft.com/office/drawing/2010/main" val="0"/>
@@ -3386,28 +4175,67 @@
           <w:sz w:val="28"/>
           <w:szCs w:val="28"/>
         </w:rPr>
-        <w:t xml:space="preserve">Ho </w:t>
-      </w:r>
-      <w:r>
-        <w:rPr>
-          <w:sz w:val="28"/>
-          <w:szCs w:val="28"/>
-        </w:rPr>
-        <w:t>scelto di implementare una rete bayesiana per poter effettuare delle interrogazione per</w:t>
-      </w:r>
-      <w:r>
-        <w:rPr>
-          <w:sz w:val="28"/>
-          <w:szCs w:val="28"/>
-        </w:rPr>
-        <w:t xml:space="preserve"> </w:t>
-      </w:r>
-      <w:r>
-        <w:rPr>
-          <w:sz w:val="28"/>
-          <w:szCs w:val="28"/>
-        </w:rPr>
-        <w:t>verificare le probabilit</w:t>
+        <w:t>Ho scelto di implementare una rete bayesiana per poter effettuare delle interrogazion</w:t>
+      </w:r>
+      <w:r>
+        <w:rPr>
+          <w:sz w:val="28"/>
+          <w:szCs w:val="28"/>
+        </w:rPr>
+        <w:t>i</w:t>
+      </w:r>
+      <w:r>
+        <w:rPr>
+          <w:sz w:val="28"/>
+          <w:szCs w:val="28"/>
+        </w:rPr>
+        <w:t xml:space="preserve"> per verificare le probabilità </w:t>
+      </w:r>
+      <w:proofErr w:type="gramStart"/>
+      <w:r>
+        <w:rPr>
+          <w:sz w:val="28"/>
+          <w:szCs w:val="28"/>
+        </w:rPr>
+        <w:t>delle features</w:t>
+      </w:r>
+      <w:proofErr w:type="gramEnd"/>
+      <w:r>
+        <w:rPr>
+          <w:sz w:val="28"/>
+          <w:szCs w:val="28"/>
+        </w:rPr>
+        <w:t>, utilizzando come metodo di scoring, il K2score.</w:t>
+      </w:r>
+    </w:p>
+    <w:p>
+      <w:pPr>
+        <w:rPr>
+          <w:sz w:val="28"/>
+          <w:szCs w:val="28"/>
+        </w:rPr>
+      </w:pPr>
+      <w:r>
+        <w:rPr>
+          <w:sz w:val="28"/>
+          <w:szCs w:val="28"/>
+        </w:rPr>
+        <w:t>Le tabelle CPD vengono generate con il dataset e andando ad usare il MaximumLikeliHoodEstimator creiamo una rete bayesiana completa, con le probabilità apprese dal dataset.</w:t>
+      </w:r>
+    </w:p>
+    <w:p>
+      <w:pPr>
+        <w:rPr>
+          <w:sz w:val="28"/>
+          <w:szCs w:val="28"/>
+        </w:rPr>
+      </w:pPr>
+      <w:r>
+        <w:rPr>
+          <w:sz w:val="28"/>
+          <w:szCs w:val="28"/>
+        </w:rPr>
+        <w:t>In questo modo la predizione avverr</w:t>
       </w:r>
       <w:r>
         <w:rPr>
@@ -3421,94 +4249,17 @@
           <w:sz w:val="28"/>
           <w:szCs w:val="28"/>
         </w:rPr>
-        <w:t xml:space="preserve"> delle features, utilizzando come metodo di scoring, il K2score.</w:t>
-      </w:r>
-    </w:p>
-    <w:p>
-      <w:pPr>
-        <w:rPr>
-          <w:sz w:val="28"/>
-          <w:szCs w:val="28"/>
-        </w:rPr>
-      </w:pPr>
-      <w:r>
-        <w:rPr>
-          <w:sz w:val="28"/>
-          <w:szCs w:val="28"/>
-        </w:rPr>
-        <w:t>Le tabelle CPD vengono generate con il dataset e andando ad usare il</w:t>
-      </w:r>
-      <w:r>
-        <w:rPr>
-          <w:sz w:val="28"/>
-          <w:szCs w:val="28"/>
-        </w:rPr>
-        <w:t xml:space="preserve"> </w:t>
-      </w:r>
-      <w:r>
-        <w:rPr>
-          <w:sz w:val="28"/>
-          <w:szCs w:val="28"/>
-        </w:rPr>
-        <w:t>MaximumLikeliHoodEstimator creiamo una rete bayesiana completa, con le</w:t>
-      </w:r>
-      <w:r>
-        <w:rPr>
-          <w:sz w:val="28"/>
-          <w:szCs w:val="28"/>
-        </w:rPr>
-        <w:t xml:space="preserve"> </w:t>
-      </w:r>
-      <w:r>
-        <w:rPr>
-          <w:sz w:val="28"/>
-          <w:szCs w:val="28"/>
-        </w:rPr>
-        <w:t>probabili</w:t>
-      </w:r>
-      <w:r>
-        <w:rPr>
-          <w:sz w:val="28"/>
-          <w:szCs w:val="28"/>
-        </w:rPr>
-        <w:t>tà</w:t>
-      </w:r>
-      <w:r>
-        <w:rPr>
-          <w:sz w:val="28"/>
-          <w:szCs w:val="28"/>
-        </w:rPr>
-        <w:t xml:space="preserve"> apprese dal dataset.</w:t>
-      </w:r>
-    </w:p>
-    <w:p>
-      <w:pPr>
-        <w:rPr>
-          <w:sz w:val="28"/>
-          <w:szCs w:val="28"/>
-        </w:rPr>
-      </w:pPr>
-      <w:r>
-        <w:rPr>
-          <w:sz w:val="28"/>
-          <w:szCs w:val="28"/>
-        </w:rPr>
-        <w:t>In questo modo la predizione avverr</w:t>
-      </w:r>
-      <w:r>
-        <w:rPr>
-          <w:sz w:val="28"/>
-          <w:szCs w:val="28"/>
-        </w:rPr>
-        <w:t>à</w:t>
-      </w:r>
-      <w:r>
-        <w:rPr>
-          <w:sz w:val="28"/>
-          <w:szCs w:val="28"/>
-        </w:rPr>
-        <w:t xml:space="preserve"> in base alle features</w:t>
-      </w:r>
+        <w:t xml:space="preserve"> in base </w:t>
+      </w:r>
+      <w:proofErr w:type="gramStart"/>
+      <w:r>
+        <w:rPr>
+          <w:sz w:val="28"/>
+          <w:szCs w:val="28"/>
+        </w:rPr>
+        <w:t>alle features</w:t>
+      </w:r>
+      <w:proofErr w:type="gramEnd"/>
       <w:r>
         <w:rPr>
           <w:sz w:val="28"/>
@@ -3539,10 +4290,10 @@
         </w:rPr>
         <w:lastRenderedPageBreak/>
         <w:drawing>
-          <wp:inline distT="0" distB="0" distL="0" distR="0" wp14:anchorId="5DC16EF7" wp14:editId="2E9F211F">
-            <wp:extent cx="6113145" cy="2336800"/>
-            <wp:effectExtent l="0" t="0" r="1905" b="6350"/>
-            <wp:docPr id="32" name="Immagine 32" descr="Immagine che contiene grafico&#10;&#10;Descrizione generata automaticamente"/>
+          <wp:inline distT="0" distB="0" distL="0" distR="0" wp14:anchorId="7907B4D7" wp14:editId="7FCC02D8">
+            <wp:extent cx="6224507" cy="3240594"/>
+            <wp:effectExtent l="0" t="0" r="5080" b="0"/>
+            <wp:docPr id="13" name="Immagine 13"/>
             <wp:cNvGraphicFramePr>
               <a:graphicFrameLocks xmlns:a="http://schemas.openxmlformats.org/drawingml/2006/main" noChangeAspect="1"/>
             </wp:cNvGraphicFramePr>
@@ -3550,28 +4301,26 @@
               <a:graphicData uri="http://schemas.openxmlformats.org/drawingml/2006/picture">
                 <pic:pic xmlns:pic="http://schemas.openxmlformats.org/drawingml/2006/picture">
                   <pic:nvPicPr>
-                    <pic:cNvPr id="32" name="Immagine 32" descr="Immagine che contiene grafico&#10;&#10;Descrizione generata automaticamente"/>
+                    <pic:cNvPr id="0" name="Picture 2"/>
                     <pic:cNvPicPr>
                       <a:picLocks noChangeAspect="1" noChangeArrowheads="1"/>
                     </pic:cNvPicPr>
                   </pic:nvPicPr>
-                  <pic:blipFill>
-                    <a:blip r:embed="rId22" cstate="print">
+                  <pic:blipFill rotWithShape="1">
+                    <a:blip r:embed="rId26" cstate="print">
                       <a:extLst>
                         <a:ext uri="{28A0092B-C50C-407E-A947-70E740481C1C}">
                           <a14:useLocalDpi xmlns:a14="http://schemas.microsoft.com/office/drawing/2010/main" val="0"/>
                         </a:ext>
                       </a:extLst>
                     </a:blip>
-                    <a:srcRect/>
-                    <a:stretch>
-                      <a:fillRect/>
-                    </a:stretch>
+                    <a:srcRect l="11430" t="8907" r="8802" b="9301"/>
+                    <a:stretch/>
                   </pic:blipFill>
                   <pic:spPr bwMode="auto">
                     <a:xfrm>
                       <a:off x="0" y="0"/>
-                      <a:ext cx="6113145" cy="2336800"/>
+                      <a:ext cx="6230932" cy="3243939"/>
                     </a:xfrm>
                     <a:prstGeom prst="rect">
                       <a:avLst/>
@@ -3580,6 +4329,11 @@
                     <a:ln>
                       <a:noFill/>
                     </a:ln>
+                    <a:extLst>
+                      <a:ext uri="{53640926-AAD7-44D8-BBD7-CCE9431645EC}">
+                        <a14:shadowObscured xmlns:a14="http://schemas.microsoft.com/office/drawing/2010/main"/>
+                      </a:ext>
+                    </a:extLst>
                   </pic:spPr>
                 </pic:pic>
               </a:graphicData>
@@ -3827,6 +4581,119 @@
     </w:lvl>
   </w:abstractNum>
   <w:abstractNum w:abstractNumId="2" w15:restartNumberingAfterBreak="0">
+    <w:nsid w:val="26083753"/>
+    <w:multiLevelType w:val="hybridMultilevel"/>
+    <w:tmpl w:val="3F08911C"/>
+    <w:lvl w:ilvl="0" w:tplc="04100001">
+      <w:start w:val="1"/>
+      <w:numFmt w:val="bullet"/>
+      <w:lvlText w:val=""/>
+      <w:lvlJc w:val="left"/>
+      <w:pPr>
+        <w:ind w:left="360" w:hanging="360"/>
+      </w:pPr>
+      <w:rPr>
+        <w:rFonts w:ascii="Symbol" w:hAnsi="Symbol" w:hint="default"/>
+      </w:rPr>
+    </w:lvl>
+    <w:lvl w:ilvl="1" w:tplc="04100003" w:tentative="1">
+      <w:start w:val="1"/>
+      <w:numFmt w:val="bullet"/>
+      <w:lvlText w:val="o"/>
+      <w:lvlJc w:val="left"/>
+      <w:pPr>
+        <w:ind w:left="1080" w:hanging="360"/>
+      </w:pPr>
+      <w:rPr>
+        <w:rFonts w:ascii="Courier New" w:hAnsi="Courier New" w:cs="Courier New" w:hint="default"/>
+      </w:rPr>
+    </w:lvl>
+    <w:lvl w:ilvl="2" w:tplc="04100005" w:tentative="1">
+      <w:start w:val="1"/>
+      <w:numFmt w:val="bullet"/>
+      <w:lvlText w:val=""/>
+      <w:lvlJc w:val="left"/>
+      <w:pPr>
+        <w:ind w:left="1800" w:hanging="360"/>
+      </w:pPr>
+      <w:rPr>
+        <w:rFonts w:ascii="Wingdings" w:hAnsi="Wingdings" w:hint="default"/>
+      </w:rPr>
+    </w:lvl>
+    <w:lvl w:ilvl="3" w:tplc="04100001" w:tentative="1">
+      <w:start w:val="1"/>
+      <w:numFmt w:val="bullet"/>
+      <w:lvlText w:val=""/>
+      <w:lvlJc w:val="left"/>
+      <w:pPr>
+        <w:ind w:left="2520" w:hanging="360"/>
+      </w:pPr>
+      <w:rPr>
+        <w:rFonts w:ascii="Symbol" w:hAnsi="Symbol" w:hint="default"/>
+      </w:rPr>
+    </w:lvl>
+    <w:lvl w:ilvl="4" w:tplc="04100003" w:tentative="1">
+      <w:start w:val="1"/>
+      <w:numFmt w:val="bullet"/>
+      <w:lvlText w:val="o"/>
+      <w:lvlJc w:val="left"/>
+      <w:pPr>
+        <w:ind w:left="3240" w:hanging="360"/>
+      </w:pPr>
+      <w:rPr>
+        <w:rFonts w:ascii="Courier New" w:hAnsi="Courier New" w:cs="Courier New" w:hint="default"/>
+      </w:rPr>
+    </w:lvl>
+    <w:lvl w:ilvl="5" w:tplc="04100005" w:tentative="1">
+      <w:start w:val="1"/>
+      <w:numFmt w:val="bullet"/>
+      <w:lvlText w:val=""/>
+      <w:lvlJc w:val="left"/>
+      <w:pPr>
+        <w:ind w:left="3960" w:hanging="360"/>
+      </w:pPr>
+      <w:rPr>
+        <w:rFonts w:ascii="Wingdings" w:hAnsi="Wingdings" w:hint="default"/>
+      </w:rPr>
+    </w:lvl>
+    <w:lvl w:ilvl="6" w:tplc="04100001" w:tentative="1">
+      <w:start w:val="1"/>
+      <w:numFmt w:val="bullet"/>
+      <w:lvlText w:val=""/>
+      <w:lvlJc w:val="left"/>
+      <w:pPr>
+        <w:ind w:left="4680" w:hanging="360"/>
+      </w:pPr>
+      <w:rPr>
+        <w:rFonts w:ascii="Symbol" w:hAnsi="Symbol" w:hint="default"/>
+      </w:rPr>
+    </w:lvl>
+    <w:lvl w:ilvl="7" w:tplc="04100003" w:tentative="1">
+      <w:start w:val="1"/>
+      <w:numFmt w:val="bullet"/>
+      <w:lvlText w:val="o"/>
+      <w:lvlJc w:val="left"/>
+      <w:pPr>
+        <w:ind w:left="5400" w:hanging="360"/>
+      </w:pPr>
+      <w:rPr>
+        <w:rFonts w:ascii="Courier New" w:hAnsi="Courier New" w:cs="Courier New" w:hint="default"/>
+      </w:rPr>
+    </w:lvl>
+    <w:lvl w:ilvl="8" w:tplc="04100005" w:tentative="1">
+      <w:start w:val="1"/>
+      <w:numFmt w:val="bullet"/>
+      <w:lvlText w:val=""/>
+      <w:lvlJc w:val="left"/>
+      <w:pPr>
+        <w:ind w:left="6120" w:hanging="360"/>
+      </w:pPr>
+      <w:rPr>
+        <w:rFonts w:ascii="Wingdings" w:hAnsi="Wingdings" w:hint="default"/>
+      </w:rPr>
+    </w:lvl>
+  </w:abstractNum>
+  <w:abstractNum w:abstractNumId="3" w15:restartNumberingAfterBreak="0">
     <w:nsid w:val="3AB60CD5"/>
     <w:multiLevelType w:val="hybridMultilevel"/>
     <w:tmpl w:val="E0A8456A"/>
@@ -3842,13 +4709,126 @@
         <w:rFonts w:ascii="Symbol" w:hAnsi="Symbol" w:hint="default"/>
       </w:rPr>
     </w:lvl>
+    <w:lvl w:ilvl="1" w:tplc="04100003">
+      <w:start w:val="1"/>
+      <w:numFmt w:val="bullet"/>
+      <w:lvlText w:val="o"/>
+      <w:lvlJc w:val="left"/>
+      <w:pPr>
+        <w:ind w:left="1440" w:hanging="360"/>
+      </w:pPr>
+      <w:rPr>
+        <w:rFonts w:ascii="Courier New" w:hAnsi="Courier New" w:cs="Courier New" w:hint="default"/>
+      </w:rPr>
+    </w:lvl>
+    <w:lvl w:ilvl="2" w:tplc="04100005" w:tentative="1">
+      <w:start w:val="1"/>
+      <w:numFmt w:val="bullet"/>
+      <w:lvlText w:val=""/>
+      <w:lvlJc w:val="left"/>
+      <w:pPr>
+        <w:ind w:left="2160" w:hanging="360"/>
+      </w:pPr>
+      <w:rPr>
+        <w:rFonts w:ascii="Wingdings" w:hAnsi="Wingdings" w:hint="default"/>
+      </w:rPr>
+    </w:lvl>
+    <w:lvl w:ilvl="3" w:tplc="04100001" w:tentative="1">
+      <w:start w:val="1"/>
+      <w:numFmt w:val="bullet"/>
+      <w:lvlText w:val=""/>
+      <w:lvlJc w:val="left"/>
+      <w:pPr>
+        <w:ind w:left="2880" w:hanging="360"/>
+      </w:pPr>
+      <w:rPr>
+        <w:rFonts w:ascii="Symbol" w:hAnsi="Symbol" w:hint="default"/>
+      </w:rPr>
+    </w:lvl>
+    <w:lvl w:ilvl="4" w:tplc="04100003" w:tentative="1">
+      <w:start w:val="1"/>
+      <w:numFmt w:val="bullet"/>
+      <w:lvlText w:val="o"/>
+      <w:lvlJc w:val="left"/>
+      <w:pPr>
+        <w:ind w:left="3600" w:hanging="360"/>
+      </w:pPr>
+      <w:rPr>
+        <w:rFonts w:ascii="Courier New" w:hAnsi="Courier New" w:cs="Courier New" w:hint="default"/>
+      </w:rPr>
+    </w:lvl>
+    <w:lvl w:ilvl="5" w:tplc="04100005" w:tentative="1">
+      <w:start w:val="1"/>
+      <w:numFmt w:val="bullet"/>
+      <w:lvlText w:val=""/>
+      <w:lvlJc w:val="left"/>
+      <w:pPr>
+        <w:ind w:left="4320" w:hanging="360"/>
+      </w:pPr>
+      <w:rPr>
+        <w:rFonts w:ascii="Wingdings" w:hAnsi="Wingdings" w:hint="default"/>
+      </w:rPr>
+    </w:lvl>
+    <w:lvl w:ilvl="6" w:tplc="04100001" w:tentative="1">
+      <w:start w:val="1"/>
+      <w:numFmt w:val="bullet"/>
+      <w:lvlText w:val=""/>
+      <w:lvlJc w:val="left"/>
+      <w:pPr>
+        <w:ind w:left="5040" w:hanging="360"/>
+      </w:pPr>
+      <w:rPr>
+        <w:rFonts w:ascii="Symbol" w:hAnsi="Symbol" w:hint="default"/>
+      </w:rPr>
+    </w:lvl>
+    <w:lvl w:ilvl="7" w:tplc="04100003" w:tentative="1">
+      <w:start w:val="1"/>
+      <w:numFmt w:val="bullet"/>
+      <w:lvlText w:val="o"/>
+      <w:lvlJc w:val="left"/>
+      <w:pPr>
+        <w:ind w:left="5760" w:hanging="360"/>
+      </w:pPr>
+      <w:rPr>
+        <w:rFonts w:ascii="Courier New" w:hAnsi="Courier New" w:cs="Courier New" w:hint="default"/>
+      </w:rPr>
+    </w:lvl>
+    <w:lvl w:ilvl="8" w:tplc="04100005" w:tentative="1">
+      <w:start w:val="1"/>
+      <w:numFmt w:val="bullet"/>
+      <w:lvlText w:val=""/>
+      <w:lvlJc w:val="left"/>
+      <w:pPr>
+        <w:ind w:left="6480" w:hanging="360"/>
+      </w:pPr>
+      <w:rPr>
+        <w:rFonts w:ascii="Wingdings" w:hAnsi="Wingdings" w:hint="default"/>
+      </w:rPr>
+    </w:lvl>
+  </w:abstractNum>
+  <w:abstractNum w:abstractNumId="4" w15:restartNumberingAfterBreak="0">
+    <w:nsid w:val="4CA80E76"/>
+    <w:multiLevelType w:val="hybridMultilevel"/>
+    <w:tmpl w:val="E20A312E"/>
+    <w:lvl w:ilvl="0" w:tplc="04100001">
+      <w:start w:val="1"/>
+      <w:numFmt w:val="bullet"/>
+      <w:lvlText w:val=""/>
+      <w:lvlJc w:val="left"/>
+      <w:pPr>
+        <w:ind w:left="1776" w:hanging="360"/>
+      </w:pPr>
+      <w:rPr>
+        <w:rFonts w:ascii="Symbol" w:hAnsi="Symbol" w:hint="default"/>
+      </w:rPr>
+    </w:lvl>
     <w:lvl w:ilvl="1" w:tplc="04100003" w:tentative="1">
       <w:start w:val="1"/>
       <w:numFmt w:val="bullet"/>
       <w:lvlText w:val="o"/>
       <w:lvlJc w:val="left"/>
       <w:pPr>
-        <w:ind w:left="1440" w:hanging="360"/>
+        <w:ind w:left="2496" w:hanging="360"/>
       </w:pPr>
       <w:rPr>
         <w:rFonts w:ascii="Courier New" w:hAnsi="Courier New" w:cs="Courier New" w:hint="default"/>
@@ -3860,7 +4840,7 @@
       <w:lvlText w:val=""/>
       <w:lvlJc w:val="left"/>
       <w:pPr>
-        <w:ind w:left="2160" w:hanging="360"/>
+        <w:ind w:left="3216" w:hanging="360"/>
       </w:pPr>
       <w:rPr>
         <w:rFonts w:ascii="Wingdings" w:hAnsi="Wingdings" w:hint="default"/>
@@ -3872,7 +4852,7 @@
       <w:lvlText w:val=""/>
       <w:lvlJc w:val="left"/>
       <w:pPr>
-        <w:ind w:left="2880" w:hanging="360"/>
+        <w:ind w:left="3936" w:hanging="360"/>
       </w:pPr>
       <w:rPr>
         <w:rFonts w:ascii="Symbol" w:hAnsi="Symbol" w:hint="default"/>
@@ -3884,7 +4864,7 @@
       <w:lvlText w:val="o"/>
       <w:lvlJc w:val="left"/>
       <w:pPr>
-        <w:ind w:left="3600" w:hanging="360"/>
+        <w:ind w:left="4656" w:hanging="360"/>
       </w:pPr>
       <w:rPr>
         <w:rFonts w:ascii="Courier New" w:hAnsi="Courier New" w:cs="Courier New" w:hint="default"/>
@@ -3896,7 +4876,7 @@
       <w:lvlText w:val=""/>
       <w:lvlJc w:val="left"/>
       <w:pPr>
-        <w:ind w:left="4320" w:hanging="360"/>
+        <w:ind w:left="5376" w:hanging="360"/>
       </w:pPr>
       <w:rPr>
         <w:rFonts w:ascii="Wingdings" w:hAnsi="Wingdings" w:hint="default"/>
@@ -3908,7 +4888,7 @@
       <w:lvlText w:val=""/>
       <w:lvlJc w:val="left"/>
       <w:pPr>
-        <w:ind w:left="5040" w:hanging="360"/>
+        <w:ind w:left="6096" w:hanging="360"/>
       </w:pPr>
       <w:rPr>
         <w:rFonts w:ascii="Symbol" w:hAnsi="Symbol" w:hint="default"/>
@@ -3920,7 +4900,7 @@
       <w:lvlText w:val="o"/>
       <w:lvlJc w:val="left"/>
       <w:pPr>
-        <w:ind w:left="5760" w:hanging="360"/>
+        <w:ind w:left="6816" w:hanging="360"/>
       </w:pPr>
       <w:rPr>
         <w:rFonts w:ascii="Courier New" w:hAnsi="Courier New" w:cs="Courier New" w:hint="default"/>
@@ -3932,14 +4912,14 @@
       <w:lvlText w:val=""/>
       <w:lvlJc w:val="left"/>
       <w:pPr>
-        <w:ind w:left="6480" w:hanging="360"/>
+        <w:ind w:left="7536" w:hanging="360"/>
       </w:pPr>
       <w:rPr>
         <w:rFonts w:ascii="Wingdings" w:hAnsi="Wingdings" w:hint="default"/>
       </w:rPr>
     </w:lvl>
   </w:abstractNum>
-  <w:abstractNum w:abstractNumId="3" w15:restartNumberingAfterBreak="0">
+  <w:abstractNum w:abstractNumId="5" w15:restartNumberingAfterBreak="0">
     <w:nsid w:val="556C54BE"/>
     <w:multiLevelType w:val="hybridMultilevel"/>
     <w:tmpl w:val="8068944E"/>
@@ -4052,7 +5032,7 @@
       </w:rPr>
     </w:lvl>
   </w:abstractNum>
-  <w:abstractNum w:abstractNumId="4" w15:restartNumberingAfterBreak="0">
+  <w:abstractNum w:abstractNumId="6" w15:restartNumberingAfterBreak="0">
     <w:nsid w:val="658E3E2B"/>
     <w:multiLevelType w:val="hybridMultilevel"/>
     <w:tmpl w:val="387C7818"/>
@@ -4163,7 +5143,7 @@
       </w:rPr>
     </w:lvl>
   </w:abstractNum>
-  <w:abstractNum w:abstractNumId="5" w15:restartNumberingAfterBreak="0">
+  <w:abstractNum w:abstractNumId="7" w15:restartNumberingAfterBreak="0">
     <w:nsid w:val="6AD07F91"/>
     <w:multiLevelType w:val="hybridMultilevel"/>
     <w:tmpl w:val="EDBA7C64"/>
@@ -4277,22 +5257,28 @@
     </w:lvl>
   </w:abstractNum>
   <w:num w:numId="1" w16cid:durableId="847869364">
-    <w:abstractNumId w:val="2"/>
+    <w:abstractNumId w:val="3"/>
   </w:num>
   <w:num w:numId="2" w16cid:durableId="1262028966">
     <w:abstractNumId w:val="0"/>
   </w:num>
   <w:num w:numId="3" w16cid:durableId="1144394057">
-    <w:abstractNumId w:val="3"/>
+    <w:abstractNumId w:val="5"/>
   </w:num>
   <w:num w:numId="4" w16cid:durableId="1221869784">
-    <w:abstractNumId w:val="4"/>
+    <w:abstractNumId w:val="6"/>
   </w:num>
   <w:num w:numId="5" w16cid:durableId="960384788">
-    <w:abstractNumId w:val="5"/>
+    <w:abstractNumId w:val="7"/>
   </w:num>
   <w:num w:numId="6" w16cid:durableId="1541429044">
     <w:abstractNumId w:val="1"/>
+  </w:num>
+  <w:num w:numId="7" w16cid:durableId="1720520508">
+    <w:abstractNumId w:val="2"/>
+  </w:num>
+  <w:num w:numId="8" w16cid:durableId="1966042291">
+    <w:abstractNumId w:val="4"/>
   </w:num>
 </w:numbering>
 </file>
@@ -4700,6 +5686,7 @@
   <w:style w:type="character" w:default="1" w:styleId="Carpredefinitoparagrafo">
     <w:name w:val="Default Paragraph Font"/>
     <w:uiPriority w:val="1"/>
+    <w:semiHidden/>
     <w:unhideWhenUsed/>
   </w:style>
   <w:style w:type="table" w:default="1" w:styleId="Tabellanormale">
@@ -4770,6 +5757,33 @@
     </w:pPr>
   </w:style>
 </w:styles>
+</file>
+
+<file path=word/ink/ink1.xml><?xml version="1.0" encoding="utf-8"?>
+<inkml:ink xmlns:inkml="http://www.w3.org/2003/InkML">
+  <inkml:definitions>
+    <inkml:context xml:id="ctx0">
+      <inkml:inkSource xml:id="inkSrc0">
+        <inkml:traceFormat>
+          <inkml:channel name="X" type="integer" min="-2.14748E9" max="2.14748E9" units="cm"/>
+          <inkml:channel name="Y" type="integer" min="-2.14748E9" max="2.14748E9" units="cm"/>
+          <inkml:channel name="F" type="integer" max="32767" units="dev"/>
+        </inkml:traceFormat>
+        <inkml:channelProperties>
+          <inkml:channelProperty channel="X" name="resolution" value="1000" units="1/cm"/>
+          <inkml:channelProperty channel="Y" name="resolution" value="1000" units="1/cm"/>
+          <inkml:channelProperty channel="F" name="resolution" value="0" units="1/dev"/>
+        </inkml:channelProperties>
+      </inkml:inkSource>
+      <inkml:timestamp xml:id="ts0" timeString="2023-03-25T11:44:39.905"/>
+    </inkml:context>
+    <inkml:brush xml:id="br0">
+      <inkml:brushProperty name="width" value="0.05" units="cm"/>
+      <inkml:brushProperty name="height" value="0.05" units="cm"/>
+    </inkml:brush>
+  </inkml:definitions>
+  <inkml:trace contextRef="#ctx0" brushRef="#br0">0 1 24575,'0'0'-8191</inkml:trace>
+</inkml:ink>
 </file>
 
 <file path=word/theme/theme1.xml><?xml version="1.0" encoding="utf-8"?>
@@ -5065,4 +6079,16 @@
     </a:ext>
   </a:extLst>
 </a:theme>
+</file>
+
+<file path=customXml/item1.xml><?xml version="1.0" encoding="utf-8"?>
+<b:Sources xmlns:b="http://schemas.openxmlformats.org/officeDocument/2006/bibliography" xmlns="http://schemas.openxmlformats.org/officeDocument/2006/bibliography" SelectedStyle="\APASixthEditionOfficeOnline.xsl" StyleName="APA" Version="6"/>
+</file>
+
+<file path=customXml/itemProps1.xml><?xml version="1.0" encoding="utf-8"?>
+<ds:datastoreItem xmlns:ds="http://schemas.openxmlformats.org/officeDocument/2006/customXml" ds:itemID="{76665B4B-3FD3-4E6F-98BB-9EA4F04BDDA2}">
+  <ds:schemaRefs>
+    <ds:schemaRef ds:uri="http://schemas.openxmlformats.org/officeDocument/2006/bibliography"/>
+  </ds:schemaRefs>
+</ds:datastoreItem>
 </file>
</xml_diff>

<commit_message>
aggiornata documentazione da finire
</commit_message>
<xml_diff>
--- a/documentazione.docx
+++ b/documentazione.docx
@@ -21,8 +21,17 @@
           <w:sz w:val="28"/>
           <w:szCs w:val="28"/>
         </w:rPr>
-        <w:t>generato dai miei ascolti spotify</w:t>
-      </w:r>
+        <w:t xml:space="preserve">generato dai miei ascolti </w:t>
+      </w:r>
+      <w:proofErr w:type="spellStart"/>
+      <w:r>
+        <w:rPr>
+          <w:sz w:val="28"/>
+          <w:szCs w:val="28"/>
+        </w:rPr>
+        <w:t>spotify</w:t>
+      </w:r>
+      <w:proofErr w:type="spellEnd"/>
     </w:p>
     <w:p>
       <w:pPr>
@@ -282,6 +291,7 @@
           <w:szCs w:val="28"/>
         </w:rPr>
       </w:pPr>
+      <w:proofErr w:type="spellStart"/>
       <w:r>
         <w:rPr>
           <w:sz w:val="28"/>
@@ -294,7 +304,15 @@
           <w:sz w:val="28"/>
           <w:szCs w:val="28"/>
         </w:rPr>
-        <w:t>atplotlib: visualizzazione dei grafici</w:t>
+        <w:t>atplotlib</w:t>
+      </w:r>
+      <w:proofErr w:type="spellEnd"/>
+      <w:r>
+        <w:rPr>
+          <w:sz w:val="28"/>
+          <w:szCs w:val="28"/>
+        </w:rPr>
+        <w:t>: visualizzazione dei grafici</w:t>
       </w:r>
       <w:r>
         <w:rPr>
@@ -311,6 +329,7 @@
           <w:szCs w:val="28"/>
         </w:rPr>
       </w:pPr>
+      <w:proofErr w:type="spellStart"/>
       <w:r>
         <w:rPr>
           <w:sz w:val="28"/>
@@ -323,7 +342,15 @@
           <w:sz w:val="28"/>
           <w:szCs w:val="28"/>
         </w:rPr>
-        <w:t xml:space="preserve">umpy: </w:t>
+        <w:t>umpy</w:t>
+      </w:r>
+      <w:proofErr w:type="spellEnd"/>
+      <w:r>
+        <w:rPr>
+          <w:sz w:val="28"/>
+          <w:szCs w:val="28"/>
+        </w:rPr>
+        <w:t xml:space="preserve">: </w:t>
       </w:r>
       <w:r>
         <w:rPr>
@@ -347,6 +374,7 @@
           <w:szCs w:val="28"/>
         </w:rPr>
       </w:pPr>
+      <w:proofErr w:type="spellStart"/>
       <w:r>
         <w:rPr>
           <w:sz w:val="28"/>
@@ -361,6 +389,7 @@
         </w:rPr>
         <w:t>andas</w:t>
       </w:r>
+      <w:proofErr w:type="spellEnd"/>
       <w:r>
         <w:rPr>
           <w:sz w:val="28"/>
@@ -383,12 +412,21 @@
           <w:szCs w:val="28"/>
         </w:rPr>
       </w:pPr>
-      <w:r>
-        <w:rPr>
-          <w:sz w:val="28"/>
-          <w:szCs w:val="28"/>
-        </w:rPr>
-        <w:t>Scikit-learn: applicazione concetti di ML</w:t>
+      <w:proofErr w:type="spellStart"/>
+      <w:r>
+        <w:rPr>
+          <w:sz w:val="28"/>
+          <w:szCs w:val="28"/>
+        </w:rPr>
+        <w:t>Scikit-learn</w:t>
+      </w:r>
+      <w:proofErr w:type="spellEnd"/>
+      <w:r>
+        <w:rPr>
+          <w:sz w:val="28"/>
+          <w:szCs w:val="28"/>
+        </w:rPr>
+        <w:t>: applicazione concetti di ML</w:t>
       </w:r>
       <w:r>
         <w:rPr>
@@ -405,6 +443,7 @@
           <w:szCs w:val="28"/>
         </w:rPr>
       </w:pPr>
+      <w:proofErr w:type="spellStart"/>
       <w:r>
         <w:rPr>
           <w:sz w:val="28"/>
@@ -419,6 +458,7 @@
         </w:rPr>
         <w:t>etworkx</w:t>
       </w:r>
+      <w:proofErr w:type="spellEnd"/>
       <w:r>
         <w:rPr>
           <w:sz w:val="28"/>
@@ -441,85 +481,97 @@
           <w:szCs w:val="28"/>
         </w:rPr>
       </w:pPr>
-      <w:r>
-        <w:rPr>
-          <w:sz w:val="28"/>
-          <w:szCs w:val="28"/>
-        </w:rPr>
-        <w:t>P</w:t>
-      </w:r>
-      <w:r>
-        <w:rPr>
-          <w:sz w:val="28"/>
-          <w:szCs w:val="28"/>
-        </w:rPr>
-        <w:t>gmp</w:t>
-      </w:r>
-      <w:r>
-        <w:rPr>
-          <w:sz w:val="28"/>
-          <w:szCs w:val="28"/>
-        </w:rPr>
-        <w:t>y: creazione della rete bayesiana</w:t>
-      </w:r>
-    </w:p>
-    <w:p>
-      <w:pPr>
-        <w:rPr>
-          <w:sz w:val="28"/>
-          <w:szCs w:val="28"/>
-        </w:rPr>
-      </w:pPr>
-      <w:r>
-        <w:rPr>
-          <w:sz w:val="28"/>
-          <w:szCs w:val="28"/>
-        </w:rPr>
-        <w:t>S</w:t>
-      </w:r>
-      <w:r>
-        <w:rPr>
-          <w:sz w:val="28"/>
-          <w:szCs w:val="28"/>
-        </w:rPr>
-        <w:t>potipy</w:t>
-      </w:r>
-      <w:r>
-        <w:rPr>
-          <w:sz w:val="28"/>
-          <w:szCs w:val="28"/>
-        </w:rPr>
-        <w:t>: creazione del dataset e query per la user interface</w:t>
-      </w:r>
-    </w:p>
-    <w:p>
-      <w:pPr>
-        <w:rPr>
-          <w:sz w:val="28"/>
-          <w:szCs w:val="28"/>
-        </w:rPr>
-      </w:pPr>
-      <w:r>
-        <w:rPr>
-          <w:sz w:val="28"/>
-          <w:szCs w:val="28"/>
-        </w:rPr>
-        <w:t>T</w:t>
-      </w:r>
-      <w:r>
-        <w:rPr>
-          <w:sz w:val="28"/>
-          <w:szCs w:val="28"/>
-        </w:rPr>
-        <w:t>qdm</w:t>
-      </w:r>
-      <w:r>
-        <w:rPr>
-          <w:sz w:val="28"/>
-          <w:szCs w:val="28"/>
-        </w:rPr>
-        <w:t>: barre di avanzamento per l’installazione automatica dei requirements</w:t>
-      </w:r>
+      <w:proofErr w:type="spellStart"/>
+      <w:r>
+        <w:rPr>
+          <w:sz w:val="28"/>
+          <w:szCs w:val="28"/>
+        </w:rPr>
+        <w:t>Pgmpy</w:t>
+      </w:r>
+      <w:proofErr w:type="spellEnd"/>
+      <w:r>
+        <w:rPr>
+          <w:sz w:val="28"/>
+          <w:szCs w:val="28"/>
+        </w:rPr>
+        <w:t xml:space="preserve">: creazione della rete </w:t>
+      </w:r>
+      <w:proofErr w:type="spellStart"/>
+      <w:r>
+        <w:rPr>
+          <w:sz w:val="28"/>
+          <w:szCs w:val="28"/>
+        </w:rPr>
+        <w:t>bayesiana</w:t>
+      </w:r>
+      <w:proofErr w:type="spellEnd"/>
+    </w:p>
+    <w:p>
+      <w:pPr>
+        <w:rPr>
+          <w:sz w:val="28"/>
+          <w:szCs w:val="28"/>
+        </w:rPr>
+      </w:pPr>
+      <w:proofErr w:type="spellStart"/>
+      <w:r>
+        <w:rPr>
+          <w:sz w:val="28"/>
+          <w:szCs w:val="28"/>
+        </w:rPr>
+        <w:t>Spotipy</w:t>
+      </w:r>
+      <w:proofErr w:type="spellEnd"/>
+      <w:r>
+        <w:rPr>
+          <w:sz w:val="28"/>
+          <w:szCs w:val="28"/>
+        </w:rPr>
+        <w:t xml:space="preserve">: creazione del dataset e query per la user </w:t>
+      </w:r>
+      <w:proofErr w:type="spellStart"/>
+      <w:r>
+        <w:rPr>
+          <w:sz w:val="28"/>
+          <w:szCs w:val="28"/>
+        </w:rPr>
+        <w:t>interface</w:t>
+      </w:r>
+      <w:proofErr w:type="spellEnd"/>
+    </w:p>
+    <w:p>
+      <w:pPr>
+        <w:rPr>
+          <w:sz w:val="28"/>
+          <w:szCs w:val="28"/>
+        </w:rPr>
+      </w:pPr>
+      <w:proofErr w:type="spellStart"/>
+      <w:r>
+        <w:rPr>
+          <w:sz w:val="28"/>
+          <w:szCs w:val="28"/>
+        </w:rPr>
+        <w:t>Tqdm</w:t>
+      </w:r>
+      <w:proofErr w:type="spellEnd"/>
+      <w:r>
+        <w:rPr>
+          <w:sz w:val="28"/>
+          <w:szCs w:val="28"/>
+        </w:rPr>
+        <w:t xml:space="preserve">: barre di avanzamento per l’installazione automatica dei </w:t>
+      </w:r>
+      <w:proofErr w:type="spellStart"/>
+      <w:r>
+        <w:rPr>
+          <w:sz w:val="28"/>
+          <w:szCs w:val="28"/>
+        </w:rPr>
+        <w:t>requirements</w:t>
+      </w:r>
+      <w:proofErr w:type="spellEnd"/>
     </w:p>
     <w:p>
       <w:pPr>
@@ -597,14 +649,6 @@
           <w:t>estensione per compilare i file .py</w:t>
         </w:r>
       </w:hyperlink>
-      <w:r>
-        <w:rPr>
-          <w:rStyle w:val="Collegamentoipertestuale"/>
-          <w:sz w:val="28"/>
-          <w:szCs w:val="28"/>
-        </w:rPr>
-        <w:t xml:space="preserve"> ;</w:t>
-      </w:r>
     </w:p>
     <w:p>
       <w:pPr>
@@ -633,13 +677,31 @@
         <w:t xml:space="preserve">nstallare </w:t>
       </w:r>
       <w:hyperlink r:id="rId10" w:history="1">
+        <w:proofErr w:type="spellStart"/>
         <w:r>
           <w:rPr>
             <w:rStyle w:val="Collegamentoipertestuale"/>
             <w:sz w:val="28"/>
             <w:szCs w:val="28"/>
           </w:rPr>
-          <w:t>python 3.9</w:t>
+          <w:t>pytho</w:t>
+        </w:r>
+        <w:r>
+          <w:rPr>
+            <w:rStyle w:val="Collegamentoipertestuale"/>
+            <w:sz w:val="28"/>
+            <w:szCs w:val="28"/>
+          </w:rPr>
+          <w:t>n</w:t>
+        </w:r>
+        <w:proofErr w:type="spellEnd"/>
+        <w:r>
+          <w:rPr>
+            <w:rStyle w:val="Collegamentoipertestuale"/>
+            <w:sz w:val="28"/>
+            <w:szCs w:val="28"/>
+          </w:rPr>
+          <w:t xml:space="preserve"> 3.9</w:t>
         </w:r>
       </w:hyperlink>
       <w:r>
@@ -661,14 +723,7 @@
           <w:sz w:val="28"/>
           <w:szCs w:val="28"/>
         </w:rPr>
-        <w:t>sito ufficiale</w:t>
-      </w:r>
-      <w:r>
-        <w:rPr>
-          <w:sz w:val="28"/>
-          <w:szCs w:val="28"/>
-        </w:rPr>
-        <w:t>;</w:t>
+        <w:t>lo store Microsoft</w:t>
       </w:r>
     </w:p>
     <w:p>
@@ -711,13 +766,6 @@
         </w:rPr>
         <w:t>editor di testo</w:t>
       </w:r>
-      <w:r>
-        <w:rPr>
-          <w:sz w:val="28"/>
-          <w:szCs w:val="28"/>
-        </w:rPr>
-        <w:t>;</w:t>
-      </w:r>
     </w:p>
     <w:p>
       <w:pPr>
@@ -773,13 +821,6 @@
         </w:rPr>
         <w:t>5</w:t>
       </w:r>
-      <w:r>
-        <w:rPr>
-          <w:sz w:val="28"/>
-          <w:szCs w:val="28"/>
-        </w:rPr>
-        <w:t>.</w:t>
-      </w:r>
     </w:p>
     <w:p>
       <w:pPr>
@@ -806,7 +847,23 @@
           <w:szCs w:val="28"/>
         </w:rPr>
         <w:lastRenderedPageBreak/>
-        <w:t xml:space="preserve">effettua questa operazione è commentata nella versione del progetto consegnata per evitare di installare packages non necessariamente voluti durante un avvio del programma effettuato per errore ma per funzionare il progetto ha bisogno di utilizzare le versioni delle librerie elencate nel file requirements.txt. Un modo alternativo per installare i packages è entrare nella cartella del progetto attraverso il prompt dei comandi o windows powershell (entrambi se il sistema operativo utilizzato è windows) </w:t>
+        <w:t xml:space="preserve">effettua questa operazione è commentata nella versione del progetto consegnata per evitare di installare packages non necessariamente voluti durante un avvio del programma effettuato per errore ma per funzionare il progetto ha bisogno di utilizzare le versioni delle librerie elencate nel file requirements.txt. Un modo alternativo per installare i packages è entrare nella cartella del progetto attraverso il prompt dei comandi o windows </w:t>
+      </w:r>
+      <w:proofErr w:type="spellStart"/>
+      <w:r>
+        <w:rPr>
+          <w:sz w:val="28"/>
+          <w:szCs w:val="28"/>
+        </w:rPr>
+        <w:t>powershell</w:t>
+      </w:r>
+      <w:proofErr w:type="spellEnd"/>
+      <w:r>
+        <w:rPr>
+          <w:sz w:val="28"/>
+          <w:szCs w:val="28"/>
+        </w:rPr>
+        <w:t xml:space="preserve"> (entrambi se il sistema operativo utilizzato è windows) </w:t>
       </w:r>
       <w:proofErr w:type="gramStart"/>
       <w:r>
@@ -824,13 +881,15 @@
         </w:rPr>
         <w:t xml:space="preserve"> eseguire il comando “</w:t>
       </w:r>
-      <w:r>
-        <w:rPr>
-          <w:sz w:val="28"/>
-          <w:szCs w:val="28"/>
-        </w:rPr>
-        <w:t>pip install -r</w:t>
-      </w:r>
+      <w:proofErr w:type="spellStart"/>
+      <w:r>
+        <w:rPr>
+          <w:sz w:val="28"/>
+          <w:szCs w:val="28"/>
+        </w:rPr>
+        <w:t>pip</w:t>
+      </w:r>
+      <w:proofErr w:type="spellEnd"/>
       <w:r>
         <w:rPr>
           <w:sz w:val="28"/>
@@ -838,19 +897,21 @@
         </w:rPr>
         <w:t xml:space="preserve"> </w:t>
       </w:r>
-      <w:r>
-        <w:rPr>
-          <w:sz w:val="28"/>
-          <w:szCs w:val="28"/>
-        </w:rPr>
-        <w:t>requirements.txt</w:t>
-      </w:r>
-      <w:r>
-        <w:rPr>
-          <w:sz w:val="28"/>
-          <w:szCs w:val="28"/>
-        </w:rPr>
-        <w:t>”</w:t>
+      <w:proofErr w:type="spellStart"/>
+      <w:r>
+        <w:rPr>
+          <w:sz w:val="28"/>
+          <w:szCs w:val="28"/>
+        </w:rPr>
+        <w:t>install</w:t>
+      </w:r>
+      <w:proofErr w:type="spellEnd"/>
+      <w:r>
+        <w:rPr>
+          <w:sz w:val="28"/>
+          <w:szCs w:val="28"/>
+        </w:rPr>
+        <w:t xml:space="preserve"> -r requirements.txt”</w:t>
       </w:r>
     </w:p>
     <w:p>
@@ -927,7 +988,23 @@
             <w:sz w:val="28"/>
             <w:szCs w:val="28"/>
           </w:rPr>
-          <w:t xml:space="preserve">dati forniti da </w:t>
+          <w:t>dati fornit</w:t>
+        </w:r>
+        <w:r>
+          <w:rPr>
+            <w:rStyle w:val="Collegamentoipertestuale"/>
+            <w:sz w:val="28"/>
+            <w:szCs w:val="28"/>
+          </w:rPr>
+          <w:t>i</w:t>
+        </w:r>
+        <w:r>
+          <w:rPr>
+            <w:rStyle w:val="Collegamentoipertestuale"/>
+            <w:sz w:val="28"/>
+            <w:szCs w:val="28"/>
+          </w:rPr>
+          <w:t xml:space="preserve"> da </w:t>
         </w:r>
         <w:r>
           <w:rPr>
@@ -957,6 +1034,78 @@
           <w:sz w:val="28"/>
           <w:szCs w:val="28"/>
         </w:rPr>
+        <w:t xml:space="preserve"> ‘’</w:t>
+      </w:r>
+      <w:proofErr w:type="spellStart"/>
+      <w:r>
+        <w:rPr>
+          <w:sz w:val="28"/>
+          <w:szCs w:val="28"/>
+        </w:rPr>
+        <w:t>StreamingHistory.json</w:t>
+      </w:r>
+      <w:proofErr w:type="spellEnd"/>
+      <w:r>
+        <w:rPr>
+          <w:sz w:val="28"/>
+          <w:szCs w:val="28"/>
+        </w:rPr>
+        <w:t>”</w:t>
+      </w:r>
+      <w:r>
+        <w:rPr>
+          <w:sz w:val="28"/>
+          <w:szCs w:val="28"/>
+        </w:rPr>
+        <w:t xml:space="preserve"> fornito da</w:t>
+      </w:r>
+      <w:r>
+        <w:rPr>
+          <w:sz w:val="28"/>
+          <w:szCs w:val="28"/>
+        </w:rPr>
+        <w:t>llo stesso</w:t>
+      </w:r>
+      <w:r>
+        <w:rPr>
+          <w:sz w:val="28"/>
+          <w:szCs w:val="28"/>
+        </w:rPr>
+        <w:t xml:space="preserve"> e </w:t>
+      </w:r>
+      <w:r>
+        <w:rPr>
+          <w:sz w:val="28"/>
+          <w:szCs w:val="28"/>
+        </w:rPr>
+        <w:t xml:space="preserve">le chiamate ai servizi </w:t>
+      </w:r>
+      <w:r>
+        <w:rPr>
+          <w:sz w:val="28"/>
+          <w:szCs w:val="28"/>
+        </w:rPr>
+        <w:t xml:space="preserve">API </w:t>
+      </w:r>
+      <w:r>
+        <w:rPr>
+          <w:sz w:val="28"/>
+          <w:szCs w:val="28"/>
+        </w:rPr>
+        <w:t xml:space="preserve">di </w:t>
+      </w:r>
+      <w:r>
+        <w:rPr>
+          <w:sz w:val="28"/>
+          <w:szCs w:val="28"/>
+        </w:rPr>
+        <w:t>Spotify</w:t>
+      </w:r>
+      <w:r>
+        <w:rPr>
+          <w:sz w:val="28"/>
+          <w:szCs w:val="28"/>
+        </w:rPr>
         <w:t xml:space="preserve"> </w:t>
       </w:r>
       <w:r>
@@ -964,57 +1113,17 @@
           <w:sz w:val="28"/>
           <w:szCs w:val="28"/>
         </w:rPr>
-        <w:t>‘’StreamingHistory.json”</w:t>
-      </w:r>
-      <w:r>
-        <w:rPr>
-          <w:sz w:val="28"/>
-          <w:szCs w:val="28"/>
-        </w:rPr>
-        <w:t xml:space="preserve"> fornito da</w:t>
-      </w:r>
-      <w:r>
-        <w:rPr>
-          <w:sz w:val="28"/>
-          <w:szCs w:val="28"/>
-        </w:rPr>
-        <w:t>llo stesso</w:t>
-      </w:r>
-      <w:r>
-        <w:rPr>
-          <w:sz w:val="28"/>
-          <w:szCs w:val="28"/>
-        </w:rPr>
-        <w:t xml:space="preserve"> e </w:t>
-      </w:r>
-      <w:r>
-        <w:rPr>
-          <w:sz w:val="28"/>
-          <w:szCs w:val="28"/>
-        </w:rPr>
-        <w:t xml:space="preserve">le chiamate ai servizi </w:t>
-      </w:r>
-      <w:r>
-        <w:rPr>
-          <w:sz w:val="28"/>
-          <w:szCs w:val="28"/>
-        </w:rPr>
-        <w:t xml:space="preserve">API </w:t>
-      </w:r>
-      <w:r>
-        <w:rPr>
-          <w:sz w:val="28"/>
-          <w:szCs w:val="28"/>
-        </w:rPr>
-        <w:t xml:space="preserve">di </w:t>
-      </w:r>
-      <w:r>
-        <w:rPr>
-          <w:sz w:val="28"/>
-          <w:szCs w:val="28"/>
-        </w:rPr>
-        <w:t>Spotify</w:t>
-      </w:r>
+        <w:t xml:space="preserve">tramite la libreria </w:t>
+      </w:r>
+      <w:proofErr w:type="spellStart"/>
+      <w:r>
+        <w:rPr>
+          <w:sz w:val="28"/>
+          <w:szCs w:val="28"/>
+        </w:rPr>
+        <w:t>spotipy</w:t>
+      </w:r>
+      <w:proofErr w:type="spellEnd"/>
       <w:r>
         <w:rPr>
           <w:sz w:val="28"/>
@@ -1027,14 +1136,85 @@
           <w:sz w:val="28"/>
           <w:szCs w:val="28"/>
         </w:rPr>
-        <w:t xml:space="preserve">tramite la libreria spotipy </w:t>
-      </w:r>
-      <w:r>
-        <w:rPr>
-          <w:sz w:val="28"/>
-          <w:szCs w:val="28"/>
-        </w:rPr>
-        <w:t>“spotify.audio_features(songsUri)” e spotify.search(q=query ', type='track, album')</w:t>
+        <w:t>“</w:t>
+      </w:r>
+      <w:proofErr w:type="spellStart"/>
+      <w:r>
+        <w:rPr>
+          <w:sz w:val="28"/>
+          <w:szCs w:val="28"/>
+        </w:rPr>
+        <w:t>spotify.audio_features</w:t>
+      </w:r>
+      <w:proofErr w:type="spellEnd"/>
+      <w:r>
+        <w:rPr>
+          <w:sz w:val="28"/>
+          <w:szCs w:val="28"/>
+        </w:rPr>
+        <w:t>(</w:t>
+      </w:r>
+      <w:proofErr w:type="spellStart"/>
+      <w:r>
+        <w:rPr>
+          <w:sz w:val="28"/>
+          <w:szCs w:val="28"/>
+        </w:rPr>
+        <w:t>songsUri</w:t>
+      </w:r>
+      <w:proofErr w:type="spellEnd"/>
+      <w:r>
+        <w:rPr>
+          <w:sz w:val="28"/>
+          <w:szCs w:val="28"/>
+        </w:rPr>
+        <w:t xml:space="preserve">)” e </w:t>
+      </w:r>
+      <w:r>
+        <w:rPr>
+          <w:sz w:val="28"/>
+          <w:szCs w:val="28"/>
+        </w:rPr>
+        <w:t>“</w:t>
+      </w:r>
+      <w:proofErr w:type="spellStart"/>
+      <w:r>
+        <w:rPr>
+          <w:sz w:val="28"/>
+          <w:szCs w:val="28"/>
+        </w:rPr>
+        <w:t>spotify.search</w:t>
+      </w:r>
+      <w:proofErr w:type="spellEnd"/>
+      <w:r>
+        <w:rPr>
+          <w:sz w:val="28"/>
+          <w:szCs w:val="28"/>
+        </w:rPr>
+        <w:t xml:space="preserve">(q=query ', </w:t>
+      </w:r>
+      <w:proofErr w:type="spellStart"/>
+      <w:r>
+        <w:rPr>
+          <w:sz w:val="28"/>
+          <w:szCs w:val="28"/>
+        </w:rPr>
+        <w:t>type</w:t>
+      </w:r>
+      <w:proofErr w:type="spellEnd"/>
+      <w:r>
+        <w:rPr>
+          <w:sz w:val="28"/>
+          <w:szCs w:val="28"/>
+        </w:rPr>
+        <w:t>='track, album')</w:t>
+      </w:r>
+      <w:r>
+        <w:rPr>
+          <w:sz w:val="28"/>
+          <w:szCs w:val="28"/>
+        </w:rPr>
+        <w:t>”</w:t>
       </w:r>
       <w:r>
         <w:rPr>
@@ -1117,6 +1297,7 @@
           </mc:Fallback>
         </mc:AlternateContent>
       </w:r>
+      <w:proofErr w:type="spellStart"/>
       <w:r>
         <w:rPr>
           <w:sz w:val="28"/>
@@ -1129,8 +1310,25 @@
           <w:sz w:val="28"/>
           <w:szCs w:val="28"/>
         </w:rPr>
-        <w:t>anceability: metrica spotify</w:t>
-      </w:r>
+        <w:t>anceability</w:t>
+      </w:r>
+      <w:proofErr w:type="spellEnd"/>
+      <w:r>
+        <w:rPr>
+          <w:sz w:val="28"/>
+          <w:szCs w:val="28"/>
+        </w:rPr>
+        <w:t xml:space="preserve">: metrica </w:t>
+      </w:r>
+      <w:proofErr w:type="spellStart"/>
+      <w:r>
+        <w:rPr>
+          <w:sz w:val="28"/>
+          <w:szCs w:val="28"/>
+        </w:rPr>
+        <w:t>spotify</w:t>
+      </w:r>
+      <w:proofErr w:type="spellEnd"/>
     </w:p>
     <w:p>
       <w:pPr>
@@ -1151,8 +1349,17 @@
           <w:sz w:val="28"/>
           <w:szCs w:val="28"/>
         </w:rPr>
-        <w:t>nergy: metrica spotify</w:t>
-      </w:r>
+        <w:t xml:space="preserve">nergy: metrica </w:t>
+      </w:r>
+      <w:proofErr w:type="spellStart"/>
+      <w:r>
+        <w:rPr>
+          <w:sz w:val="28"/>
+          <w:szCs w:val="28"/>
+        </w:rPr>
+        <w:t>spotify</w:t>
+      </w:r>
+      <w:proofErr w:type="spellEnd"/>
     </w:p>
     <w:p>
       <w:r>
@@ -1167,8 +1374,17 @@
           <w:sz w:val="28"/>
           <w:szCs w:val="28"/>
         </w:rPr>
-        <w:t>ey: metrica spotify</w:t>
-      </w:r>
+        <w:t xml:space="preserve">ey: metrica </w:t>
+      </w:r>
+      <w:proofErr w:type="spellStart"/>
+      <w:r>
+        <w:rPr>
+          <w:sz w:val="28"/>
+          <w:szCs w:val="28"/>
+        </w:rPr>
+        <w:t>spotify</w:t>
+      </w:r>
+      <w:proofErr w:type="spellEnd"/>
     </w:p>
     <w:p>
       <w:pPr>
@@ -1189,16 +1405,26 @@
           <w:sz w:val="28"/>
           <w:szCs w:val="28"/>
         </w:rPr>
-        <w:t>oudness: metrica spotify</w:t>
-      </w:r>
-    </w:p>
-    <w:p>
-      <w:pPr>
-        <w:rPr>
-          <w:sz w:val="28"/>
-          <w:szCs w:val="28"/>
-        </w:rPr>
-      </w:pPr>
+        <w:t xml:space="preserve">oudness: metrica </w:t>
+      </w:r>
+      <w:proofErr w:type="spellStart"/>
+      <w:r>
+        <w:rPr>
+          <w:sz w:val="28"/>
+          <w:szCs w:val="28"/>
+        </w:rPr>
+        <w:t>spotify</w:t>
+      </w:r>
+      <w:proofErr w:type="spellEnd"/>
+    </w:p>
+    <w:p>
+      <w:pPr>
+        <w:rPr>
+          <w:sz w:val="28"/>
+          <w:szCs w:val="28"/>
+        </w:rPr>
+      </w:pPr>
+      <w:proofErr w:type="spellStart"/>
       <w:r>
         <w:rPr>
           <w:sz w:val="28"/>
@@ -1211,16 +1437,34 @@
           <w:sz w:val="28"/>
           <w:szCs w:val="28"/>
         </w:rPr>
-        <w:t>peechiness: metrica spotify</w:t>
-      </w:r>
-    </w:p>
-    <w:p>
-      <w:pPr>
-        <w:rPr>
-          <w:sz w:val="28"/>
-          <w:szCs w:val="28"/>
-        </w:rPr>
-      </w:pPr>
+        <w:t>peechiness</w:t>
+      </w:r>
+      <w:proofErr w:type="spellEnd"/>
+      <w:r>
+        <w:rPr>
+          <w:sz w:val="28"/>
+          <w:szCs w:val="28"/>
+        </w:rPr>
+        <w:t xml:space="preserve">: metrica </w:t>
+      </w:r>
+      <w:proofErr w:type="spellStart"/>
+      <w:r>
+        <w:rPr>
+          <w:sz w:val="28"/>
+          <w:szCs w:val="28"/>
+        </w:rPr>
+        <w:t>spotify</w:t>
+      </w:r>
+      <w:proofErr w:type="spellEnd"/>
+    </w:p>
+    <w:p>
+      <w:pPr>
+        <w:rPr>
+          <w:sz w:val="28"/>
+          <w:szCs w:val="28"/>
+        </w:rPr>
+      </w:pPr>
+      <w:proofErr w:type="spellStart"/>
       <w:r>
         <w:rPr>
           <w:sz w:val="28"/>
@@ -1233,16 +1477,34 @@
           <w:sz w:val="28"/>
           <w:szCs w:val="28"/>
         </w:rPr>
-        <w:t>cousticness: metrica spotify</w:t>
-      </w:r>
-    </w:p>
-    <w:p>
-      <w:pPr>
-        <w:rPr>
-          <w:sz w:val="28"/>
-          <w:szCs w:val="28"/>
-        </w:rPr>
-      </w:pPr>
+        <w:t>cousticness</w:t>
+      </w:r>
+      <w:proofErr w:type="spellEnd"/>
+      <w:r>
+        <w:rPr>
+          <w:sz w:val="28"/>
+          <w:szCs w:val="28"/>
+        </w:rPr>
+        <w:t xml:space="preserve">: metrica </w:t>
+      </w:r>
+      <w:proofErr w:type="spellStart"/>
+      <w:r>
+        <w:rPr>
+          <w:sz w:val="28"/>
+          <w:szCs w:val="28"/>
+        </w:rPr>
+        <w:t>spotify</w:t>
+      </w:r>
+      <w:proofErr w:type="spellEnd"/>
+    </w:p>
+    <w:p>
+      <w:pPr>
+        <w:rPr>
+          <w:sz w:val="28"/>
+          <w:szCs w:val="28"/>
+        </w:rPr>
+      </w:pPr>
+      <w:proofErr w:type="spellStart"/>
       <w:r>
         <w:rPr>
           <w:sz w:val="28"/>
@@ -1255,8 +1517,25 @@
           <w:sz w:val="28"/>
           <w:szCs w:val="28"/>
         </w:rPr>
-        <w:t>nstrumentalness: metrica spotify</w:t>
-      </w:r>
+        <w:t>nstrumentalness</w:t>
+      </w:r>
+      <w:proofErr w:type="spellEnd"/>
+      <w:r>
+        <w:rPr>
+          <w:sz w:val="28"/>
+          <w:szCs w:val="28"/>
+        </w:rPr>
+        <w:t xml:space="preserve">: metrica </w:t>
+      </w:r>
+      <w:proofErr w:type="spellStart"/>
+      <w:r>
+        <w:rPr>
+          <w:sz w:val="28"/>
+          <w:szCs w:val="28"/>
+        </w:rPr>
+        <w:t>spotify</w:t>
+      </w:r>
+      <w:proofErr w:type="spellEnd"/>
     </w:p>
     <w:p>
       <w:pPr>
@@ -1277,8 +1556,17 @@
           <w:sz w:val="28"/>
           <w:szCs w:val="28"/>
         </w:rPr>
-        <w:t>alence: metrica spotify</w:t>
-      </w:r>
+        <w:t xml:space="preserve">alence: metrica </w:t>
+      </w:r>
+      <w:proofErr w:type="spellStart"/>
+      <w:r>
+        <w:rPr>
+          <w:sz w:val="28"/>
+          <w:szCs w:val="28"/>
+        </w:rPr>
+        <w:t>spotify</w:t>
+      </w:r>
+      <w:proofErr w:type="spellEnd"/>
     </w:p>
     <w:p>
       <w:pPr>
@@ -1299,16 +1587,33 @@
           <w:sz w:val="28"/>
           <w:szCs w:val="28"/>
         </w:rPr>
-        <w:t xml:space="preserve">empo: metrica spotify </w:t>
-      </w:r>
-    </w:p>
-    <w:p>
-      <w:pPr>
-        <w:rPr>
-          <w:sz w:val="28"/>
-          <w:szCs w:val="28"/>
-        </w:rPr>
-      </w:pPr>
+        <w:t xml:space="preserve">empo: metrica </w:t>
+      </w:r>
+      <w:proofErr w:type="spellStart"/>
+      <w:r>
+        <w:rPr>
+          <w:sz w:val="28"/>
+          <w:szCs w:val="28"/>
+        </w:rPr>
+        <w:t>spotify</w:t>
+      </w:r>
+      <w:proofErr w:type="spellEnd"/>
+      <w:r>
+        <w:rPr>
+          <w:sz w:val="28"/>
+          <w:szCs w:val="28"/>
+        </w:rPr>
+        <w:t xml:space="preserve"> </w:t>
+      </w:r>
+    </w:p>
+    <w:p>
+      <w:pPr>
+        <w:rPr>
+          <w:sz w:val="28"/>
+          <w:szCs w:val="28"/>
+        </w:rPr>
+      </w:pPr>
+      <w:proofErr w:type="spellStart"/>
       <w:r>
         <w:rPr>
           <w:sz w:val="28"/>
@@ -1321,16 +1626,73 @@
           <w:sz w:val="28"/>
           <w:szCs w:val="28"/>
         </w:rPr>
-        <w:t>rackIsexplicit: metrica spotify (campo “explicit” dall’api spotify)</w:t>
-      </w:r>
-    </w:p>
-    <w:p>
-      <w:pPr>
-        <w:rPr>
-          <w:sz w:val="28"/>
-          <w:szCs w:val="28"/>
-        </w:rPr>
-      </w:pPr>
+        <w:t>rackIsexplicit</w:t>
+      </w:r>
+      <w:proofErr w:type="spellEnd"/>
+      <w:r>
+        <w:rPr>
+          <w:sz w:val="28"/>
+          <w:szCs w:val="28"/>
+        </w:rPr>
+        <w:t xml:space="preserve">: metrica </w:t>
+      </w:r>
+      <w:proofErr w:type="spellStart"/>
+      <w:r>
+        <w:rPr>
+          <w:sz w:val="28"/>
+          <w:szCs w:val="28"/>
+        </w:rPr>
+        <w:t>spotify</w:t>
+      </w:r>
+      <w:proofErr w:type="spellEnd"/>
+      <w:r>
+        <w:rPr>
+          <w:sz w:val="28"/>
+          <w:szCs w:val="28"/>
+        </w:rPr>
+        <w:t xml:space="preserve"> (campo “explicit” </w:t>
+      </w:r>
+      <w:proofErr w:type="spellStart"/>
+      <w:r>
+        <w:rPr>
+          <w:sz w:val="28"/>
+          <w:szCs w:val="28"/>
+        </w:rPr>
+        <w:t>dall’api</w:t>
+      </w:r>
+      <w:proofErr w:type="spellEnd"/>
+      <w:r>
+        <w:rPr>
+          <w:sz w:val="28"/>
+          <w:szCs w:val="28"/>
+        </w:rPr>
+        <w:t xml:space="preserve"> </w:t>
+      </w:r>
+      <w:proofErr w:type="spellStart"/>
+      <w:r>
+        <w:rPr>
+          <w:sz w:val="28"/>
+          <w:szCs w:val="28"/>
+        </w:rPr>
+        <w:t>spotify</w:t>
+      </w:r>
+      <w:proofErr w:type="spellEnd"/>
+      <w:r>
+        <w:rPr>
+          <w:sz w:val="28"/>
+          <w:szCs w:val="28"/>
+        </w:rPr>
+        <w:t>)</w:t>
+      </w:r>
+    </w:p>
+    <w:p>
+      <w:pPr>
+        <w:rPr>
+          <w:sz w:val="28"/>
+          <w:szCs w:val="28"/>
+        </w:rPr>
+      </w:pPr>
+      <w:proofErr w:type="spellStart"/>
       <w:r>
         <w:rPr>
           <w:sz w:val="28"/>
@@ -1343,7 +1705,15 @@
           <w:sz w:val="28"/>
           <w:szCs w:val="28"/>
         </w:rPr>
-        <w:t>ongIsLiked: campo calcolato attraver</w:t>
+        <w:t>ongIsLiked</w:t>
+      </w:r>
+      <w:proofErr w:type="spellEnd"/>
+      <w:r>
+        <w:rPr>
+          <w:sz w:val="28"/>
+          <w:szCs w:val="28"/>
+        </w:rPr>
+        <w:t>: campo calcolato attraver</w:t>
       </w:r>
       <w:r>
         <w:rPr>
@@ -1379,7 +1749,15 @@
           <w:sz w:val="28"/>
           <w:szCs w:val="28"/>
         </w:rPr>
-        <w:t>umero di millisecondi riprodotti in totale dato dalla sommatoria del campo relativo per ogni istanza della stessa canzone all’interno del file jso</w:t>
+        <w:t xml:space="preserve">umero di millisecondi riprodotti in totale dato dalla sommatoria del campo relativo per ogni istanza della stessa canzone all’interno del file </w:t>
+      </w:r>
+      <w:proofErr w:type="spellStart"/>
+      <w:r>
+        <w:rPr>
+          <w:sz w:val="28"/>
+          <w:szCs w:val="28"/>
+        </w:rPr>
+        <w:t>jso</w:t>
       </w:r>
       <w:r>
         <w:rPr>
@@ -1388,6 +1766,7 @@
         </w:rPr>
         <w:t>n</w:t>
       </w:r>
+      <w:proofErr w:type="spellEnd"/>
     </w:p>
     <w:p>
       <w:pPr>
@@ -1490,6 +1869,7 @@
         </w:rPr>
         <w:t xml:space="preserve"> campo </w:t>
       </w:r>
+      <w:proofErr w:type="spellStart"/>
       <w:r>
         <w:rPr>
           <w:sz w:val="28"/>
@@ -1502,7 +1882,15 @@
           <w:sz w:val="28"/>
           <w:szCs w:val="28"/>
         </w:rPr>
-        <w:t xml:space="preserve">ongIsLiked sarà pari ad </w:t>
+        <w:t>ongIsLiked</w:t>
+      </w:r>
+      <w:proofErr w:type="spellEnd"/>
+      <w:r>
+        <w:rPr>
+          <w:sz w:val="28"/>
+          <w:szCs w:val="28"/>
+        </w:rPr>
+        <w:t xml:space="preserve"> sarà pari ad </w:t>
       </w:r>
       <w:r>
         <w:rPr>
@@ -1552,7 +1940,30 @@
           <w:sz w:val="28"/>
           <w:szCs w:val="28"/>
         </w:rPr>
-        <w:t xml:space="preserve">per altre informazioni sulle metriche di spotify visitare la </w:t>
+        <w:t xml:space="preserve">per altre informazioni sulle metriche di </w:t>
+      </w:r>
+      <w:proofErr w:type="spellStart"/>
+      <w:r>
+        <w:rPr>
+          <w:sz w:val="28"/>
+          <w:szCs w:val="28"/>
+        </w:rPr>
+        <w:t>spotify</w:t>
+      </w:r>
+      <w:proofErr w:type="spellEnd"/>
+      <w:r>
+        <w:rPr>
+          <w:sz w:val="28"/>
+          <w:szCs w:val="28"/>
+        </w:rPr>
+        <w:t xml:space="preserve"> visitare la </w:t>
+      </w:r>
+      <w:r>
+        <w:rPr>
+          <w:sz w:val="28"/>
+          <w:szCs w:val="28"/>
+        </w:rPr>
+        <w:t xml:space="preserve">relativa </w:t>
       </w:r>
       <w:hyperlink r:id="rId14" w:anchor="/operations/get-several-audio-features" w:history="1">
         <w:r>
@@ -1561,7 +1972,23 @@
             <w:sz w:val="28"/>
             <w:szCs w:val="28"/>
           </w:rPr>
-          <w:t>documentazione</w:t>
+          <w:t>documen</w:t>
+        </w:r>
+        <w:r>
+          <w:rPr>
+            <w:rStyle w:val="Collegamentoipertestuale"/>
+            <w:sz w:val="28"/>
+            <w:szCs w:val="28"/>
+          </w:rPr>
+          <w:t>t</w:t>
+        </w:r>
+        <w:r>
+          <w:rPr>
+            <w:rStyle w:val="Collegamentoipertestuale"/>
+            <w:sz w:val="28"/>
+            <w:szCs w:val="28"/>
+          </w:rPr>
+          <w:t>azione</w:t>
         </w:r>
       </w:hyperlink>
       <w:r>
@@ -1608,27 +2035,52 @@
           <w:szCs w:val="28"/>
         </w:rPr>
       </w:pPr>
-      <w:r>
-        <w:rPr>
-          <w:sz w:val="28"/>
-          <w:szCs w:val="28"/>
-        </w:rPr>
-        <w:t>Preprocessing del dataset:</w:t>
-      </w:r>
-    </w:p>
-    <w:p>
-      <w:pPr>
-        <w:rPr>
-          <w:sz w:val="28"/>
-          <w:szCs w:val="28"/>
-        </w:rPr>
-      </w:pPr>
-      <w:r>
-        <w:rPr>
-          <w:sz w:val="28"/>
-          <w:szCs w:val="28"/>
-        </w:rPr>
-        <w:t xml:space="preserve">Il preprocessing del dataset è stato realizzato nel file </w:t>
+      <w:proofErr w:type="spellStart"/>
+      <w:r>
+        <w:rPr>
+          <w:sz w:val="28"/>
+          <w:szCs w:val="28"/>
+        </w:rPr>
+        <w:t>Preprocessing</w:t>
+      </w:r>
+      <w:proofErr w:type="spellEnd"/>
+      <w:r>
+        <w:rPr>
+          <w:sz w:val="28"/>
+          <w:szCs w:val="28"/>
+        </w:rPr>
+        <w:t xml:space="preserve"> del dataset:</w:t>
+      </w:r>
+    </w:p>
+    <w:p>
+      <w:pPr>
+        <w:rPr>
+          <w:sz w:val="28"/>
+          <w:szCs w:val="28"/>
+        </w:rPr>
+      </w:pPr>
+      <w:r>
+        <w:rPr>
+          <w:sz w:val="28"/>
+          <w:szCs w:val="28"/>
+        </w:rPr>
+        <w:t xml:space="preserve">Il </w:t>
+      </w:r>
+      <w:proofErr w:type="spellStart"/>
+      <w:r>
+        <w:rPr>
+          <w:sz w:val="28"/>
+          <w:szCs w:val="28"/>
+        </w:rPr>
+        <w:t>preprocessing</w:t>
+      </w:r>
+      <w:proofErr w:type="spellEnd"/>
+      <w:r>
+        <w:rPr>
+          <w:sz w:val="28"/>
+          <w:szCs w:val="28"/>
+        </w:rPr>
+        <w:t xml:space="preserve"> del dataset è stato realizzato nel file </w:t>
       </w:r>
       <w:r>
         <w:rPr>
@@ -1649,7 +2101,23 @@
           <w:sz w:val="28"/>
           <w:szCs w:val="28"/>
         </w:rPr>
-        <w:t xml:space="preserve">del dataset (“spotifyDataExtraction\jsonsWithNeededFeaturesToCsv.py”) </w:t>
+        <w:t>del dataset (“</w:t>
+      </w:r>
+      <w:proofErr w:type="spellStart"/>
+      <w:r>
+        <w:rPr>
+          <w:sz w:val="28"/>
+          <w:szCs w:val="28"/>
+        </w:rPr>
+        <w:t>spotifyDataExtraction</w:t>
+      </w:r>
+      <w:proofErr w:type="spellEnd"/>
+      <w:r>
+        <w:rPr>
+          <w:sz w:val="28"/>
+          <w:szCs w:val="28"/>
+        </w:rPr>
+        <w:t xml:space="preserve">\jsonsWithNeededFeaturesToCsv.py”) </w:t>
       </w:r>
       <w:r>
         <w:rPr>
@@ -1687,12 +2155,53 @@
           <w:szCs w:val="28"/>
         </w:rPr>
       </w:pPr>
-      <w:r>
-        <w:rPr>
-          <w:sz w:val="28"/>
-          <w:szCs w:val="28"/>
-        </w:rPr>
-        <w:t>int((math.cos(value) + 1) / 2 * 100)</w:t>
+      <w:proofErr w:type="spellStart"/>
+      <w:r>
+        <w:rPr>
+          <w:sz w:val="28"/>
+          <w:szCs w:val="28"/>
+        </w:rPr>
+        <w:t>int</w:t>
+      </w:r>
+      <w:proofErr w:type="spellEnd"/>
+      <w:r>
+        <w:rPr>
+          <w:sz w:val="28"/>
+          <w:szCs w:val="28"/>
+        </w:rPr>
+        <w:t>((</w:t>
+      </w:r>
+      <w:proofErr w:type="spellStart"/>
+      <w:r>
+        <w:rPr>
+          <w:sz w:val="28"/>
+          <w:szCs w:val="28"/>
+        </w:rPr>
+        <w:t>math.cos</w:t>
+      </w:r>
+      <w:proofErr w:type="spellEnd"/>
+      <w:r>
+        <w:rPr>
+          <w:sz w:val="28"/>
+          <w:szCs w:val="28"/>
+        </w:rPr>
+        <w:t>(</w:t>
+      </w:r>
+      <w:proofErr w:type="spellStart"/>
+      <w:r>
+        <w:rPr>
+          <w:sz w:val="28"/>
+          <w:szCs w:val="28"/>
+        </w:rPr>
+        <w:t>value</w:t>
+      </w:r>
+      <w:proofErr w:type="spellEnd"/>
+      <w:r>
+        <w:rPr>
+          <w:sz w:val="28"/>
+          <w:szCs w:val="28"/>
+        </w:rPr>
+        <w:t>) + 1) / 2 * 100)</w:t>
       </w:r>
     </w:p>
     <w:p>
@@ -1763,8 +2272,17 @@
           <w:sz w:val="28"/>
           <w:szCs w:val="28"/>
         </w:rPr>
-        <w:t xml:space="preserve"> durante la creazione del modello per la realizzazione della rete bayesiana</w:t>
-      </w:r>
+        <w:t xml:space="preserve"> durante la creazione del modello per la realizzazione della rete </w:t>
+      </w:r>
+      <w:proofErr w:type="spellStart"/>
+      <w:r>
+        <w:rPr>
+          <w:sz w:val="28"/>
+          <w:szCs w:val="28"/>
+        </w:rPr>
+        <w:t>bayesiana</w:t>
+      </w:r>
+      <w:proofErr w:type="spellEnd"/>
       <w:r>
         <w:rPr>
           <w:sz w:val="28"/>
@@ -1777,7 +2295,21 @@
           <w:sz w:val="28"/>
           <w:szCs w:val="28"/>
         </w:rPr>
-        <w:t xml:space="preserve"> mantenere i dati senza normalizzarli portava ad un uso eccessivo di memoria</w:t>
+        <w:t xml:space="preserve"> mantenere </w:t>
+      </w:r>
+      <w:r>
+        <w:rPr>
+          <w:sz w:val="28"/>
+          <w:szCs w:val="28"/>
+        </w:rPr>
+        <w:t>com’erano</w:t>
+      </w:r>
+      <w:r>
+        <w:rPr>
+          <w:sz w:val="28"/>
+          <w:szCs w:val="28"/>
+        </w:rPr>
+        <w:t xml:space="preserve"> portava ad un uso eccessivo di memoria</w:t>
       </w:r>
       <w:r>
         <w:rPr>
@@ -1860,6 +2392,258 @@
           <w:sz w:val="28"/>
           <w:szCs w:val="28"/>
         </w:rPr>
+        <w:t xml:space="preserve">Sono inoltre state rimosse dal dataset le canzoni che utilizzo come sveglia e la canzone con i valori vuoti creata per quelle canzoni delle quali non è stato possibile trovare i dati utilizzati per la creazione del dataset (questo include anche podcast e altri contenuti presenti su </w:t>
+      </w:r>
+      <w:proofErr w:type="spellStart"/>
+      <w:r>
+        <w:rPr>
+          <w:sz w:val="28"/>
+          <w:szCs w:val="28"/>
+        </w:rPr>
+        <w:t>spotify</w:t>
+      </w:r>
+      <w:proofErr w:type="spellEnd"/>
+      <w:r>
+        <w:rPr>
+          <w:sz w:val="28"/>
+          <w:szCs w:val="28"/>
+        </w:rPr>
+        <w:t xml:space="preserve"> dei quali non sono presenti i dati utili per il dataset):</w:t>
+      </w:r>
+    </w:p>
+    <w:p>
+      <w:pPr>
+        <w:rPr>
+          <w:sz w:val="28"/>
+          <w:szCs w:val="28"/>
+        </w:rPr>
+      </w:pPr>
+      <w:r>
+        <w:rPr>
+          <w:noProof/>
+        </w:rPr>
+        <w:drawing>
+          <wp:inline distT="0" distB="0" distL="0" distR="0" wp14:anchorId="5F7F7782" wp14:editId="31023349">
+            <wp:extent cx="2906486" cy="940280"/>
+            <wp:effectExtent l="0" t="0" r="0" b="0"/>
+            <wp:docPr id="6" name="Immagine 6" descr="Immagine che contiene testo&#10;&#10;Descrizione generata automaticamente"/>
+            <wp:cNvGraphicFramePr>
+              <a:graphicFrameLocks xmlns:a="http://schemas.openxmlformats.org/drawingml/2006/main" noChangeAspect="1"/>
+            </wp:cNvGraphicFramePr>
+            <a:graphic xmlns:a="http://schemas.openxmlformats.org/drawingml/2006/main">
+              <a:graphicData uri="http://schemas.openxmlformats.org/drawingml/2006/picture">
+                <pic:pic xmlns:pic="http://schemas.openxmlformats.org/drawingml/2006/picture">
+                  <pic:nvPicPr>
+                    <pic:cNvPr id="6" name="Immagine 6" descr="Immagine che contiene testo&#10;&#10;Descrizione generata automaticamente"/>
+                    <pic:cNvPicPr>
+                      <a:picLocks noChangeAspect="1" noChangeArrowheads="1"/>
+                    </pic:cNvPicPr>
+                  </pic:nvPicPr>
+                  <pic:blipFill>
+                    <a:blip r:embed="rId16" cstate="print">
+                      <a:extLst>
+                        <a:ext uri="{28A0092B-C50C-407E-A947-70E740481C1C}">
+                          <a14:useLocalDpi xmlns:a14="http://schemas.microsoft.com/office/drawing/2010/main" val="0"/>
+                        </a:ext>
+                      </a:extLst>
+                    </a:blip>
+                    <a:srcRect/>
+                    <a:stretch>
+                      <a:fillRect/>
+                    </a:stretch>
+                  </pic:blipFill>
+                  <pic:spPr bwMode="auto">
+                    <a:xfrm>
+                      <a:off x="0" y="0"/>
+                      <a:ext cx="2927061" cy="946936"/>
+                    </a:xfrm>
+                    <a:prstGeom prst="rect">
+                      <a:avLst/>
+                    </a:prstGeom>
+                    <a:noFill/>
+                    <a:ln>
+                      <a:noFill/>
+                    </a:ln>
+                  </pic:spPr>
+                </pic:pic>
+              </a:graphicData>
+            </a:graphic>
+          </wp:inline>
+        </w:drawing>
+      </w:r>
+      <w:r>
+        <w:rPr>
+          <w:noProof/>
+        </w:rPr>
+        <w:drawing>
+          <wp:inline distT="0" distB="0" distL="0" distR="0" wp14:anchorId="3818A6EB" wp14:editId="7B6B41B7">
+            <wp:extent cx="2852057" cy="937764"/>
+            <wp:effectExtent l="0" t="0" r="5715" b="0"/>
+            <wp:docPr id="5" name="Immagine 5" descr="Immagine che contiene testo&#10;&#10;Descrizione generata automaticamente"/>
+            <wp:cNvGraphicFramePr>
+              <a:graphicFrameLocks xmlns:a="http://schemas.openxmlformats.org/drawingml/2006/main" noChangeAspect="1"/>
+            </wp:cNvGraphicFramePr>
+            <a:graphic xmlns:a="http://schemas.openxmlformats.org/drawingml/2006/main">
+              <a:graphicData uri="http://schemas.openxmlformats.org/drawingml/2006/picture">
+                <pic:pic xmlns:pic="http://schemas.openxmlformats.org/drawingml/2006/picture">
+                  <pic:nvPicPr>
+                    <pic:cNvPr id="5" name="Immagine 5" descr="Immagine che contiene testo&#10;&#10;Descrizione generata automaticamente"/>
+                    <pic:cNvPicPr>
+                      <a:picLocks noChangeAspect="1" noChangeArrowheads="1"/>
+                    </pic:cNvPicPr>
+                  </pic:nvPicPr>
+                  <pic:blipFill>
+                    <a:blip r:embed="rId17" cstate="print">
+                      <a:extLst>
+                        <a:ext uri="{28A0092B-C50C-407E-A947-70E740481C1C}">
+                          <a14:useLocalDpi xmlns:a14="http://schemas.microsoft.com/office/drawing/2010/main" val="0"/>
+                        </a:ext>
+                      </a:extLst>
+                    </a:blip>
+                    <a:srcRect/>
+                    <a:stretch>
+                      <a:fillRect/>
+                    </a:stretch>
+                  </pic:blipFill>
+                  <pic:spPr bwMode="auto">
+                    <a:xfrm>
+                      <a:off x="0" y="0"/>
+                      <a:ext cx="2900346" cy="953642"/>
+                    </a:xfrm>
+                    <a:prstGeom prst="rect">
+                      <a:avLst/>
+                    </a:prstGeom>
+                    <a:noFill/>
+                    <a:ln>
+                      <a:noFill/>
+                    </a:ln>
+                  </pic:spPr>
+                </pic:pic>
+              </a:graphicData>
+            </a:graphic>
+          </wp:inline>
+        </w:drawing>
+      </w:r>
+      <w:r>
+        <w:rPr>
+          <w:noProof/>
+        </w:rPr>
+        <w:drawing>
+          <wp:inline distT="0" distB="0" distL="0" distR="0" wp14:anchorId="24C86668" wp14:editId="518D0296">
+            <wp:extent cx="3004457" cy="1063624"/>
+            <wp:effectExtent l="0" t="0" r="5715" b="3810"/>
+            <wp:docPr id="4" name="Immagine 4" descr="Immagine che contiene testo&#10;&#10;Descrizione generata automaticamente"/>
+            <wp:cNvGraphicFramePr>
+              <a:graphicFrameLocks xmlns:a="http://schemas.openxmlformats.org/drawingml/2006/main" noChangeAspect="1"/>
+            </wp:cNvGraphicFramePr>
+            <a:graphic xmlns:a="http://schemas.openxmlformats.org/drawingml/2006/main">
+              <a:graphicData uri="http://schemas.openxmlformats.org/drawingml/2006/picture">
+                <pic:pic xmlns:pic="http://schemas.openxmlformats.org/drawingml/2006/picture">
+                  <pic:nvPicPr>
+                    <pic:cNvPr id="4" name="Immagine 4" descr="Immagine che contiene testo&#10;&#10;Descrizione generata automaticamente"/>
+                    <pic:cNvPicPr>
+                      <a:picLocks noChangeAspect="1" noChangeArrowheads="1"/>
+                    </pic:cNvPicPr>
+                  </pic:nvPicPr>
+                  <pic:blipFill>
+                    <a:blip r:embed="rId18" cstate="print">
+                      <a:extLst>
+                        <a:ext uri="{28A0092B-C50C-407E-A947-70E740481C1C}">
+                          <a14:useLocalDpi xmlns:a14="http://schemas.microsoft.com/office/drawing/2010/main" val="0"/>
+                        </a:ext>
+                      </a:extLst>
+                    </a:blip>
+                    <a:srcRect/>
+                    <a:stretch>
+                      <a:fillRect/>
+                    </a:stretch>
+                  </pic:blipFill>
+                  <pic:spPr bwMode="auto">
+                    <a:xfrm>
+                      <a:off x="0" y="0"/>
+                      <a:ext cx="3028380" cy="1072093"/>
+                    </a:xfrm>
+                    <a:prstGeom prst="rect">
+                      <a:avLst/>
+                    </a:prstGeom>
+                    <a:noFill/>
+                    <a:ln>
+                      <a:noFill/>
+                    </a:ln>
+                  </pic:spPr>
+                </pic:pic>
+              </a:graphicData>
+            </a:graphic>
+          </wp:inline>
+        </w:drawing>
+      </w:r>
+      <w:r>
+        <w:rPr>
+          <w:noProof/>
+        </w:rPr>
+        <w:drawing>
+          <wp:inline distT="0" distB="0" distL="0" distR="0" wp14:anchorId="370D5FE0" wp14:editId="26AF6C58">
+            <wp:extent cx="2737757" cy="1056443"/>
+            <wp:effectExtent l="0" t="0" r="5715" b="0"/>
+            <wp:docPr id="3" name="Immagine 3" descr="Immagine che contiene testo&#10;&#10;Descrizione generata automaticamente"/>
+            <wp:cNvGraphicFramePr>
+              <a:graphicFrameLocks xmlns:a="http://schemas.openxmlformats.org/drawingml/2006/main" noChangeAspect="1"/>
+            </wp:cNvGraphicFramePr>
+            <a:graphic xmlns:a="http://schemas.openxmlformats.org/drawingml/2006/main">
+              <a:graphicData uri="http://schemas.openxmlformats.org/drawingml/2006/picture">
+                <pic:pic xmlns:pic="http://schemas.openxmlformats.org/drawingml/2006/picture">
+                  <pic:nvPicPr>
+                    <pic:cNvPr id="3" name="Immagine 3" descr="Immagine che contiene testo&#10;&#10;Descrizione generata automaticamente"/>
+                    <pic:cNvPicPr>
+                      <a:picLocks noChangeAspect="1" noChangeArrowheads="1"/>
+                    </pic:cNvPicPr>
+                  </pic:nvPicPr>
+                  <pic:blipFill>
+                    <a:blip r:embed="rId19" cstate="print">
+                      <a:extLst>
+                        <a:ext uri="{28A0092B-C50C-407E-A947-70E740481C1C}">
+                          <a14:useLocalDpi xmlns:a14="http://schemas.microsoft.com/office/drawing/2010/main" val="0"/>
+                        </a:ext>
+                      </a:extLst>
+                    </a:blip>
+                    <a:srcRect/>
+                    <a:stretch>
+                      <a:fillRect/>
+                    </a:stretch>
+                  </pic:blipFill>
+                  <pic:spPr bwMode="auto">
+                    <a:xfrm>
+                      <a:off x="0" y="0"/>
+                      <a:ext cx="2773669" cy="1070301"/>
+                    </a:xfrm>
+                    <a:prstGeom prst="rect">
+                      <a:avLst/>
+                    </a:prstGeom>
+                    <a:noFill/>
+                    <a:ln>
+                      <a:noFill/>
+                    </a:ln>
+                  </pic:spPr>
+                </pic:pic>
+              </a:graphicData>
+            </a:graphic>
+          </wp:inline>
+        </w:drawing>
+      </w:r>
+    </w:p>
+    <w:p>
+      <w:pPr>
+        <w:rPr>
+          <w:sz w:val="28"/>
+          <w:szCs w:val="28"/>
+        </w:rPr>
+      </w:pPr>
+      <w:r>
+        <w:rPr>
+          <w:sz w:val="28"/>
+          <w:szCs w:val="28"/>
+        </w:rPr>
+        <w:lastRenderedPageBreak/>
         <w:t>Feature del dataset:</w:t>
       </w:r>
     </w:p>
@@ -1875,6 +2659,7 @@
           <w:szCs w:val="28"/>
         </w:rPr>
       </w:pPr>
+      <w:proofErr w:type="spellStart"/>
       <w:r>
         <w:rPr>
           <w:sz w:val="28"/>
@@ -1887,14 +2672,38 @@
           <w:sz w:val="28"/>
           <w:szCs w:val="28"/>
         </w:rPr>
-        <w:t xml:space="preserve">anceability: </w:t>
-      </w:r>
-      <w:r>
-        <w:rPr>
-          <w:sz w:val="28"/>
-          <w:szCs w:val="28"/>
-        </w:rPr>
-        <w:t xml:space="preserve">La danzabilità descrive quanto </w:t>
+        <w:t>anceability</w:t>
+      </w:r>
+      <w:proofErr w:type="spellEnd"/>
+      <w:r>
+        <w:rPr>
+          <w:sz w:val="28"/>
+          <w:szCs w:val="28"/>
+        </w:rPr>
+        <w:t xml:space="preserve">: </w:t>
+      </w:r>
+      <w:r>
+        <w:rPr>
+          <w:sz w:val="28"/>
+          <w:szCs w:val="28"/>
+        </w:rPr>
+        <w:t xml:space="preserve">La </w:t>
+      </w:r>
+      <w:proofErr w:type="spellStart"/>
+      <w:r>
+        <w:rPr>
+          <w:sz w:val="28"/>
+          <w:szCs w:val="28"/>
+        </w:rPr>
+        <w:t>danzabilità</w:t>
+      </w:r>
+      <w:proofErr w:type="spellEnd"/>
+      <w:r>
+        <w:rPr>
+          <w:sz w:val="28"/>
+          <w:szCs w:val="28"/>
+        </w:rPr>
+        <w:t xml:space="preserve"> descrive quanto </w:t>
       </w:r>
       <w:r>
         <w:rPr>
@@ -1981,7 +2790,23 @@
           <w:sz w:val="28"/>
           <w:szCs w:val="28"/>
         </w:rPr>
-        <w:t xml:space="preserve"> veloci, rumorosi e caotici. Ad esempio, il death metal ha un'alta energia, mentre </w:t>
+        <w:t xml:space="preserve"> veloci, rumorosi e caotici. Ad esempio, il </w:t>
+      </w:r>
+      <w:proofErr w:type="spellStart"/>
+      <w:r>
+        <w:rPr>
+          <w:sz w:val="28"/>
+          <w:szCs w:val="28"/>
+        </w:rPr>
+        <w:t>death</w:t>
+      </w:r>
+      <w:proofErr w:type="spellEnd"/>
+      <w:r>
+        <w:rPr>
+          <w:sz w:val="28"/>
+          <w:szCs w:val="28"/>
+        </w:rPr>
+        <w:t xml:space="preserve"> metal ha un'alta energia, mentre </w:t>
       </w:r>
       <w:proofErr w:type="gramStart"/>
       <w:r>
@@ -2085,19 +2910,37 @@
           <w:szCs w:val="28"/>
         </w:rPr>
       </w:pPr>
-      <w:r>
-        <w:rPr>
-          <w:sz w:val="28"/>
-          <w:szCs w:val="28"/>
-        </w:rPr>
-        <w:t xml:space="preserve">speechiness: </w:t>
-      </w:r>
-      <w:r>
-        <w:rPr>
-          <w:sz w:val="28"/>
-          <w:szCs w:val="28"/>
-        </w:rPr>
-        <w:t xml:space="preserve">Speechiness rileva la presenza di parole parlate in una traccia audio. Più la registrazione assomiglia a un discorso (ad esempio, un programma radiofonico, un audiolibro, una poesia), più il valore dell'attributo si alza. </w:t>
+      <w:proofErr w:type="spellStart"/>
+      <w:r>
+        <w:rPr>
+          <w:sz w:val="28"/>
+          <w:szCs w:val="28"/>
+        </w:rPr>
+        <w:t>speechiness</w:t>
+      </w:r>
+      <w:proofErr w:type="spellEnd"/>
+      <w:r>
+        <w:rPr>
+          <w:sz w:val="28"/>
+          <w:szCs w:val="28"/>
+        </w:rPr>
+        <w:t xml:space="preserve">: </w:t>
+      </w:r>
+      <w:proofErr w:type="spellStart"/>
+      <w:r>
+        <w:rPr>
+          <w:sz w:val="28"/>
+          <w:szCs w:val="28"/>
+        </w:rPr>
+        <w:t>Speechiness</w:t>
+      </w:r>
+      <w:proofErr w:type="spellEnd"/>
+      <w:r>
+        <w:rPr>
+          <w:sz w:val="28"/>
+          <w:szCs w:val="28"/>
+        </w:rPr>
+        <w:t xml:space="preserve"> rileva la presenza di parole parlate in una traccia audio. Più la registrazione assomiglia a un discorso (ad esempio, un programma radiofonico, un audiolibro, una poesia), più il valore dell'attributo si alza. </w:t>
       </w:r>
     </w:p>
     <w:p>
@@ -2121,12 +2964,21 @@
           <w:szCs w:val="28"/>
         </w:rPr>
       </w:pPr>
-      <w:r>
-        <w:rPr>
-          <w:sz w:val="28"/>
-          <w:szCs w:val="28"/>
-        </w:rPr>
-        <w:t xml:space="preserve">acousticness: </w:t>
+      <w:proofErr w:type="spellStart"/>
+      <w:r>
+        <w:rPr>
+          <w:sz w:val="28"/>
+          <w:szCs w:val="28"/>
+        </w:rPr>
+        <w:t>acousticness</w:t>
+      </w:r>
+      <w:proofErr w:type="spellEnd"/>
+      <w:r>
+        <w:rPr>
+          <w:sz w:val="28"/>
+          <w:szCs w:val="28"/>
+        </w:rPr>
+        <w:t xml:space="preserve">: </w:t>
       </w:r>
       <w:r>
         <w:rPr>
@@ -2157,19 +3009,60 @@
           <w:szCs w:val="28"/>
         </w:rPr>
       </w:pPr>
-      <w:r>
-        <w:rPr>
-          <w:sz w:val="28"/>
-          <w:szCs w:val="28"/>
-        </w:rPr>
-        <w:t xml:space="preserve">instrumentalness: </w:t>
-      </w:r>
-      <w:r>
-        <w:rPr>
-          <w:sz w:val="28"/>
-          <w:szCs w:val="28"/>
-        </w:rPr>
-        <w:t xml:space="preserve">Prevede se una traccia non contiene parti vocali. In questo contesto, i suoni come "ooh" e "aah" sono considerati strumentali. Le tracce di rap o di parole parlate sono chiaramente "vocali". </w:t>
+      <w:proofErr w:type="spellStart"/>
+      <w:r>
+        <w:rPr>
+          <w:sz w:val="28"/>
+          <w:szCs w:val="28"/>
+        </w:rPr>
+        <w:t>instrumentalness</w:t>
+      </w:r>
+      <w:proofErr w:type="spellEnd"/>
+      <w:r>
+        <w:rPr>
+          <w:sz w:val="28"/>
+          <w:szCs w:val="28"/>
+        </w:rPr>
+        <w:t xml:space="preserve">: </w:t>
+      </w:r>
+      <w:r>
+        <w:rPr>
+          <w:sz w:val="28"/>
+          <w:szCs w:val="28"/>
+        </w:rPr>
+        <w:t>Prevede se una traccia non contiene parti vocali. In questo contesto, i suoni come "</w:t>
+      </w:r>
+      <w:proofErr w:type="spellStart"/>
+      <w:r>
+        <w:rPr>
+          <w:sz w:val="28"/>
+          <w:szCs w:val="28"/>
+        </w:rPr>
+        <w:t>ooh</w:t>
+      </w:r>
+      <w:proofErr w:type="spellEnd"/>
+      <w:r>
+        <w:rPr>
+          <w:sz w:val="28"/>
+          <w:szCs w:val="28"/>
+        </w:rPr>
+        <w:t>" e "</w:t>
+      </w:r>
+      <w:proofErr w:type="spellStart"/>
+      <w:r>
+        <w:rPr>
+          <w:sz w:val="28"/>
+          <w:szCs w:val="28"/>
+        </w:rPr>
+        <w:t>aah</w:t>
+      </w:r>
+      <w:proofErr w:type="spellEnd"/>
+      <w:r>
+        <w:rPr>
+          <w:sz w:val="28"/>
+          <w:szCs w:val="28"/>
+        </w:rPr>
+        <w:t xml:space="preserve">" sono considerati strumentali. Le tracce di rap o di parole parlate sono chiaramente "vocali". </w:t>
       </w:r>
     </w:p>
     <w:p>
@@ -2193,12 +3086,21 @@
           <w:szCs w:val="28"/>
         </w:rPr>
       </w:pPr>
-      <w:r>
-        <w:rPr>
-          <w:sz w:val="28"/>
-          <w:szCs w:val="28"/>
-        </w:rPr>
-        <w:t xml:space="preserve">valence: </w:t>
+      <w:proofErr w:type="spellStart"/>
+      <w:r>
+        <w:rPr>
+          <w:sz w:val="28"/>
+          <w:szCs w:val="28"/>
+        </w:rPr>
+        <w:t>valence</w:t>
+      </w:r>
+      <w:proofErr w:type="spellEnd"/>
+      <w:r>
+        <w:rPr>
+          <w:sz w:val="28"/>
+          <w:szCs w:val="28"/>
+        </w:rPr>
+        <w:t xml:space="preserve">: </w:t>
       </w:r>
       <w:r>
         <w:rPr>
@@ -2214,12 +3116,21 @@
         </w:rPr>
         <w:t xml:space="preserve">valore di </w:t>
       </w:r>
-      <w:r>
-        <w:rPr>
-          <w:sz w:val="28"/>
-          <w:szCs w:val="28"/>
-        </w:rPr>
-        <w:t xml:space="preserve">valence alto suonano più </w:t>
+      <w:proofErr w:type="spellStart"/>
+      <w:r>
+        <w:rPr>
+          <w:sz w:val="28"/>
+          <w:szCs w:val="28"/>
+        </w:rPr>
+        <w:t>valence</w:t>
+      </w:r>
+      <w:proofErr w:type="spellEnd"/>
+      <w:r>
+        <w:rPr>
+          <w:sz w:val="28"/>
+          <w:szCs w:val="28"/>
+        </w:rPr>
+        <w:t xml:space="preserve"> alto suonano più </w:t>
       </w:r>
       <w:r>
         <w:rPr>
@@ -2256,12 +3167,21 @@
         </w:rPr>
         <w:t xml:space="preserve">valore di </w:t>
       </w:r>
-      <w:r>
-        <w:rPr>
-          <w:sz w:val="28"/>
-          <w:szCs w:val="28"/>
-        </w:rPr>
-        <w:t xml:space="preserve">valence basso suonano più </w:t>
+      <w:proofErr w:type="spellStart"/>
+      <w:r>
+        <w:rPr>
+          <w:sz w:val="28"/>
+          <w:szCs w:val="28"/>
+        </w:rPr>
+        <w:t>valence</w:t>
+      </w:r>
+      <w:proofErr w:type="spellEnd"/>
+      <w:r>
+        <w:rPr>
+          <w:sz w:val="28"/>
+          <w:szCs w:val="28"/>
+        </w:rPr>
+        <w:t xml:space="preserve"> basso suonano più </w:t>
       </w:r>
       <w:r>
         <w:rPr>
@@ -2349,12 +3269,21 @@
           <w:szCs w:val="28"/>
         </w:rPr>
       </w:pPr>
-      <w:r>
-        <w:rPr>
-          <w:sz w:val="28"/>
-          <w:szCs w:val="28"/>
-        </w:rPr>
-        <w:t xml:space="preserve">trackIsexplicit: </w:t>
+      <w:proofErr w:type="spellStart"/>
+      <w:r>
+        <w:rPr>
+          <w:sz w:val="28"/>
+          <w:szCs w:val="28"/>
+        </w:rPr>
+        <w:t>trackIsexplicit</w:t>
+      </w:r>
+      <w:proofErr w:type="spellEnd"/>
+      <w:r>
+        <w:rPr>
+          <w:sz w:val="28"/>
+          <w:szCs w:val="28"/>
+        </w:rPr>
+        <w:t xml:space="preserve">: </w:t>
       </w:r>
       <w:r>
         <w:rPr>
@@ -2385,19 +3314,44 @@
           <w:szCs w:val="28"/>
         </w:rPr>
       </w:pPr>
-      <w:r>
-        <w:rPr>
-          <w:sz w:val="28"/>
-          <w:szCs w:val="28"/>
-        </w:rPr>
-        <w:t xml:space="preserve">songIsLiked: </w:t>
-      </w:r>
-      <w:r>
-        <w:rPr>
-          <w:sz w:val="28"/>
-          <w:szCs w:val="28"/>
-        </w:rPr>
-        <w:t>campo calcolato attravero questo calcolo:</w:t>
+      <w:proofErr w:type="spellStart"/>
+      <w:r>
+        <w:rPr>
+          <w:sz w:val="28"/>
+          <w:szCs w:val="28"/>
+        </w:rPr>
+        <w:t>songIsLiked</w:t>
+      </w:r>
+      <w:proofErr w:type="spellEnd"/>
+      <w:r>
+        <w:rPr>
+          <w:sz w:val="28"/>
+          <w:szCs w:val="28"/>
+        </w:rPr>
+        <w:t xml:space="preserve">: </w:t>
+      </w:r>
+      <w:r>
+        <w:rPr>
+          <w:sz w:val="28"/>
+          <w:szCs w:val="28"/>
+        </w:rPr>
+        <w:t xml:space="preserve">campo calcolato </w:t>
+      </w:r>
+      <w:proofErr w:type="spellStart"/>
+      <w:r>
+        <w:rPr>
+          <w:sz w:val="28"/>
+          <w:szCs w:val="28"/>
+        </w:rPr>
+        <w:t>attravero</w:t>
+      </w:r>
+      <w:proofErr w:type="spellEnd"/>
+      <w:r>
+        <w:rPr>
+          <w:sz w:val="28"/>
+          <w:szCs w:val="28"/>
+        </w:rPr>
+        <w:t xml:space="preserve"> questo calcolo:</w:t>
       </w:r>
     </w:p>
     <w:p>
@@ -2417,6 +3371,7 @@
           <w:sz w:val="28"/>
           <w:szCs w:val="28"/>
         </w:rPr>
+        <w:lastRenderedPageBreak/>
         <w:t xml:space="preserve">numero di millisecondi riprodotti in totale dato dalla sommatoria del campo relativo per ogni istanza della stessa canzone all’interno del file </w:t>
       </w:r>
     </w:p>
@@ -2436,6 +3391,7 @@
         </w:rPr>
         <w:t xml:space="preserve">     </w:t>
       </w:r>
+      <w:proofErr w:type="spellStart"/>
       <w:r>
         <w:rPr>
           <w:sz w:val="28"/>
@@ -2443,6 +3399,7 @@
         </w:rPr>
         <w:t>json</w:t>
       </w:r>
+      <w:proofErr w:type="spellEnd"/>
     </w:p>
     <w:p>
       <w:pPr>
@@ -2497,7 +3454,39 @@
           <w:sz w:val="28"/>
           <w:szCs w:val="28"/>
         </w:rPr>
-        <w:t>se il risulato di questo calcolo è un numero maggiore o uguale a 50 il campo songIsLiked sarà pari ad 1, altrimenti sarà pari a 0</w:t>
+        <w:t xml:space="preserve">se il </w:t>
+      </w:r>
+      <w:proofErr w:type="spellStart"/>
+      <w:r>
+        <w:rPr>
+          <w:sz w:val="28"/>
+          <w:szCs w:val="28"/>
+        </w:rPr>
+        <w:t>risulato</w:t>
+      </w:r>
+      <w:proofErr w:type="spellEnd"/>
+      <w:r>
+        <w:rPr>
+          <w:sz w:val="28"/>
+          <w:szCs w:val="28"/>
+        </w:rPr>
+        <w:t xml:space="preserve"> di questo calcolo è un numero maggiore o uguale a 50 il campo </w:t>
+      </w:r>
+      <w:proofErr w:type="spellStart"/>
+      <w:r>
+        <w:rPr>
+          <w:sz w:val="28"/>
+          <w:szCs w:val="28"/>
+        </w:rPr>
+        <w:t>songIsLiked</w:t>
+      </w:r>
+      <w:proofErr w:type="spellEnd"/>
+      <w:r>
+        <w:rPr>
+          <w:sz w:val="28"/>
+          <w:szCs w:val="28"/>
+        </w:rPr>
+        <w:t xml:space="preserve"> sarà pari ad 1, altrimenti sarà pari a 0</w:t>
       </w:r>
     </w:p>
     <w:p>
@@ -2559,7 +3548,6 @@
         <w:rPr>
           <w:noProof/>
         </w:rPr>
-        <w:lastRenderedPageBreak/>
         <w:drawing>
           <wp:inline distT="0" distB="0" distL="0" distR="0" wp14:anchorId="311DC8E5" wp14:editId="345D786D">
             <wp:extent cx="6180698" cy="1654895"/>
@@ -2576,7 +3564,7 @@
                     <pic:cNvPicPr/>
                   </pic:nvPicPr>
                   <pic:blipFill rotWithShape="1">
-                    <a:blip r:embed="rId16"/>
+                    <a:blip r:embed="rId20"/>
                     <a:srcRect r="48578"/>
                     <a:stretch/>
                   </pic:blipFill>
@@ -2632,7 +3620,7 @@
                     <pic:cNvPicPr/>
                   </pic:nvPicPr>
                   <pic:blipFill rotWithShape="1">
-                    <a:blip r:embed="rId16"/>
+                    <a:blip r:embed="rId20"/>
                     <a:srcRect l="51514"/>
                     <a:stretch/>
                   </pic:blipFill>
@@ -2681,22 +3669,70 @@
           <w:sz w:val="28"/>
           <w:szCs w:val="28"/>
         </w:rPr>
-        <w:t>Clustering per rimozione outliers:</w:t>
-      </w:r>
-    </w:p>
-    <w:p>
-      <w:pPr>
-        <w:rPr>
-          <w:sz w:val="28"/>
-          <w:szCs w:val="28"/>
-        </w:rPr>
-      </w:pPr>
-      <w:r>
-        <w:rPr>
-          <w:sz w:val="28"/>
-          <w:szCs w:val="28"/>
-        </w:rPr>
-        <w:t xml:space="preserve">Per quanto riguarda l’utilizzo dell’apprendimento non supervisionato ho deciso di implementare la ricerca di cluster per la rimozione degli outliers attraverso una tecnica di soft clustering chiamata Expectation-Maximization (EM). </w:t>
+        <w:t xml:space="preserve">Clustering per rimozione </w:t>
+      </w:r>
+      <w:proofErr w:type="spellStart"/>
+      <w:r>
+        <w:rPr>
+          <w:sz w:val="28"/>
+          <w:szCs w:val="28"/>
+        </w:rPr>
+        <w:t>outliers</w:t>
+      </w:r>
+      <w:proofErr w:type="spellEnd"/>
+      <w:r>
+        <w:rPr>
+          <w:sz w:val="28"/>
+          <w:szCs w:val="28"/>
+        </w:rPr>
+        <w:t>:</w:t>
+      </w:r>
+    </w:p>
+    <w:p>
+      <w:pPr>
+        <w:rPr>
+          <w:sz w:val="28"/>
+          <w:szCs w:val="28"/>
+        </w:rPr>
+      </w:pPr>
+      <w:r>
+        <w:rPr>
+          <w:sz w:val="28"/>
+          <w:szCs w:val="28"/>
+        </w:rPr>
+        <w:t xml:space="preserve">Per quanto riguarda l’utilizzo dell’apprendimento non supervisionato ho deciso di implementare la ricerca di cluster per la rimozione degli </w:t>
+      </w:r>
+      <w:proofErr w:type="spellStart"/>
+      <w:r>
+        <w:rPr>
+          <w:sz w:val="28"/>
+          <w:szCs w:val="28"/>
+        </w:rPr>
+        <w:t>outliers</w:t>
+      </w:r>
+      <w:proofErr w:type="spellEnd"/>
+      <w:r>
+        <w:rPr>
+          <w:sz w:val="28"/>
+          <w:szCs w:val="28"/>
+        </w:rPr>
+        <w:t xml:space="preserve"> attraverso una tecnica di soft clustering chiamata </w:t>
+      </w:r>
+      <w:proofErr w:type="spellStart"/>
+      <w:r>
+        <w:rPr>
+          <w:sz w:val="28"/>
+          <w:szCs w:val="28"/>
+        </w:rPr>
+        <w:t>Expectation-Maximization</w:t>
+      </w:r>
+      <w:proofErr w:type="spellEnd"/>
+      <w:r>
+        <w:rPr>
+          <w:sz w:val="28"/>
+          <w:szCs w:val="28"/>
+        </w:rPr>
+        <w:t xml:space="preserve"> (EM). </w:t>
       </w:r>
     </w:p>
     <w:p>
@@ -2716,7 +3752,39 @@
           <w:sz w:val="28"/>
           <w:szCs w:val="28"/>
         </w:rPr>
-        <w:t>Utilizzo il modello di Gaussian Mixture per addestrare un cluster sul dataset</w:t>
+        <w:t xml:space="preserve">Utilizzo il modello di </w:t>
+      </w:r>
+      <w:proofErr w:type="spellStart"/>
+      <w:r>
+        <w:rPr>
+          <w:sz w:val="28"/>
+          <w:szCs w:val="28"/>
+        </w:rPr>
+        <w:t>Gaussian</w:t>
+      </w:r>
+      <w:proofErr w:type="spellEnd"/>
+      <w:r>
+        <w:rPr>
+          <w:sz w:val="28"/>
+          <w:szCs w:val="28"/>
+        </w:rPr>
+        <w:t xml:space="preserve"> </w:t>
+      </w:r>
+      <w:proofErr w:type="spellStart"/>
+      <w:r>
+        <w:rPr>
+          <w:sz w:val="28"/>
+          <w:szCs w:val="28"/>
+        </w:rPr>
+        <w:t>Mixture</w:t>
+      </w:r>
+      <w:proofErr w:type="spellEnd"/>
+      <w:r>
+        <w:rPr>
+          <w:sz w:val="28"/>
+          <w:szCs w:val="28"/>
+        </w:rPr>
+        <w:t xml:space="preserve"> per addestrare un cluster sul dataset</w:t>
       </w:r>
     </w:p>
     <w:p>
@@ -2736,7 +3804,23 @@
           <w:sz w:val="28"/>
           <w:szCs w:val="28"/>
         </w:rPr>
-        <w:t>Calcolo le likelihoods, che sono le probabilità che ogni punto del dataset appartenga a ciascun cluster.</w:t>
+        <w:t xml:space="preserve">Calcolo le </w:t>
+      </w:r>
+      <w:proofErr w:type="spellStart"/>
+      <w:r>
+        <w:rPr>
+          <w:sz w:val="28"/>
+          <w:szCs w:val="28"/>
+        </w:rPr>
+        <w:t>likelihoods</w:t>
+      </w:r>
+      <w:proofErr w:type="spellEnd"/>
+      <w:r>
+        <w:rPr>
+          <w:sz w:val="28"/>
+          <w:szCs w:val="28"/>
+        </w:rPr>
+        <w:t>, che sono le probabilità che ogni punto del dataset appartenga a ciascun cluster.</w:t>
       </w:r>
     </w:p>
     <w:p>
@@ -2756,7 +3840,40 @@
           <w:sz w:val="28"/>
           <w:szCs w:val="28"/>
         </w:rPr>
-        <w:t xml:space="preserve">Calcolo una soglia per identificare gli outlier del dataset come i punti con likelihood inferiore a una certa soglia, </w:t>
+        <w:lastRenderedPageBreak/>
+        <w:t xml:space="preserve">Calcolo una soglia per identificare gli </w:t>
+      </w:r>
+      <w:proofErr w:type="spellStart"/>
+      <w:r>
+        <w:rPr>
+          <w:sz w:val="28"/>
+          <w:szCs w:val="28"/>
+        </w:rPr>
+        <w:t>outlier</w:t>
+      </w:r>
+      <w:proofErr w:type="spellEnd"/>
+      <w:r>
+        <w:rPr>
+          <w:sz w:val="28"/>
+          <w:szCs w:val="28"/>
+        </w:rPr>
+        <w:t xml:space="preserve"> del dataset come i punti con </w:t>
+      </w:r>
+      <w:proofErr w:type="spellStart"/>
+      <w:r>
+        <w:rPr>
+          <w:sz w:val="28"/>
+          <w:szCs w:val="28"/>
+        </w:rPr>
+        <w:t>likelihood</w:t>
+      </w:r>
+      <w:proofErr w:type="spellEnd"/>
+      <w:r>
+        <w:rPr>
+          <w:sz w:val="28"/>
+          <w:szCs w:val="28"/>
+        </w:rPr>
+        <w:t xml:space="preserve"> inferiore a una certa soglia, </w:t>
       </w:r>
     </w:p>
     <w:p>
@@ -2796,7 +3913,39 @@
           <w:sz w:val="28"/>
           <w:szCs w:val="28"/>
         </w:rPr>
-        <w:t>Rimuovo gli outlier dal dataset e stampo il numero di outlier rimossi e la dimensione del dataset pulito.</w:t>
+        <w:t xml:space="preserve">Rimuovo gli </w:t>
+      </w:r>
+      <w:proofErr w:type="spellStart"/>
+      <w:r>
+        <w:rPr>
+          <w:sz w:val="28"/>
+          <w:szCs w:val="28"/>
+        </w:rPr>
+        <w:t>outlier</w:t>
+      </w:r>
+      <w:proofErr w:type="spellEnd"/>
+      <w:r>
+        <w:rPr>
+          <w:sz w:val="28"/>
+          <w:szCs w:val="28"/>
+        </w:rPr>
+        <w:t xml:space="preserve"> dal dataset e stampo il numero di </w:t>
+      </w:r>
+      <w:proofErr w:type="spellStart"/>
+      <w:r>
+        <w:rPr>
+          <w:sz w:val="28"/>
+          <w:szCs w:val="28"/>
+        </w:rPr>
+        <w:t>outlier</w:t>
+      </w:r>
+      <w:proofErr w:type="spellEnd"/>
+      <w:r>
+        <w:rPr>
+          <w:sz w:val="28"/>
+          <w:szCs w:val="28"/>
+        </w:rPr>
+        <w:t xml:space="preserve"> rimossi e la dimensione del dataset pulito.</w:t>
       </w:r>
     </w:p>
     <w:p>
@@ -2828,7 +3977,7 @@
                     </pic:cNvPicPr>
                   </pic:nvPicPr>
                   <pic:blipFill rotWithShape="1">
-                    <a:blip r:embed="rId17">
+                    <a:blip r:embed="rId21">
                       <a:extLst>
                         <a:ext uri="{28A0092B-C50C-407E-A947-70E740481C1C}">
                           <a14:useLocalDpi xmlns:a14="http://schemas.microsoft.com/office/drawing/2010/main" val="0"/>
@@ -2899,7 +4048,39 @@
           <w:sz w:val="28"/>
           <w:szCs w:val="28"/>
         </w:rPr>
-        <w:t>attraverso un grafico, realizzato con pyplot (matplotlib) vediamo che i dati del dataset non sono bilanciati:</w:t>
+        <w:t xml:space="preserve">attraverso un grafico, realizzato con </w:t>
+      </w:r>
+      <w:proofErr w:type="spellStart"/>
+      <w:r>
+        <w:rPr>
+          <w:sz w:val="28"/>
+          <w:szCs w:val="28"/>
+        </w:rPr>
+        <w:t>pyplot</w:t>
+      </w:r>
+      <w:proofErr w:type="spellEnd"/>
+      <w:r>
+        <w:rPr>
+          <w:sz w:val="28"/>
+          <w:szCs w:val="28"/>
+        </w:rPr>
+        <w:t xml:space="preserve"> (</w:t>
+      </w:r>
+      <w:proofErr w:type="spellStart"/>
+      <w:r>
+        <w:rPr>
+          <w:sz w:val="28"/>
+          <w:szCs w:val="28"/>
+        </w:rPr>
+        <w:t>matplotlib</w:t>
+      </w:r>
+      <w:proofErr w:type="spellEnd"/>
+      <w:r>
+        <w:rPr>
+          <w:sz w:val="28"/>
+          <w:szCs w:val="28"/>
+        </w:rPr>
+        <w:t>) vediamo che i dati del dataset non sono bilanciati:</w:t>
       </w:r>
     </w:p>
     <w:p>
@@ -2914,7 +4095,6 @@
         <w:rPr>
           <w:noProof/>
         </w:rPr>
-        <w:lastRenderedPageBreak/>
         <w:drawing>
           <wp:inline distT="0" distB="0" distL="0" distR="0" wp14:anchorId="146362C0" wp14:editId="19384357">
             <wp:extent cx="4572000" cy="4572000"/>
@@ -2933,7 +4113,7 @@
                     </pic:cNvPicPr>
                   </pic:nvPicPr>
                   <pic:blipFill>
-                    <a:blip r:embed="rId18">
+                    <a:blip r:embed="rId22">
                       <a:extLst>
                         <a:ext uri="{28A0092B-C50C-407E-A947-70E740481C1C}">
                           <a14:useLocalDpi xmlns:a14="http://schemas.microsoft.com/office/drawing/2010/main" val="0"/>
@@ -2992,6 +4172,7 @@
           <w:sz w:val="28"/>
           <w:szCs w:val="28"/>
         </w:rPr>
+        <w:lastRenderedPageBreak/>
         <w:t>La precisione standard non misura più in modo affidabile le prestazioni, il che rende l’addestramento del modello molto più complicato.</w:t>
       </w:r>
     </w:p>
@@ -3007,7 +4188,23 @@
           <w:sz w:val="28"/>
           <w:szCs w:val="28"/>
         </w:rPr>
-        <w:t xml:space="preserve">Vi sono diversi modi per poter risolvere il problema dello sbilanciamento delle classi. La soluzione che ho deciso di applicare è l’oversampling. Per far </w:t>
+        <w:t>Vi sono diversi modi per poter risolvere il problema dello sbilanciamento delle classi. La soluzione che ho deciso di applicare è l’</w:t>
+      </w:r>
+      <w:proofErr w:type="spellStart"/>
+      <w:r>
+        <w:rPr>
+          <w:sz w:val="28"/>
+          <w:szCs w:val="28"/>
+        </w:rPr>
+        <w:t>oversampling</w:t>
+      </w:r>
+      <w:proofErr w:type="spellEnd"/>
+      <w:r>
+        <w:rPr>
+          <w:sz w:val="28"/>
+          <w:szCs w:val="28"/>
+        </w:rPr>
+        <w:t xml:space="preserve">. Per far </w:t>
       </w:r>
       <w:r>
         <w:rPr>
@@ -3035,7 +4232,23 @@
           <w:sz w:val="28"/>
           <w:szCs w:val="28"/>
         </w:rPr>
-        <w:t xml:space="preserve"> individuato la classe con più dati e la classe con meno dati ed ho effettuato un resampling facendo combaciare le occorrenze. Ottenendo così classi bilanciate:</w:t>
+        <w:t xml:space="preserve"> individuato la classe con più dati e la classe con meno dati ed ho effettuato un </w:t>
+      </w:r>
+      <w:proofErr w:type="spellStart"/>
+      <w:r>
+        <w:rPr>
+          <w:sz w:val="28"/>
+          <w:szCs w:val="28"/>
+        </w:rPr>
+        <w:t>resampling</w:t>
+      </w:r>
+      <w:proofErr w:type="spellEnd"/>
+      <w:r>
+        <w:rPr>
+          <w:sz w:val="28"/>
+          <w:szCs w:val="28"/>
+        </w:rPr>
+        <w:t xml:space="preserve"> facendo combaciare le occorrenze. Ottenendo così classi bilanciate:</w:t>
       </w:r>
     </w:p>
     <w:p>
@@ -3050,7 +4263,6 @@
         <w:rPr>
           <w:noProof/>
         </w:rPr>
-        <w:lastRenderedPageBreak/>
         <w:drawing>
           <wp:inline distT="0" distB="0" distL="0" distR="0" wp14:anchorId="417E7681" wp14:editId="194A3DF1">
             <wp:extent cx="4572000" cy="4572000"/>
@@ -3069,7 +4281,7 @@
                     </pic:cNvPicPr>
                   </pic:nvPicPr>
                   <pic:blipFill>
-                    <a:blip r:embed="rId19">
+                    <a:blip r:embed="rId23">
                       <a:extLst>
                         <a:ext uri="{28A0092B-C50C-407E-A947-70E740481C1C}">
                           <a14:useLocalDpi xmlns:a14="http://schemas.microsoft.com/office/drawing/2010/main" val="0"/>
@@ -3121,13 +4333,6 @@
           <w:sz w:val="28"/>
           <w:szCs w:val="28"/>
         </w:rPr>
-        <w:t xml:space="preserve">TODO </w:t>
-      </w:r>
-      <w:r>
-        <w:rPr>
-          <w:sz w:val="28"/>
-          <w:szCs w:val="28"/>
-        </w:rPr>
         <w:t>Apprendimento supervisionato:</w:t>
       </w:r>
     </w:p>
@@ -3158,7 +4363,49 @@
           <w:sz w:val="28"/>
           <w:szCs w:val="28"/>
         </w:rPr>
-        <w:t>Per questo tipo di apprendimento abbiamo usato vari modelli per poi identificare quale fosse quello più adatto al nostro dataset</w:t>
+        <w:t xml:space="preserve">Per questo tipo di apprendimento </w:t>
+      </w:r>
+      <w:r>
+        <w:rPr>
+          <w:sz w:val="28"/>
+          <w:szCs w:val="28"/>
+        </w:rPr>
+        <w:t>ho</w:t>
+      </w:r>
+      <w:r>
+        <w:rPr>
+          <w:sz w:val="28"/>
+          <w:szCs w:val="28"/>
+        </w:rPr>
+        <w:t xml:space="preserve"> </w:t>
+      </w:r>
+      <w:r>
+        <w:rPr>
+          <w:sz w:val="28"/>
+          <w:szCs w:val="28"/>
+        </w:rPr>
+        <w:t>utilizzato</w:t>
+      </w:r>
+      <w:r>
+        <w:rPr>
+          <w:sz w:val="28"/>
+          <w:szCs w:val="28"/>
+        </w:rPr>
+        <w:t xml:space="preserve"> vari modelli per poi identificare quale fosse quello più adatto al </w:t>
+      </w:r>
+      <w:r>
+        <w:rPr>
+          <w:sz w:val="28"/>
+          <w:szCs w:val="28"/>
+        </w:rPr>
+        <w:t>mio</w:t>
+      </w:r>
+      <w:r>
+        <w:rPr>
+          <w:sz w:val="28"/>
+          <w:szCs w:val="28"/>
+        </w:rPr>
+        <w:t xml:space="preserve"> dataset</w:t>
       </w:r>
     </w:p>
     <w:p>
@@ -3193,7 +4440,39 @@
           <w:sz w:val="28"/>
           <w:szCs w:val="28"/>
         </w:rPr>
-        <w:t>KNN (K-Nearest Neighbors)</w:t>
+        <w:t>KNN (K-</w:t>
+      </w:r>
+      <w:proofErr w:type="spellStart"/>
+      <w:r>
+        <w:rPr>
+          <w:sz w:val="28"/>
+          <w:szCs w:val="28"/>
+        </w:rPr>
+        <w:t>Nearest</w:t>
+      </w:r>
+      <w:proofErr w:type="spellEnd"/>
+      <w:r>
+        <w:rPr>
+          <w:sz w:val="28"/>
+          <w:szCs w:val="28"/>
+        </w:rPr>
+        <w:t xml:space="preserve"> </w:t>
+      </w:r>
+      <w:proofErr w:type="spellStart"/>
+      <w:r>
+        <w:rPr>
+          <w:sz w:val="28"/>
+          <w:szCs w:val="28"/>
+        </w:rPr>
+        <w:t>Neighbors</w:t>
+      </w:r>
+      <w:proofErr w:type="spellEnd"/>
+      <w:r>
+        <w:rPr>
+          <w:sz w:val="28"/>
+          <w:szCs w:val="28"/>
+        </w:rPr>
+        <w:t>)</w:t>
       </w:r>
     </w:p>
     <w:p>
@@ -3213,7 +4492,40 @@
           <w:sz w:val="28"/>
           <w:szCs w:val="28"/>
         </w:rPr>
-        <w:t>K-Nearest Neighbors è un algoritmo utilizzato per il riconoscimento di pattern e la classificazione di oggetti basandosi sulle caratteristiche degli oggetti vicini al campione in esame.</w:t>
+        <w:lastRenderedPageBreak/>
+        <w:t>K-</w:t>
+      </w:r>
+      <w:proofErr w:type="spellStart"/>
+      <w:r>
+        <w:rPr>
+          <w:sz w:val="28"/>
+          <w:szCs w:val="28"/>
+        </w:rPr>
+        <w:t>Nearest</w:t>
+      </w:r>
+      <w:proofErr w:type="spellEnd"/>
+      <w:r>
+        <w:rPr>
+          <w:sz w:val="28"/>
+          <w:szCs w:val="28"/>
+        </w:rPr>
+        <w:t xml:space="preserve"> </w:t>
+      </w:r>
+      <w:proofErr w:type="spellStart"/>
+      <w:r>
+        <w:rPr>
+          <w:sz w:val="28"/>
+          <w:szCs w:val="28"/>
+        </w:rPr>
+        <w:t>Neighbors</w:t>
+      </w:r>
+      <w:proofErr w:type="spellEnd"/>
+      <w:r>
+        <w:rPr>
+          <w:sz w:val="28"/>
+          <w:szCs w:val="28"/>
+        </w:rPr>
+        <w:t xml:space="preserve"> è un algoritmo utilizzato per il riconoscimento di pattern e la classificazione di oggetti basandosi sulle caratteristiche degli oggetti vicini al campione in esame.</w:t>
       </w:r>
     </w:p>
     <w:p>
@@ -3228,13 +4540,31 @@
           <w:szCs w:val="28"/>
         </w:rPr>
       </w:pPr>
-      <w:r>
-        <w:rPr>
-          <w:sz w:val="28"/>
-          <w:szCs w:val="28"/>
-        </w:rPr>
-        <w:t>Decision Tree</w:t>
-      </w:r>
+      <w:proofErr w:type="spellStart"/>
+      <w:r>
+        <w:rPr>
+          <w:sz w:val="28"/>
+          <w:szCs w:val="28"/>
+        </w:rPr>
+        <w:t>Decision</w:t>
+      </w:r>
+      <w:proofErr w:type="spellEnd"/>
+      <w:r>
+        <w:rPr>
+          <w:sz w:val="28"/>
+          <w:szCs w:val="28"/>
+        </w:rPr>
+        <w:t xml:space="preserve"> </w:t>
+      </w:r>
+      <w:proofErr w:type="spellStart"/>
+      <w:r>
+        <w:rPr>
+          <w:sz w:val="28"/>
+          <w:szCs w:val="28"/>
+        </w:rPr>
+        <w:t>Tree</w:t>
+      </w:r>
+      <w:proofErr w:type="spellEnd"/>
     </w:p>
     <w:p>
       <w:pPr>
@@ -3248,12 +4578,37 @@
           <w:szCs w:val="28"/>
         </w:rPr>
       </w:pPr>
-      <w:r>
-        <w:rPr>
-          <w:sz w:val="28"/>
-          <w:szCs w:val="28"/>
-        </w:rPr>
-        <w:t>Decision Tree è un classificatore strutturato ad albero in cui ogni nodo può essere una foglia o un nodo interno. Se è una foglia, indica il valore della classe assegnata all'istanza. Se è un nodo interno, specifica il test effettuato su un attributo. Per ogni valore dell'attributo in un test, l'algoritmo crea un ramo e il relativo sottoalbero.</w:t>
+      <w:proofErr w:type="spellStart"/>
+      <w:r>
+        <w:rPr>
+          <w:sz w:val="28"/>
+          <w:szCs w:val="28"/>
+        </w:rPr>
+        <w:t>Decision</w:t>
+      </w:r>
+      <w:proofErr w:type="spellEnd"/>
+      <w:r>
+        <w:rPr>
+          <w:sz w:val="28"/>
+          <w:szCs w:val="28"/>
+        </w:rPr>
+        <w:t xml:space="preserve"> </w:t>
+      </w:r>
+      <w:proofErr w:type="spellStart"/>
+      <w:r>
+        <w:rPr>
+          <w:sz w:val="28"/>
+          <w:szCs w:val="28"/>
+        </w:rPr>
+        <w:t>Tree</w:t>
+      </w:r>
+      <w:proofErr w:type="spellEnd"/>
+      <w:r>
+        <w:rPr>
+          <w:sz w:val="28"/>
+          <w:szCs w:val="28"/>
+        </w:rPr>
+        <w:t xml:space="preserve"> è un classificatore strutturato ad albero in cui ogni nodo può essere una foglia o un nodo interno. Se è una foglia, indica il valore della classe assegnata all'istanza. Se è un nodo interno, specifica il test effettuato su un attributo. Per ogni valore dell'attributo in un test, l'algoritmo crea un ramo e il relativo sottoalbero.</w:t>
       </w:r>
     </w:p>
     <w:p>
@@ -3273,9 +4628,17 @@
           <w:sz w:val="28"/>
           <w:szCs w:val="28"/>
         </w:rPr>
-        <w:lastRenderedPageBreak/>
-        <w:t>Random Forest</w:t>
-      </w:r>
+        <w:t xml:space="preserve">Random </w:t>
+      </w:r>
+      <w:proofErr w:type="spellStart"/>
+      <w:r>
+        <w:rPr>
+          <w:sz w:val="28"/>
+          <w:szCs w:val="28"/>
+        </w:rPr>
+        <w:t>Forest</w:t>
+      </w:r>
+      <w:proofErr w:type="spellEnd"/>
     </w:p>
     <w:p>
       <w:pPr>
@@ -3294,7 +4657,55 @@
           <w:sz w:val="28"/>
           <w:szCs w:val="28"/>
         </w:rPr>
-        <w:t>Random Forest è un classificatore ottenuto dall'aggregazione di alberi di decisione tramite bagging. Questo metodo minimizza l'overfitting del set di training rispetto agli alberi di decisione.</w:t>
+        <w:t xml:space="preserve">Random </w:t>
+      </w:r>
+      <w:proofErr w:type="spellStart"/>
+      <w:r>
+        <w:rPr>
+          <w:sz w:val="28"/>
+          <w:szCs w:val="28"/>
+        </w:rPr>
+        <w:t>Forest</w:t>
+      </w:r>
+      <w:proofErr w:type="spellEnd"/>
+      <w:r>
+        <w:rPr>
+          <w:sz w:val="28"/>
+          <w:szCs w:val="28"/>
+        </w:rPr>
+        <w:t xml:space="preserve"> è un classificatore ottenuto dall'aggregazione di alberi di decisione tramite </w:t>
+      </w:r>
+      <w:proofErr w:type="spellStart"/>
+      <w:r>
+        <w:rPr>
+          <w:sz w:val="28"/>
+          <w:szCs w:val="28"/>
+        </w:rPr>
+        <w:t>bagging</w:t>
+      </w:r>
+      <w:proofErr w:type="spellEnd"/>
+      <w:r>
+        <w:rPr>
+          <w:sz w:val="28"/>
+          <w:szCs w:val="28"/>
+        </w:rPr>
+        <w:t>. Questo metodo minimizza l'</w:t>
+      </w:r>
+      <w:proofErr w:type="spellStart"/>
+      <w:r>
+        <w:rPr>
+          <w:sz w:val="28"/>
+          <w:szCs w:val="28"/>
+        </w:rPr>
+        <w:t>overfitting</w:t>
+      </w:r>
+      <w:proofErr w:type="spellEnd"/>
+      <w:r>
+        <w:rPr>
+          <w:sz w:val="28"/>
+          <w:szCs w:val="28"/>
+        </w:rPr>
+        <w:t xml:space="preserve"> del set di training rispetto agli alberi di decisione.</w:t>
       </w:r>
     </w:p>
     <w:p>
@@ -3314,7 +4725,39 @@
           <w:sz w:val="28"/>
           <w:szCs w:val="28"/>
         </w:rPr>
-        <w:t>SVC (Support-Vector Classification)</w:t>
+        <w:t>SVC (Support-</w:t>
+      </w:r>
+      <w:proofErr w:type="spellStart"/>
+      <w:r>
+        <w:rPr>
+          <w:sz w:val="28"/>
+          <w:szCs w:val="28"/>
+        </w:rPr>
+        <w:t>Vector</w:t>
+      </w:r>
+      <w:proofErr w:type="spellEnd"/>
+      <w:r>
+        <w:rPr>
+          <w:sz w:val="28"/>
+          <w:szCs w:val="28"/>
+        </w:rPr>
+        <w:t xml:space="preserve"> </w:t>
+      </w:r>
+      <w:proofErr w:type="spellStart"/>
+      <w:r>
+        <w:rPr>
+          <w:sz w:val="28"/>
+          <w:szCs w:val="28"/>
+        </w:rPr>
+        <w:t>Classification</w:t>
+      </w:r>
+      <w:proofErr w:type="spellEnd"/>
+      <w:r>
+        <w:rPr>
+          <w:sz w:val="28"/>
+          <w:szCs w:val="28"/>
+        </w:rPr>
+        <w:t>)</w:t>
       </w:r>
     </w:p>
     <w:p>
@@ -3354,8 +4797,33 @@
           <w:sz w:val="28"/>
           <w:szCs w:val="28"/>
         </w:rPr>
-        <w:t>Classificatori Naive Bayes</w:t>
-      </w:r>
+        <w:t xml:space="preserve">Classificatori </w:t>
+      </w:r>
+      <w:proofErr w:type="spellStart"/>
+      <w:r>
+        <w:rPr>
+          <w:sz w:val="28"/>
+          <w:szCs w:val="28"/>
+        </w:rPr>
+        <w:t>Naive</w:t>
+      </w:r>
+      <w:proofErr w:type="spellEnd"/>
+      <w:r>
+        <w:rPr>
+          <w:sz w:val="28"/>
+          <w:szCs w:val="28"/>
+        </w:rPr>
+        <w:t xml:space="preserve"> </w:t>
+      </w:r>
+      <w:proofErr w:type="spellStart"/>
+      <w:r>
+        <w:rPr>
+          <w:sz w:val="28"/>
+          <w:szCs w:val="28"/>
+        </w:rPr>
+        <w:t>Bayes</w:t>
+      </w:r>
+      <w:proofErr w:type="spellEnd"/>
     </w:p>
     <w:p>
       <w:pPr>
@@ -3369,12 +4837,101 @@
           <w:szCs w:val="28"/>
         </w:rPr>
       </w:pPr>
-      <w:r>
-        <w:rPr>
-          <w:sz w:val="28"/>
-          <w:szCs w:val="28"/>
-        </w:rPr>
-        <w:t>BernoulliNB (Bernoulli Naive Bayes) è simile al multinomiale naive bayes, ma i predittori sono variabili booleane. I parametri utilizzati per prevedere la variabile di classe possono assumere solo i valori sì o no.</w:t>
+      <w:proofErr w:type="spellStart"/>
+      <w:r>
+        <w:rPr>
+          <w:sz w:val="28"/>
+          <w:szCs w:val="28"/>
+        </w:rPr>
+        <w:t>BernoulliNB</w:t>
+      </w:r>
+      <w:proofErr w:type="spellEnd"/>
+      <w:r>
+        <w:rPr>
+          <w:sz w:val="28"/>
+          <w:szCs w:val="28"/>
+        </w:rPr>
+        <w:t xml:space="preserve"> (Bernoulli </w:t>
+      </w:r>
+      <w:proofErr w:type="spellStart"/>
+      <w:r>
+        <w:rPr>
+          <w:sz w:val="28"/>
+          <w:szCs w:val="28"/>
+        </w:rPr>
+        <w:t>Naive</w:t>
+      </w:r>
+      <w:proofErr w:type="spellEnd"/>
+      <w:r>
+        <w:rPr>
+          <w:sz w:val="28"/>
+          <w:szCs w:val="28"/>
+        </w:rPr>
+        <w:t xml:space="preserve"> </w:t>
+      </w:r>
+      <w:proofErr w:type="spellStart"/>
+      <w:r>
+        <w:rPr>
+          <w:sz w:val="28"/>
+          <w:szCs w:val="28"/>
+        </w:rPr>
+        <w:t>Bayes</w:t>
+      </w:r>
+      <w:proofErr w:type="spellEnd"/>
+      <w:r>
+        <w:rPr>
+          <w:sz w:val="28"/>
+          <w:szCs w:val="28"/>
+        </w:rPr>
+        <w:t xml:space="preserve">) è simile al multinomiale </w:t>
+      </w:r>
+      <w:proofErr w:type="spellStart"/>
+      <w:r>
+        <w:rPr>
+          <w:sz w:val="28"/>
+          <w:szCs w:val="28"/>
+        </w:rPr>
+        <w:t>naive</w:t>
+      </w:r>
+      <w:proofErr w:type="spellEnd"/>
+      <w:r>
+        <w:rPr>
+          <w:sz w:val="28"/>
+          <w:szCs w:val="28"/>
+        </w:rPr>
+        <w:t xml:space="preserve"> </w:t>
+      </w:r>
+      <w:proofErr w:type="spellStart"/>
+      <w:r>
+        <w:rPr>
+          <w:sz w:val="28"/>
+          <w:szCs w:val="28"/>
+        </w:rPr>
+        <w:t>bayes</w:t>
+      </w:r>
+      <w:proofErr w:type="spellEnd"/>
+      <w:r>
+        <w:rPr>
+          <w:sz w:val="28"/>
+          <w:szCs w:val="28"/>
+        </w:rPr>
+        <w:t xml:space="preserve">, ma i </w:t>
+      </w:r>
+      <w:proofErr w:type="spellStart"/>
+      <w:r>
+        <w:rPr>
+          <w:sz w:val="28"/>
+          <w:szCs w:val="28"/>
+        </w:rPr>
+        <w:t>predittori</w:t>
+      </w:r>
+      <w:proofErr w:type="spellEnd"/>
+      <w:r>
+        <w:rPr>
+          <w:sz w:val="28"/>
+          <w:szCs w:val="28"/>
+        </w:rPr>
+        <w:t xml:space="preserve"> sono variabili booleane. I parametri utilizzati per prevedere la variabile di classe possono assumere solo i valori sì o no.</w:t>
       </w:r>
     </w:p>
     <w:p>
@@ -3389,27 +4946,164 @@
           <w:szCs w:val="28"/>
         </w:rPr>
       </w:pPr>
-      <w:r>
-        <w:rPr>
-          <w:sz w:val="28"/>
-          <w:szCs w:val="28"/>
-        </w:rPr>
-        <w:t>GaussianNB (Gaussian Naive Bayes) è una variante di Naive Bayes che segue la distribuzione normale gaussiana e supporta dati continui.</w:t>
-      </w:r>
-    </w:p>
-    <w:p>
-      <w:pPr>
-        <w:rPr>
-          <w:sz w:val="28"/>
-          <w:szCs w:val="28"/>
-        </w:rPr>
-      </w:pPr>
-      <w:r>
-        <w:rPr>
-          <w:sz w:val="28"/>
-          <w:szCs w:val="28"/>
-        </w:rPr>
-        <w:t xml:space="preserve">Su questi ho eseguito il K-Fold Cross Validation (in particolare il RepeatedKFold con </w:t>
+      <w:proofErr w:type="spellStart"/>
+      <w:r>
+        <w:rPr>
+          <w:sz w:val="28"/>
+          <w:szCs w:val="28"/>
+        </w:rPr>
+        <w:t>GaussianNB</w:t>
+      </w:r>
+      <w:proofErr w:type="spellEnd"/>
+      <w:r>
+        <w:rPr>
+          <w:sz w:val="28"/>
+          <w:szCs w:val="28"/>
+        </w:rPr>
+        <w:t xml:space="preserve"> (</w:t>
+      </w:r>
+      <w:proofErr w:type="spellStart"/>
+      <w:r>
+        <w:rPr>
+          <w:sz w:val="28"/>
+          <w:szCs w:val="28"/>
+        </w:rPr>
+        <w:t>Gaussian</w:t>
+      </w:r>
+      <w:proofErr w:type="spellEnd"/>
+      <w:r>
+        <w:rPr>
+          <w:sz w:val="28"/>
+          <w:szCs w:val="28"/>
+        </w:rPr>
+        <w:t xml:space="preserve"> </w:t>
+      </w:r>
+      <w:proofErr w:type="spellStart"/>
+      <w:r>
+        <w:rPr>
+          <w:sz w:val="28"/>
+          <w:szCs w:val="28"/>
+        </w:rPr>
+        <w:t>Naive</w:t>
+      </w:r>
+      <w:proofErr w:type="spellEnd"/>
+      <w:r>
+        <w:rPr>
+          <w:sz w:val="28"/>
+          <w:szCs w:val="28"/>
+        </w:rPr>
+        <w:t xml:space="preserve"> </w:t>
+      </w:r>
+      <w:proofErr w:type="spellStart"/>
+      <w:r>
+        <w:rPr>
+          <w:sz w:val="28"/>
+          <w:szCs w:val="28"/>
+        </w:rPr>
+        <w:t>Bayes</w:t>
+      </w:r>
+      <w:proofErr w:type="spellEnd"/>
+      <w:r>
+        <w:rPr>
+          <w:sz w:val="28"/>
+          <w:szCs w:val="28"/>
+        </w:rPr>
+        <w:t xml:space="preserve">) è una variante di </w:t>
+      </w:r>
+      <w:proofErr w:type="spellStart"/>
+      <w:r>
+        <w:rPr>
+          <w:sz w:val="28"/>
+          <w:szCs w:val="28"/>
+        </w:rPr>
+        <w:t>Naive</w:t>
+      </w:r>
+      <w:proofErr w:type="spellEnd"/>
+      <w:r>
+        <w:rPr>
+          <w:sz w:val="28"/>
+          <w:szCs w:val="28"/>
+        </w:rPr>
+        <w:t xml:space="preserve"> </w:t>
+      </w:r>
+      <w:proofErr w:type="spellStart"/>
+      <w:r>
+        <w:rPr>
+          <w:sz w:val="28"/>
+          <w:szCs w:val="28"/>
+        </w:rPr>
+        <w:t>Bayes</w:t>
+      </w:r>
+      <w:proofErr w:type="spellEnd"/>
+      <w:r>
+        <w:rPr>
+          <w:sz w:val="28"/>
+          <w:szCs w:val="28"/>
+        </w:rPr>
+        <w:t xml:space="preserve"> che segue la distribuzione normale gaussiana e supporta dati continui.</w:t>
+      </w:r>
+    </w:p>
+    <w:p>
+      <w:pPr>
+        <w:rPr>
+          <w:sz w:val="28"/>
+          <w:szCs w:val="28"/>
+        </w:rPr>
+      </w:pPr>
+      <w:r>
+        <w:rPr>
+          <w:sz w:val="28"/>
+          <w:szCs w:val="28"/>
+        </w:rPr>
+        <w:t>Su questi ho eseguito il K-</w:t>
+      </w:r>
+      <w:proofErr w:type="spellStart"/>
+      <w:r>
+        <w:rPr>
+          <w:sz w:val="28"/>
+          <w:szCs w:val="28"/>
+        </w:rPr>
+        <w:t>Fold</w:t>
+      </w:r>
+      <w:proofErr w:type="spellEnd"/>
+      <w:r>
+        <w:rPr>
+          <w:sz w:val="28"/>
+          <w:szCs w:val="28"/>
+        </w:rPr>
+        <w:t xml:space="preserve"> Cross </w:t>
+      </w:r>
+      <w:proofErr w:type="spellStart"/>
+      <w:r>
+        <w:rPr>
+          <w:sz w:val="28"/>
+          <w:szCs w:val="28"/>
+        </w:rPr>
+        <w:t>Validation</w:t>
+      </w:r>
+      <w:proofErr w:type="spellEnd"/>
+      <w:r>
+        <w:rPr>
+          <w:sz w:val="28"/>
+          <w:szCs w:val="28"/>
+        </w:rPr>
+        <w:t xml:space="preserve"> (in particolare il </w:t>
+      </w:r>
+      <w:proofErr w:type="spellStart"/>
+      <w:r>
+        <w:rPr>
+          <w:sz w:val="28"/>
+          <w:szCs w:val="28"/>
+        </w:rPr>
+        <w:t>RepeatedKFold</w:t>
+      </w:r>
+      <w:proofErr w:type="spellEnd"/>
+      <w:r>
+        <w:rPr>
+          <w:sz w:val="28"/>
+          <w:szCs w:val="28"/>
+        </w:rPr>
+        <w:t xml:space="preserve"> con </w:t>
       </w:r>
       <w:proofErr w:type="gramStart"/>
       <w:r>
@@ -3426,13 +5120,6 @@
           <w:szCs w:val="28"/>
         </w:rPr>
         <w:t xml:space="preserve"> ripetizioni) per capire quale di questi sia il più attendibile. </w:t>
-      </w:r>
-      <w:r>
-        <w:rPr>
-          <w:sz w:val="28"/>
-          <w:szCs w:val="28"/>
-        </w:rPr>
-        <w:t>TODO check se stanno da aggiungere informazioni</w:t>
       </w:r>
     </w:p>
     <w:p>
@@ -3500,7 +5187,7 @@
                     </pic:cNvPicPr>
                   </pic:nvPicPr>
                   <pic:blipFill rotWithShape="1">
-                    <a:blip r:embed="rId17">
+                    <a:blip r:embed="rId21">
                       <a:extLst>
                         <a:ext uri="{28A0092B-C50C-407E-A947-70E740481C1C}">
                           <a14:useLocalDpi xmlns:a14="http://schemas.microsoft.com/office/drawing/2010/main" val="0"/>
@@ -3547,6 +5234,7 @@
           <w:sz w:val="28"/>
           <w:szCs w:val="28"/>
         </w:rPr>
+        <w:lastRenderedPageBreak/>
         <w:t>In particolare:</w:t>
       </w:r>
     </w:p>
@@ -3574,7 +5262,6 @@
           <w:sz w:val="28"/>
           <w:szCs w:val="28"/>
         </w:rPr>
-        <w:lastRenderedPageBreak/>
         <w:drawing>
           <wp:inline distT="0" distB="0" distL="0" distR="0" wp14:anchorId="780C2D9A" wp14:editId="5E599A94">
             <wp:extent cx="5850255" cy="4385945"/>
@@ -3588,274 +5275,6 @@
                 <pic:pic xmlns:pic="http://schemas.openxmlformats.org/drawingml/2006/picture">
                   <pic:nvPicPr>
                     <pic:cNvPr id="0" name="Picture 11"/>
-                    <pic:cNvPicPr>
-                      <a:picLocks noChangeAspect="1" noChangeArrowheads="1"/>
-                    </pic:cNvPicPr>
-                  </pic:nvPicPr>
-                  <pic:blipFill>
-                    <a:blip r:embed="rId20">
-                      <a:extLst>
-                        <a:ext uri="{28A0092B-C50C-407E-A947-70E740481C1C}">
-                          <a14:useLocalDpi xmlns:a14="http://schemas.microsoft.com/office/drawing/2010/main" val="0"/>
-                        </a:ext>
-                      </a:extLst>
-                    </a:blip>
-                    <a:srcRect/>
-                    <a:stretch>
-                      <a:fillRect/>
-                    </a:stretch>
-                  </pic:blipFill>
-                  <pic:spPr bwMode="auto">
-                    <a:xfrm>
-                      <a:off x="0" y="0"/>
-                      <a:ext cx="5850255" cy="4385945"/>
-                    </a:xfrm>
-                    <a:prstGeom prst="rect">
-                      <a:avLst/>
-                    </a:prstGeom>
-                    <a:noFill/>
-                    <a:ln>
-                      <a:noFill/>
-                    </a:ln>
-                  </pic:spPr>
-                </pic:pic>
-              </a:graphicData>
-            </a:graphic>
-          </wp:inline>
-        </w:drawing>
-      </w:r>
-    </w:p>
-    <w:p>
-      <w:pPr>
-        <w:jc w:val="center"/>
-        <w:rPr>
-          <w:noProof/>
-          <w:sz w:val="28"/>
-          <w:szCs w:val="28"/>
-        </w:rPr>
-      </w:pPr>
-      <w:r>
-        <w:rPr>
-          <w:noProof/>
-          <w:sz w:val="28"/>
-          <w:szCs w:val="28"/>
-        </w:rPr>
-        <w:drawing>
-          <wp:inline distT="0" distB="0" distL="0" distR="0" wp14:anchorId="514E1FF1" wp14:editId="408C9D82">
-            <wp:extent cx="5850255" cy="4385945"/>
-            <wp:effectExtent l="0" t="0" r="0" b="0"/>
-            <wp:docPr id="25" name="Immagine 25"/>
-            <wp:cNvGraphicFramePr>
-              <a:graphicFrameLocks xmlns:a="http://schemas.openxmlformats.org/drawingml/2006/main" noChangeAspect="1"/>
-            </wp:cNvGraphicFramePr>
-            <a:graphic xmlns:a="http://schemas.openxmlformats.org/drawingml/2006/main">
-              <a:graphicData uri="http://schemas.openxmlformats.org/drawingml/2006/picture">
-                <pic:pic xmlns:pic="http://schemas.openxmlformats.org/drawingml/2006/picture">
-                  <pic:nvPicPr>
-                    <pic:cNvPr id="0" name="Picture 12"/>
-                    <pic:cNvPicPr>
-                      <a:picLocks noChangeAspect="1" noChangeArrowheads="1"/>
-                    </pic:cNvPicPr>
-                  </pic:nvPicPr>
-                  <pic:blipFill>
-                    <a:blip r:embed="rId21">
-                      <a:extLst>
-                        <a:ext uri="{28A0092B-C50C-407E-A947-70E740481C1C}">
-                          <a14:useLocalDpi xmlns:a14="http://schemas.microsoft.com/office/drawing/2010/main" val="0"/>
-                        </a:ext>
-                      </a:extLst>
-                    </a:blip>
-                    <a:srcRect/>
-                    <a:stretch>
-                      <a:fillRect/>
-                    </a:stretch>
-                  </pic:blipFill>
-                  <pic:spPr bwMode="auto">
-                    <a:xfrm>
-                      <a:off x="0" y="0"/>
-                      <a:ext cx="5850255" cy="4385945"/>
-                    </a:xfrm>
-                    <a:prstGeom prst="rect">
-                      <a:avLst/>
-                    </a:prstGeom>
-                    <a:noFill/>
-                    <a:ln>
-                      <a:noFill/>
-                    </a:ln>
-                  </pic:spPr>
-                </pic:pic>
-              </a:graphicData>
-            </a:graphic>
-          </wp:inline>
-        </w:drawing>
-      </w:r>
-    </w:p>
-    <w:p>
-      <w:pPr>
-        <w:jc w:val="center"/>
-        <w:rPr>
-          <w:noProof/>
-          <w:sz w:val="28"/>
-          <w:szCs w:val="28"/>
-        </w:rPr>
-      </w:pPr>
-      <w:r>
-        <w:rPr>
-          <w:noProof/>
-          <w:sz w:val="28"/>
-          <w:szCs w:val="28"/>
-        </w:rPr>
-        <w:lastRenderedPageBreak/>
-        <w:drawing>
-          <wp:inline distT="0" distB="0" distL="0" distR="0" wp14:anchorId="6C907165" wp14:editId="1B39A5A6">
-            <wp:extent cx="5850255" cy="4385945"/>
-            <wp:effectExtent l="0" t="0" r="0" b="0"/>
-            <wp:docPr id="26" name="Immagine 26"/>
-            <wp:cNvGraphicFramePr>
-              <a:graphicFrameLocks xmlns:a="http://schemas.openxmlformats.org/drawingml/2006/main" noChangeAspect="1"/>
-            </wp:cNvGraphicFramePr>
-            <a:graphic xmlns:a="http://schemas.openxmlformats.org/drawingml/2006/main">
-              <a:graphicData uri="http://schemas.openxmlformats.org/drawingml/2006/picture">
-                <pic:pic xmlns:pic="http://schemas.openxmlformats.org/drawingml/2006/picture">
-                  <pic:nvPicPr>
-                    <pic:cNvPr id="0" name="Picture 13"/>
-                    <pic:cNvPicPr>
-                      <a:picLocks noChangeAspect="1" noChangeArrowheads="1"/>
-                    </pic:cNvPicPr>
-                  </pic:nvPicPr>
-                  <pic:blipFill>
-                    <a:blip r:embed="rId22">
-                      <a:extLst>
-                        <a:ext uri="{28A0092B-C50C-407E-A947-70E740481C1C}">
-                          <a14:useLocalDpi xmlns:a14="http://schemas.microsoft.com/office/drawing/2010/main" val="0"/>
-                        </a:ext>
-                      </a:extLst>
-                    </a:blip>
-                    <a:srcRect/>
-                    <a:stretch>
-                      <a:fillRect/>
-                    </a:stretch>
-                  </pic:blipFill>
-                  <pic:spPr bwMode="auto">
-                    <a:xfrm>
-                      <a:off x="0" y="0"/>
-                      <a:ext cx="5850255" cy="4385945"/>
-                    </a:xfrm>
-                    <a:prstGeom prst="rect">
-                      <a:avLst/>
-                    </a:prstGeom>
-                    <a:noFill/>
-                    <a:ln>
-                      <a:noFill/>
-                    </a:ln>
-                  </pic:spPr>
-                </pic:pic>
-              </a:graphicData>
-            </a:graphic>
-          </wp:inline>
-        </w:drawing>
-      </w:r>
-    </w:p>
-    <w:p>
-      <w:pPr>
-        <w:jc w:val="center"/>
-        <w:rPr>
-          <w:sz w:val="28"/>
-          <w:szCs w:val="28"/>
-        </w:rPr>
-      </w:pPr>
-      <w:r>
-        <w:rPr>
-          <w:noProof/>
-          <w:sz w:val="28"/>
-          <w:szCs w:val="28"/>
-        </w:rPr>
-        <w:drawing>
-          <wp:inline distT="0" distB="0" distL="0" distR="0" wp14:anchorId="2AE6CDDD" wp14:editId="6724D379">
-            <wp:extent cx="5850255" cy="4385945"/>
-            <wp:effectExtent l="0" t="0" r="0" b="0"/>
-            <wp:docPr id="27" name="Immagine 27"/>
-            <wp:cNvGraphicFramePr>
-              <a:graphicFrameLocks xmlns:a="http://schemas.openxmlformats.org/drawingml/2006/main" noChangeAspect="1"/>
-            </wp:cNvGraphicFramePr>
-            <a:graphic xmlns:a="http://schemas.openxmlformats.org/drawingml/2006/main">
-              <a:graphicData uri="http://schemas.openxmlformats.org/drawingml/2006/picture">
-                <pic:pic xmlns:pic="http://schemas.openxmlformats.org/drawingml/2006/picture">
-                  <pic:nvPicPr>
-                    <pic:cNvPr id="0" name="Picture 14"/>
-                    <pic:cNvPicPr>
-                      <a:picLocks noChangeAspect="1" noChangeArrowheads="1"/>
-                    </pic:cNvPicPr>
-                  </pic:nvPicPr>
-                  <pic:blipFill>
-                    <a:blip r:embed="rId23">
-                      <a:extLst>
-                        <a:ext uri="{28A0092B-C50C-407E-A947-70E740481C1C}">
-                          <a14:useLocalDpi xmlns:a14="http://schemas.microsoft.com/office/drawing/2010/main" val="0"/>
-                        </a:ext>
-                      </a:extLst>
-                    </a:blip>
-                    <a:srcRect/>
-                    <a:stretch>
-                      <a:fillRect/>
-                    </a:stretch>
-                  </pic:blipFill>
-                  <pic:spPr bwMode="auto">
-                    <a:xfrm>
-                      <a:off x="0" y="0"/>
-                      <a:ext cx="5850255" cy="4385945"/>
-                    </a:xfrm>
-                    <a:prstGeom prst="rect">
-                      <a:avLst/>
-                    </a:prstGeom>
-                    <a:noFill/>
-                    <a:ln>
-                      <a:noFill/>
-                    </a:ln>
-                  </pic:spPr>
-                </pic:pic>
-              </a:graphicData>
-            </a:graphic>
-          </wp:inline>
-        </w:drawing>
-      </w:r>
-    </w:p>
-    <w:p>
-      <w:pPr>
-        <w:rPr>
-          <w:noProof/>
-          <w:sz w:val="28"/>
-          <w:szCs w:val="28"/>
-        </w:rPr>
-      </w:pPr>
-    </w:p>
-    <w:p>
-      <w:pPr>
-        <w:jc w:val="center"/>
-        <w:rPr>
-          <w:sz w:val="28"/>
-          <w:szCs w:val="28"/>
-        </w:rPr>
-      </w:pPr>
-      <w:r>
-        <w:rPr>
-          <w:noProof/>
-          <w:sz w:val="28"/>
-          <w:szCs w:val="28"/>
-        </w:rPr>
-        <w:drawing>
-          <wp:inline distT="0" distB="0" distL="0" distR="0" wp14:anchorId="4C658742" wp14:editId="55E56E19">
-            <wp:extent cx="5850255" cy="4385945"/>
-            <wp:effectExtent l="0" t="0" r="0" b="0"/>
-            <wp:docPr id="28" name="Immagine 28"/>
-            <wp:cNvGraphicFramePr>
-              <a:graphicFrameLocks xmlns:a="http://schemas.openxmlformats.org/drawingml/2006/main" noChangeAspect="1"/>
-            </wp:cNvGraphicFramePr>
-            <a:graphic xmlns:a="http://schemas.openxmlformats.org/drawingml/2006/main">
-              <a:graphicData uri="http://schemas.openxmlformats.org/drawingml/2006/picture">
-                <pic:pic xmlns:pic="http://schemas.openxmlformats.org/drawingml/2006/picture">
-                  <pic:nvPicPr>
-                    <pic:cNvPr id="0" name="Picture 15"/>
                     <pic:cNvPicPr>
                       <a:picLocks noChangeAspect="1" noChangeArrowheads="1"/>
                     </pic:cNvPicPr>
@@ -3898,6 +5317,276 @@
         <w:jc w:val="center"/>
         <w:rPr>
           <w:noProof/>
+          <w:sz w:val="28"/>
+          <w:szCs w:val="28"/>
+        </w:rPr>
+      </w:pPr>
+      <w:r>
+        <w:rPr>
+          <w:noProof/>
+          <w:sz w:val="28"/>
+          <w:szCs w:val="28"/>
+        </w:rPr>
+        <w:lastRenderedPageBreak/>
+        <w:drawing>
+          <wp:inline distT="0" distB="0" distL="0" distR="0" wp14:anchorId="514E1FF1" wp14:editId="408C9D82">
+            <wp:extent cx="5850255" cy="4385945"/>
+            <wp:effectExtent l="0" t="0" r="0" b="0"/>
+            <wp:docPr id="25" name="Immagine 25"/>
+            <wp:cNvGraphicFramePr>
+              <a:graphicFrameLocks xmlns:a="http://schemas.openxmlformats.org/drawingml/2006/main" noChangeAspect="1"/>
+            </wp:cNvGraphicFramePr>
+            <a:graphic xmlns:a="http://schemas.openxmlformats.org/drawingml/2006/main">
+              <a:graphicData uri="http://schemas.openxmlformats.org/drawingml/2006/picture">
+                <pic:pic xmlns:pic="http://schemas.openxmlformats.org/drawingml/2006/picture">
+                  <pic:nvPicPr>
+                    <pic:cNvPr id="0" name="Picture 12"/>
+                    <pic:cNvPicPr>
+                      <a:picLocks noChangeAspect="1" noChangeArrowheads="1"/>
+                    </pic:cNvPicPr>
+                  </pic:nvPicPr>
+                  <pic:blipFill>
+                    <a:blip r:embed="rId25">
+                      <a:extLst>
+                        <a:ext uri="{28A0092B-C50C-407E-A947-70E740481C1C}">
+                          <a14:useLocalDpi xmlns:a14="http://schemas.microsoft.com/office/drawing/2010/main" val="0"/>
+                        </a:ext>
+                      </a:extLst>
+                    </a:blip>
+                    <a:srcRect/>
+                    <a:stretch>
+                      <a:fillRect/>
+                    </a:stretch>
+                  </pic:blipFill>
+                  <pic:spPr bwMode="auto">
+                    <a:xfrm>
+                      <a:off x="0" y="0"/>
+                      <a:ext cx="5850255" cy="4385945"/>
+                    </a:xfrm>
+                    <a:prstGeom prst="rect">
+                      <a:avLst/>
+                    </a:prstGeom>
+                    <a:noFill/>
+                    <a:ln>
+                      <a:noFill/>
+                    </a:ln>
+                  </pic:spPr>
+                </pic:pic>
+              </a:graphicData>
+            </a:graphic>
+          </wp:inline>
+        </w:drawing>
+      </w:r>
+    </w:p>
+    <w:p>
+      <w:pPr>
+        <w:jc w:val="center"/>
+        <w:rPr>
+          <w:noProof/>
+          <w:sz w:val="28"/>
+          <w:szCs w:val="28"/>
+        </w:rPr>
+      </w:pPr>
+      <w:r>
+        <w:rPr>
+          <w:noProof/>
+          <w:sz w:val="28"/>
+          <w:szCs w:val="28"/>
+        </w:rPr>
+        <w:drawing>
+          <wp:inline distT="0" distB="0" distL="0" distR="0" wp14:anchorId="6C907165" wp14:editId="1B39A5A6">
+            <wp:extent cx="5850255" cy="4385945"/>
+            <wp:effectExtent l="0" t="0" r="0" b="0"/>
+            <wp:docPr id="26" name="Immagine 26"/>
+            <wp:cNvGraphicFramePr>
+              <a:graphicFrameLocks xmlns:a="http://schemas.openxmlformats.org/drawingml/2006/main" noChangeAspect="1"/>
+            </wp:cNvGraphicFramePr>
+            <a:graphic xmlns:a="http://schemas.openxmlformats.org/drawingml/2006/main">
+              <a:graphicData uri="http://schemas.openxmlformats.org/drawingml/2006/picture">
+                <pic:pic xmlns:pic="http://schemas.openxmlformats.org/drawingml/2006/picture">
+                  <pic:nvPicPr>
+                    <pic:cNvPr id="0" name="Picture 13"/>
+                    <pic:cNvPicPr>
+                      <a:picLocks noChangeAspect="1" noChangeArrowheads="1"/>
+                    </pic:cNvPicPr>
+                  </pic:nvPicPr>
+                  <pic:blipFill>
+                    <a:blip r:embed="rId26">
+                      <a:extLst>
+                        <a:ext uri="{28A0092B-C50C-407E-A947-70E740481C1C}">
+                          <a14:useLocalDpi xmlns:a14="http://schemas.microsoft.com/office/drawing/2010/main" val="0"/>
+                        </a:ext>
+                      </a:extLst>
+                    </a:blip>
+                    <a:srcRect/>
+                    <a:stretch>
+                      <a:fillRect/>
+                    </a:stretch>
+                  </pic:blipFill>
+                  <pic:spPr bwMode="auto">
+                    <a:xfrm>
+                      <a:off x="0" y="0"/>
+                      <a:ext cx="5850255" cy="4385945"/>
+                    </a:xfrm>
+                    <a:prstGeom prst="rect">
+                      <a:avLst/>
+                    </a:prstGeom>
+                    <a:noFill/>
+                    <a:ln>
+                      <a:noFill/>
+                    </a:ln>
+                  </pic:spPr>
+                </pic:pic>
+              </a:graphicData>
+            </a:graphic>
+          </wp:inline>
+        </w:drawing>
+      </w:r>
+    </w:p>
+    <w:p>
+      <w:pPr>
+        <w:jc w:val="center"/>
+        <w:rPr>
+          <w:sz w:val="28"/>
+          <w:szCs w:val="28"/>
+        </w:rPr>
+      </w:pPr>
+      <w:r>
+        <w:rPr>
+          <w:noProof/>
+          <w:sz w:val="28"/>
+          <w:szCs w:val="28"/>
+        </w:rPr>
+        <w:lastRenderedPageBreak/>
+        <w:drawing>
+          <wp:inline distT="0" distB="0" distL="0" distR="0" wp14:anchorId="2AE6CDDD" wp14:editId="6724D379">
+            <wp:extent cx="5850255" cy="4385945"/>
+            <wp:effectExtent l="0" t="0" r="0" b="0"/>
+            <wp:docPr id="27" name="Immagine 27"/>
+            <wp:cNvGraphicFramePr>
+              <a:graphicFrameLocks xmlns:a="http://schemas.openxmlformats.org/drawingml/2006/main" noChangeAspect="1"/>
+            </wp:cNvGraphicFramePr>
+            <a:graphic xmlns:a="http://schemas.openxmlformats.org/drawingml/2006/main">
+              <a:graphicData uri="http://schemas.openxmlformats.org/drawingml/2006/picture">
+                <pic:pic xmlns:pic="http://schemas.openxmlformats.org/drawingml/2006/picture">
+                  <pic:nvPicPr>
+                    <pic:cNvPr id="0" name="Picture 14"/>
+                    <pic:cNvPicPr>
+                      <a:picLocks noChangeAspect="1" noChangeArrowheads="1"/>
+                    </pic:cNvPicPr>
+                  </pic:nvPicPr>
+                  <pic:blipFill>
+                    <a:blip r:embed="rId27">
+                      <a:extLst>
+                        <a:ext uri="{28A0092B-C50C-407E-A947-70E740481C1C}">
+                          <a14:useLocalDpi xmlns:a14="http://schemas.microsoft.com/office/drawing/2010/main" val="0"/>
+                        </a:ext>
+                      </a:extLst>
+                    </a:blip>
+                    <a:srcRect/>
+                    <a:stretch>
+                      <a:fillRect/>
+                    </a:stretch>
+                  </pic:blipFill>
+                  <pic:spPr bwMode="auto">
+                    <a:xfrm>
+                      <a:off x="0" y="0"/>
+                      <a:ext cx="5850255" cy="4385945"/>
+                    </a:xfrm>
+                    <a:prstGeom prst="rect">
+                      <a:avLst/>
+                    </a:prstGeom>
+                    <a:noFill/>
+                    <a:ln>
+                      <a:noFill/>
+                    </a:ln>
+                  </pic:spPr>
+                </pic:pic>
+              </a:graphicData>
+            </a:graphic>
+          </wp:inline>
+        </w:drawing>
+      </w:r>
+    </w:p>
+    <w:p>
+      <w:pPr>
+        <w:rPr>
+          <w:noProof/>
+          <w:sz w:val="28"/>
+          <w:szCs w:val="28"/>
+        </w:rPr>
+      </w:pPr>
+    </w:p>
+    <w:p>
+      <w:pPr>
+        <w:jc w:val="center"/>
+        <w:rPr>
+          <w:sz w:val="28"/>
+          <w:szCs w:val="28"/>
+        </w:rPr>
+      </w:pPr>
+      <w:r>
+        <w:rPr>
+          <w:noProof/>
+          <w:sz w:val="28"/>
+          <w:szCs w:val="28"/>
+        </w:rPr>
+        <w:lastRenderedPageBreak/>
+        <w:drawing>
+          <wp:inline distT="0" distB="0" distL="0" distR="0" wp14:anchorId="4C658742" wp14:editId="55E56E19">
+            <wp:extent cx="5850255" cy="4385945"/>
+            <wp:effectExtent l="0" t="0" r="0" b="0"/>
+            <wp:docPr id="28" name="Immagine 28"/>
+            <wp:cNvGraphicFramePr>
+              <a:graphicFrameLocks xmlns:a="http://schemas.openxmlformats.org/drawingml/2006/main" noChangeAspect="1"/>
+            </wp:cNvGraphicFramePr>
+            <a:graphic xmlns:a="http://schemas.openxmlformats.org/drawingml/2006/main">
+              <a:graphicData uri="http://schemas.openxmlformats.org/drawingml/2006/picture">
+                <pic:pic xmlns:pic="http://schemas.openxmlformats.org/drawingml/2006/picture">
+                  <pic:nvPicPr>
+                    <pic:cNvPr id="0" name="Picture 15"/>
+                    <pic:cNvPicPr>
+                      <a:picLocks noChangeAspect="1" noChangeArrowheads="1"/>
+                    </pic:cNvPicPr>
+                  </pic:nvPicPr>
+                  <pic:blipFill>
+                    <a:blip r:embed="rId28">
+                      <a:extLst>
+                        <a:ext uri="{28A0092B-C50C-407E-A947-70E740481C1C}">
+                          <a14:useLocalDpi xmlns:a14="http://schemas.microsoft.com/office/drawing/2010/main" val="0"/>
+                        </a:ext>
+                      </a:extLst>
+                    </a:blip>
+                    <a:srcRect/>
+                    <a:stretch>
+                      <a:fillRect/>
+                    </a:stretch>
+                  </pic:blipFill>
+                  <pic:spPr bwMode="auto">
+                    <a:xfrm>
+                      <a:off x="0" y="0"/>
+                      <a:ext cx="5850255" cy="4385945"/>
+                    </a:xfrm>
+                    <a:prstGeom prst="rect">
+                      <a:avLst/>
+                    </a:prstGeom>
+                    <a:noFill/>
+                    <a:ln>
+                      <a:noFill/>
+                    </a:ln>
+                  </pic:spPr>
+                </pic:pic>
+              </a:graphicData>
+            </a:graphic>
+          </wp:inline>
+        </w:drawing>
+      </w:r>
+    </w:p>
+    <w:p>
+      <w:pPr>
+        <w:jc w:val="center"/>
+        <w:rPr>
+          <w:noProof/>
         </w:rPr>
       </w:pPr>
     </w:p>
@@ -3931,7 +5620,7 @@
                     </pic:cNvPicPr>
                   </pic:nvPicPr>
                   <pic:blipFill rotWithShape="1">
-                    <a:blip r:embed="rId17">
+                    <a:blip r:embed="rId21">
                       <a:extLst>
                         <a:ext uri="{28A0092B-C50C-407E-A947-70E740481C1C}">
                           <a14:useLocalDpi xmlns:a14="http://schemas.microsoft.com/office/drawing/2010/main" val="0"/>
@@ -3985,7 +5674,23 @@
           <w:sz w:val="28"/>
           <w:szCs w:val="28"/>
         </w:rPr>
-        <w:t xml:space="preserve"> il random forest.</w:t>
+        <w:t xml:space="preserve"> il random </w:t>
+      </w:r>
+      <w:proofErr w:type="spellStart"/>
+      <w:r>
+        <w:rPr>
+          <w:sz w:val="28"/>
+          <w:szCs w:val="28"/>
+        </w:rPr>
+        <w:t>forest</w:t>
+      </w:r>
+      <w:proofErr w:type="spellEnd"/>
+      <w:r>
+        <w:rPr>
+          <w:sz w:val="28"/>
+          <w:szCs w:val="28"/>
+        </w:rPr>
+        <w:t>.</w:t>
       </w:r>
     </w:p>
     <w:p>
@@ -4040,56 +5745,56 @@
           <w:sz w:val="28"/>
           <w:szCs w:val="28"/>
         </w:rPr>
+        <w:t xml:space="preserve">Ho successivamente generato un grafico, basato sulle analisi effettuate in precedenza, che estrae </w:t>
+      </w:r>
+      <w:proofErr w:type="gramStart"/>
+      <w:r>
+        <w:rPr>
+          <w:sz w:val="28"/>
+          <w:szCs w:val="28"/>
+        </w:rPr>
+        <w:t>le features</w:t>
+      </w:r>
+      <w:proofErr w:type="gramEnd"/>
+      <w:r>
+        <w:rPr>
+          <w:sz w:val="28"/>
+          <w:szCs w:val="28"/>
+        </w:rPr>
+        <w:t xml:space="preserve"> più importanti</w:t>
+      </w:r>
+      <w:r>
+        <w:rPr>
+          <w:noProof/>
+          <w:sz w:val="28"/>
+          <w:szCs w:val="28"/>
+        </w:rPr>
+        <w:t xml:space="preserve"> basandosi su</w:t>
+      </w:r>
+      <w:r>
+        <w:rPr>
+          <w:noProof/>
+          <w:sz w:val="28"/>
+          <w:szCs w:val="28"/>
+        </w:rPr>
+        <w:t>l random forest:</w:t>
+      </w:r>
+    </w:p>
+    <w:p>
+      <w:pPr>
+        <w:jc w:val="center"/>
+        <w:rPr>
+          <w:sz w:val="28"/>
+          <w:szCs w:val="28"/>
+        </w:rPr>
+      </w:pPr>
+      <w:r>
+        <w:rPr>
+          <w:noProof/>
+          <w:sz w:val="28"/>
+          <w:szCs w:val="28"/>
+        </w:rPr>
         <w:lastRenderedPageBreak/>
-        <w:t xml:space="preserve">Ho successivamente generato un grafico, basato sulle analisi effettuate in precedenza, che estrae </w:t>
-      </w:r>
-      <w:proofErr w:type="gramStart"/>
-      <w:r>
-        <w:rPr>
-          <w:sz w:val="28"/>
-          <w:szCs w:val="28"/>
-        </w:rPr>
-        <w:t>le features</w:t>
-      </w:r>
-      <w:proofErr w:type="gramEnd"/>
-      <w:r>
-        <w:rPr>
-          <w:sz w:val="28"/>
-          <w:szCs w:val="28"/>
-        </w:rPr>
-        <w:t xml:space="preserve"> più importanti</w:t>
-      </w:r>
-      <w:r>
-        <w:rPr>
-          <w:noProof/>
-          <w:sz w:val="28"/>
-          <w:szCs w:val="28"/>
-        </w:rPr>
-        <w:t xml:space="preserve"> basandosi su</w:t>
-      </w:r>
-      <w:r>
-        <w:rPr>
-          <w:noProof/>
-          <w:sz w:val="28"/>
-          <w:szCs w:val="28"/>
-        </w:rPr>
-        <w:t>l random forest:</w:t>
-      </w:r>
-    </w:p>
-    <w:p>
-      <w:pPr>
-        <w:jc w:val="center"/>
-        <w:rPr>
-          <w:sz w:val="28"/>
-          <w:szCs w:val="28"/>
-        </w:rPr>
-      </w:pPr>
-      <w:r>
-        <w:rPr>
-          <w:noProof/>
-          <w:sz w:val="28"/>
-          <w:szCs w:val="28"/>
-        </w:rPr>
         <w:drawing>
           <wp:inline distT="0" distB="0" distL="0" distR="0" wp14:anchorId="5B6ABECC" wp14:editId="702043AF">
             <wp:extent cx="5486400" cy="5486400"/>
@@ -4108,7 +5813,7 @@
                     </pic:cNvPicPr>
                   </pic:nvPicPr>
                   <pic:blipFill>
-                    <a:blip r:embed="rId25">
+                    <a:blip r:embed="rId29">
                       <a:extLst>
                         <a:ext uri="{28A0092B-C50C-407E-A947-70E740481C1C}">
                           <a14:useLocalDpi xmlns:a14="http://schemas.microsoft.com/office/drawing/2010/main" val="0"/>
@@ -4160,22 +5865,47 @@
           <w:sz w:val="28"/>
           <w:szCs w:val="28"/>
         </w:rPr>
-        <w:t>Creazione della rete bayesiana</w:t>
-      </w:r>
-    </w:p>
-    <w:p>
-      <w:pPr>
-        <w:rPr>
-          <w:sz w:val="28"/>
-          <w:szCs w:val="28"/>
-        </w:rPr>
-      </w:pPr>
-      <w:r>
-        <w:rPr>
-          <w:sz w:val="28"/>
-          <w:szCs w:val="28"/>
-        </w:rPr>
-        <w:t>Ho scelto di implementare una rete bayesiana per poter effettuare delle interrogazion</w:t>
+        <w:t xml:space="preserve">Creazione della rete </w:t>
+      </w:r>
+      <w:proofErr w:type="spellStart"/>
+      <w:r>
+        <w:rPr>
+          <w:sz w:val="28"/>
+          <w:szCs w:val="28"/>
+        </w:rPr>
+        <w:t>bayesiana</w:t>
+      </w:r>
+      <w:proofErr w:type="spellEnd"/>
+    </w:p>
+    <w:p>
+      <w:pPr>
+        <w:rPr>
+          <w:sz w:val="28"/>
+          <w:szCs w:val="28"/>
+        </w:rPr>
+      </w:pPr>
+      <w:r>
+        <w:rPr>
+          <w:sz w:val="28"/>
+          <w:szCs w:val="28"/>
+        </w:rPr>
+        <w:t xml:space="preserve">Ho scelto di implementare una rete </w:t>
+      </w:r>
+      <w:proofErr w:type="spellStart"/>
+      <w:r>
+        <w:rPr>
+          <w:sz w:val="28"/>
+          <w:szCs w:val="28"/>
+        </w:rPr>
+        <w:t>bayesiana</w:t>
+      </w:r>
+      <w:proofErr w:type="spellEnd"/>
+      <w:r>
+        <w:rPr>
+          <w:sz w:val="28"/>
+          <w:szCs w:val="28"/>
+        </w:rPr>
+        <w:t xml:space="preserve"> per poter effettuare delle interrogazion</w:t>
       </w:r>
       <w:r>
         <w:rPr>
@@ -4220,7 +5950,39 @@
           <w:sz w:val="28"/>
           <w:szCs w:val="28"/>
         </w:rPr>
-        <w:t>Le tabelle CPD vengono generate con il dataset e andando ad usare il MaximumLikeliHoodEstimator creiamo una rete bayesiana completa, con le probabilità apprese dal dataset.</w:t>
+        <w:t xml:space="preserve">Le tabelle CPD vengono generate con il dataset e andando ad usare il </w:t>
+      </w:r>
+      <w:proofErr w:type="spellStart"/>
+      <w:r>
+        <w:rPr>
+          <w:sz w:val="28"/>
+          <w:szCs w:val="28"/>
+        </w:rPr>
+        <w:t>MaximumLikeliHoodEstimator</w:t>
+      </w:r>
+      <w:proofErr w:type="spellEnd"/>
+      <w:r>
+        <w:rPr>
+          <w:sz w:val="28"/>
+          <w:szCs w:val="28"/>
+        </w:rPr>
+        <w:t xml:space="preserve"> creiamo una rete </w:t>
+      </w:r>
+      <w:proofErr w:type="spellStart"/>
+      <w:r>
+        <w:rPr>
+          <w:sz w:val="28"/>
+          <w:szCs w:val="28"/>
+        </w:rPr>
+        <w:t>bayesiana</w:t>
+      </w:r>
+      <w:proofErr w:type="spellEnd"/>
+      <w:r>
+        <w:rPr>
+          <w:sz w:val="28"/>
+          <w:szCs w:val="28"/>
+        </w:rPr>
+        <w:t xml:space="preserve"> completa, con le probabilità apprese dal dataset.</w:t>
       </w:r>
     </w:p>
     <w:p>
@@ -4307,7 +6069,7 @@
                     </pic:cNvPicPr>
                   </pic:nvPicPr>
                   <pic:blipFill rotWithShape="1">
-                    <a:blip r:embed="rId26" cstate="print">
+                    <a:blip r:embed="rId30" cstate="print">
                       <a:extLst>
                         <a:ext uri="{28A0092B-C50C-407E-A947-70E740481C1C}">
                           <a14:useLocalDpi xmlns:a14="http://schemas.microsoft.com/office/drawing/2010/main" val="0"/>
@@ -4341,6 +6103,651 @@
           </wp:inline>
         </w:drawing>
       </w:r>
+    </w:p>
+    <w:p>
+      <w:pPr>
+        <w:rPr>
+          <w:sz w:val="28"/>
+          <w:szCs w:val="28"/>
+        </w:rPr>
+      </w:pPr>
+    </w:p>
+    <w:p>
+      <w:pPr>
+        <w:rPr>
+          <w:sz w:val="28"/>
+          <w:szCs w:val="28"/>
+        </w:rPr>
+      </w:pPr>
+      <w:r>
+        <w:rPr>
+          <w:sz w:val="28"/>
+          <w:szCs w:val="28"/>
+        </w:rPr>
+        <w:t>Calcolo delle probabilità:</w:t>
+      </w:r>
+    </w:p>
+    <w:p>
+      <w:pPr>
+        <w:rPr>
+          <w:sz w:val="28"/>
+          <w:szCs w:val="28"/>
+        </w:rPr>
+      </w:pPr>
+      <w:r>
+        <w:rPr>
+          <w:sz w:val="28"/>
+          <w:szCs w:val="28"/>
+        </w:rPr>
+        <w:t xml:space="preserve">utilizzando la rete </w:t>
+      </w:r>
+      <w:proofErr w:type="spellStart"/>
+      <w:r>
+        <w:rPr>
+          <w:sz w:val="28"/>
+          <w:szCs w:val="28"/>
+        </w:rPr>
+        <w:t>bayesiana</w:t>
+      </w:r>
+      <w:proofErr w:type="spellEnd"/>
+      <w:r>
+        <w:rPr>
+          <w:sz w:val="28"/>
+          <w:szCs w:val="28"/>
+        </w:rPr>
+        <w:t xml:space="preserve"> creata calcolo la probabilità per la feature “</w:t>
+      </w:r>
+      <w:proofErr w:type="spellStart"/>
+      <w:r>
+        <w:rPr>
+          <w:sz w:val="28"/>
+          <w:szCs w:val="28"/>
+        </w:rPr>
+        <w:t>songIsLiked</w:t>
+      </w:r>
+      <w:proofErr w:type="spellEnd"/>
+      <w:r>
+        <w:rPr>
+          <w:sz w:val="28"/>
+          <w:szCs w:val="28"/>
+        </w:rPr>
+        <w:t>”</w:t>
+      </w:r>
+    </w:p>
+    <w:p>
+      <w:pPr>
+        <w:rPr>
+          <w:sz w:val="28"/>
+          <w:szCs w:val="28"/>
+        </w:rPr>
+      </w:pPr>
+      <w:r>
+        <w:rPr>
+          <w:noProof/>
+          <w:sz w:val="28"/>
+          <w:szCs w:val="28"/>
+        </w:rPr>
+        <w:drawing>
+          <wp:inline distT="0" distB="0" distL="0" distR="0" wp14:anchorId="1C2B64C2" wp14:editId="3174DD5E">
+            <wp:extent cx="6117590" cy="381000"/>
+            <wp:effectExtent l="0" t="0" r="0" b="0"/>
+            <wp:docPr id="7" name="Immagine 7"/>
+            <wp:cNvGraphicFramePr>
+              <a:graphicFrameLocks xmlns:a="http://schemas.openxmlformats.org/drawingml/2006/main" noChangeAspect="1"/>
+            </wp:cNvGraphicFramePr>
+            <a:graphic xmlns:a="http://schemas.openxmlformats.org/drawingml/2006/main">
+              <a:graphicData uri="http://schemas.openxmlformats.org/drawingml/2006/picture">
+                <pic:pic xmlns:pic="http://schemas.openxmlformats.org/drawingml/2006/picture">
+                  <pic:nvPicPr>
+                    <pic:cNvPr id="0" name="Picture 9"/>
+                    <pic:cNvPicPr>
+                      <a:picLocks noChangeAspect="1" noChangeArrowheads="1"/>
+                    </pic:cNvPicPr>
+                  </pic:nvPicPr>
+                  <pic:blipFill rotWithShape="1">
+                    <a:blip r:embed="rId31">
+                      <a:extLst>
+                        <a:ext uri="{28A0092B-C50C-407E-A947-70E740481C1C}">
+                          <a14:useLocalDpi xmlns:a14="http://schemas.microsoft.com/office/drawing/2010/main" val="0"/>
+                        </a:ext>
+                      </a:extLst>
+                    </a:blip>
+                    <a:srcRect b="91566"/>
+                    <a:stretch/>
+                  </pic:blipFill>
+                  <pic:spPr bwMode="auto">
+                    <a:xfrm>
+                      <a:off x="0" y="0"/>
+                      <a:ext cx="6117590" cy="381000"/>
+                    </a:xfrm>
+                    <a:prstGeom prst="rect">
+                      <a:avLst/>
+                    </a:prstGeom>
+                    <a:noFill/>
+                    <a:ln>
+                      <a:noFill/>
+                    </a:ln>
+                    <a:extLst>
+                      <a:ext uri="{53640926-AAD7-44D8-BBD7-CCE9431645EC}">
+                        <a14:shadowObscured xmlns:a14="http://schemas.microsoft.com/office/drawing/2010/main"/>
+                      </a:ext>
+                    </a:extLst>
+                  </pic:spPr>
+                </pic:pic>
+              </a:graphicData>
+            </a:graphic>
+          </wp:inline>
+        </w:drawing>
+      </w:r>
+    </w:p>
+    <w:p>
+      <w:pPr>
+        <w:rPr>
+          <w:sz w:val="28"/>
+          <w:szCs w:val="28"/>
+        </w:rPr>
+      </w:pPr>
+      <w:r>
+        <w:rPr>
+          <w:sz w:val="28"/>
+          <w:szCs w:val="28"/>
+        </w:rPr>
+        <w:t xml:space="preserve">Sfruttando la rete </w:t>
+      </w:r>
+      <w:proofErr w:type="spellStart"/>
+      <w:r>
+        <w:rPr>
+          <w:sz w:val="28"/>
+          <w:szCs w:val="28"/>
+        </w:rPr>
+        <w:t>bayesiana</w:t>
+      </w:r>
+      <w:proofErr w:type="spellEnd"/>
+      <w:r>
+        <w:rPr>
+          <w:sz w:val="28"/>
+          <w:szCs w:val="28"/>
+        </w:rPr>
+        <w:t xml:space="preserve"> calcolo la probabilità che mi piacciano </w:t>
+      </w:r>
+      <w:proofErr w:type="gramStart"/>
+      <w:r>
+        <w:rPr>
+          <w:sz w:val="28"/>
+          <w:szCs w:val="28"/>
+        </w:rPr>
+        <w:t>2</w:t>
+      </w:r>
+      <w:proofErr w:type="gramEnd"/>
+      <w:r>
+        <w:rPr>
+          <w:sz w:val="28"/>
+          <w:szCs w:val="28"/>
+        </w:rPr>
+        <w:t xml:space="preserve"> canzoni, uscite di recente e che quindi non sono incluse nel dataset (</w:t>
+      </w:r>
+      <w:r>
+        <w:rPr>
+          <w:sz w:val="28"/>
+          <w:szCs w:val="28"/>
+        </w:rPr>
+        <w:t xml:space="preserve">la prima </w:t>
+      </w:r>
+      <w:r>
+        <w:rPr>
+          <w:sz w:val="28"/>
+          <w:szCs w:val="28"/>
+        </w:rPr>
+        <w:t>da un’artista che mi piace e l’altra</w:t>
+      </w:r>
+      <w:r>
+        <w:rPr>
+          <w:sz w:val="28"/>
+          <w:szCs w:val="28"/>
+        </w:rPr>
+        <w:t xml:space="preserve"> </w:t>
+      </w:r>
+      <w:r>
+        <w:rPr>
+          <w:sz w:val="28"/>
+          <w:szCs w:val="28"/>
+        </w:rPr>
+        <w:t>da un’artista che non mi piace)</w:t>
+      </w:r>
+      <w:r>
+        <w:rPr>
+          <w:sz w:val="28"/>
+          <w:szCs w:val="28"/>
+        </w:rPr>
+        <w:t>:</w:t>
+      </w:r>
+    </w:p>
+    <w:p>
+      <w:pPr>
+        <w:rPr>
+          <w:sz w:val="28"/>
+          <w:szCs w:val="28"/>
+        </w:rPr>
+      </w:pPr>
+      <w:r>
+        <w:rPr>
+          <w:noProof/>
+        </w:rPr>
+        <w:drawing>
+          <wp:inline distT="0" distB="0" distL="0" distR="0" wp14:anchorId="2A3E6E1C" wp14:editId="01FBA4E7">
+            <wp:extent cx="6120130" cy="1249680"/>
+            <wp:effectExtent l="0" t="0" r="0" b="7620"/>
+            <wp:docPr id="22" name="Immagine 22" descr="Immagine che contiene testo, elettronica, schermata&#10;&#10;Descrizione generata automaticamente"/>
+            <wp:cNvGraphicFramePr>
+              <a:graphicFrameLocks xmlns:a="http://schemas.openxmlformats.org/drawingml/2006/main" noChangeAspect="1"/>
+            </wp:cNvGraphicFramePr>
+            <a:graphic xmlns:a="http://schemas.openxmlformats.org/drawingml/2006/main">
+              <a:graphicData uri="http://schemas.openxmlformats.org/drawingml/2006/picture">
+                <pic:pic xmlns:pic="http://schemas.openxmlformats.org/drawingml/2006/picture">
+                  <pic:nvPicPr>
+                    <pic:cNvPr id="22" name="Immagine 22" descr="Immagine che contiene testo, elettronica, schermata&#10;&#10;Descrizione generata automaticamente"/>
+                    <pic:cNvPicPr/>
+                  </pic:nvPicPr>
+                  <pic:blipFill>
+                    <a:blip r:embed="rId32"/>
+                    <a:stretch>
+                      <a:fillRect/>
+                    </a:stretch>
+                  </pic:blipFill>
+                  <pic:spPr>
+                    <a:xfrm>
+                      <a:off x="0" y="0"/>
+                      <a:ext cx="6120130" cy="1249680"/>
+                    </a:xfrm>
+                    <a:prstGeom prst="rect">
+                      <a:avLst/>
+                    </a:prstGeom>
+                  </pic:spPr>
+                </pic:pic>
+              </a:graphicData>
+            </a:graphic>
+          </wp:inline>
+        </w:drawing>
+      </w:r>
+    </w:p>
+    <w:p>
+      <w:pPr>
+        <w:rPr>
+          <w:sz w:val="28"/>
+          <w:szCs w:val="28"/>
+        </w:rPr>
+      </w:pPr>
+      <w:r>
+        <w:rPr>
+          <w:noProof/>
+        </w:rPr>
+        <w:lastRenderedPageBreak/>
+        <w:drawing>
+          <wp:inline distT="0" distB="0" distL="0" distR="0" wp14:anchorId="54D8E9ED" wp14:editId="1B646F03">
+            <wp:extent cx="5905500" cy="4821579"/>
+            <wp:effectExtent l="0" t="0" r="0" b="0"/>
+            <wp:docPr id="12" name="Immagine 12" descr="Immagine che contiene testo&#10;&#10;Descrizione generata automaticamente"/>
+            <wp:cNvGraphicFramePr>
+              <a:graphicFrameLocks xmlns:a="http://schemas.openxmlformats.org/drawingml/2006/main" noChangeAspect="1"/>
+            </wp:cNvGraphicFramePr>
+            <a:graphic xmlns:a="http://schemas.openxmlformats.org/drawingml/2006/main">
+              <a:graphicData uri="http://schemas.openxmlformats.org/drawingml/2006/picture">
+                <pic:pic xmlns:pic="http://schemas.openxmlformats.org/drawingml/2006/picture">
+                  <pic:nvPicPr>
+                    <pic:cNvPr id="12" name="Immagine 12" descr="Immagine che contiene testo&#10;&#10;Descrizione generata automaticamente"/>
+                    <pic:cNvPicPr/>
+                  </pic:nvPicPr>
+                  <pic:blipFill>
+                    <a:blip r:embed="rId33"/>
+                    <a:stretch>
+                      <a:fillRect/>
+                    </a:stretch>
+                  </pic:blipFill>
+                  <pic:spPr>
+                    <a:xfrm>
+                      <a:off x="0" y="0"/>
+                      <a:ext cx="5926280" cy="4838545"/>
+                    </a:xfrm>
+                    <a:prstGeom prst="rect">
+                      <a:avLst/>
+                    </a:prstGeom>
+                  </pic:spPr>
+                </pic:pic>
+              </a:graphicData>
+            </a:graphic>
+          </wp:inline>
+        </w:drawing>
+      </w:r>
+    </w:p>
+    <w:p>
+      <w:pPr>
+        <w:rPr>
+          <w:sz w:val="28"/>
+          <w:szCs w:val="28"/>
+        </w:rPr>
+      </w:pPr>
+      <w:r>
+        <w:rPr>
+          <w:noProof/>
+        </w:rPr>
+        <w:drawing>
+          <wp:inline distT="0" distB="0" distL="0" distR="0" wp14:anchorId="0606F6CB" wp14:editId="67D090C7">
+            <wp:extent cx="5864259" cy="2565400"/>
+            <wp:effectExtent l="0" t="0" r="3175" b="6350"/>
+            <wp:docPr id="16" name="Immagine 16" descr="Immagine che contiene testo&#10;&#10;Descrizione generata automaticamente"/>
+            <wp:cNvGraphicFramePr>
+              <a:graphicFrameLocks xmlns:a="http://schemas.openxmlformats.org/drawingml/2006/main" noChangeAspect="1"/>
+            </wp:cNvGraphicFramePr>
+            <a:graphic xmlns:a="http://schemas.openxmlformats.org/drawingml/2006/main">
+              <a:graphicData uri="http://schemas.openxmlformats.org/drawingml/2006/picture">
+                <pic:pic xmlns:pic="http://schemas.openxmlformats.org/drawingml/2006/picture">
+                  <pic:nvPicPr>
+                    <pic:cNvPr id="16" name="Immagine 16" descr="Immagine che contiene testo&#10;&#10;Descrizione generata automaticamente"/>
+                    <pic:cNvPicPr/>
+                  </pic:nvPicPr>
+                  <pic:blipFill rotWithShape="1">
+                    <a:blip r:embed="rId34"/>
+                    <a:srcRect b="53408"/>
+                    <a:stretch/>
+                  </pic:blipFill>
+                  <pic:spPr bwMode="auto">
+                    <a:xfrm>
+                      <a:off x="0" y="0"/>
+                      <a:ext cx="5868923" cy="2567440"/>
+                    </a:xfrm>
+                    <a:prstGeom prst="rect">
+                      <a:avLst/>
+                    </a:prstGeom>
+                    <a:ln>
+                      <a:noFill/>
+                    </a:ln>
+                    <a:extLst>
+                      <a:ext uri="{53640926-AAD7-44D8-BBD7-CCE9431645EC}">
+                        <a14:shadowObscured xmlns:a14="http://schemas.microsoft.com/office/drawing/2010/main"/>
+                      </a:ext>
+                    </a:extLst>
+                  </pic:spPr>
+                </pic:pic>
+              </a:graphicData>
+            </a:graphic>
+          </wp:inline>
+        </w:drawing>
+      </w:r>
+    </w:p>
+    <w:p>
+      <w:pPr>
+        <w:rPr>
+          <w:noProof/>
+        </w:rPr>
+      </w:pPr>
+      <w:r>
+        <w:rPr>
+          <w:noProof/>
+        </w:rPr>
+        <w:lastRenderedPageBreak/>
+        <w:drawing>
+          <wp:inline distT="0" distB="0" distL="0" distR="0" wp14:anchorId="5B0DCA6F" wp14:editId="2AF9F18A">
+            <wp:extent cx="6120130" cy="5056505"/>
+            <wp:effectExtent l="0" t="0" r="0" b="0"/>
+            <wp:docPr id="15" name="Immagine 15" descr="Immagine che contiene testo&#10;&#10;Descrizione generata automaticamente"/>
+            <wp:cNvGraphicFramePr>
+              <a:graphicFrameLocks xmlns:a="http://schemas.openxmlformats.org/drawingml/2006/main" noChangeAspect="1"/>
+            </wp:cNvGraphicFramePr>
+            <a:graphic xmlns:a="http://schemas.openxmlformats.org/drawingml/2006/main">
+              <a:graphicData uri="http://schemas.openxmlformats.org/drawingml/2006/picture">
+                <pic:pic xmlns:pic="http://schemas.openxmlformats.org/drawingml/2006/picture">
+                  <pic:nvPicPr>
+                    <pic:cNvPr id="15" name="Immagine 15" descr="Immagine che contiene testo&#10;&#10;Descrizione generata automaticamente"/>
+                    <pic:cNvPicPr/>
+                  </pic:nvPicPr>
+                  <pic:blipFill>
+                    <a:blip r:embed="rId35"/>
+                    <a:stretch>
+                      <a:fillRect/>
+                    </a:stretch>
+                  </pic:blipFill>
+                  <pic:spPr>
+                    <a:xfrm>
+                      <a:off x="0" y="0"/>
+                      <a:ext cx="6120130" cy="5056505"/>
+                    </a:xfrm>
+                    <a:prstGeom prst="rect">
+                      <a:avLst/>
+                    </a:prstGeom>
+                  </pic:spPr>
+                </pic:pic>
+              </a:graphicData>
+            </a:graphic>
+          </wp:inline>
+        </w:drawing>
+      </w:r>
+    </w:p>
+    <w:p>
+      <w:pPr>
+        <w:rPr>
+          <w:sz w:val="28"/>
+          <w:szCs w:val="28"/>
+        </w:rPr>
+      </w:pPr>
+      <w:r>
+        <w:rPr>
+          <w:noProof/>
+        </w:rPr>
+        <w:drawing>
+          <wp:inline distT="0" distB="0" distL="0" distR="0" wp14:anchorId="053BC03E" wp14:editId="506FBC2F">
+            <wp:extent cx="6128084" cy="2844800"/>
+            <wp:effectExtent l="0" t="0" r="6350" b="0"/>
+            <wp:docPr id="17" name="Immagine 17" descr="Immagine che contiene testo&#10;&#10;Descrizione generata automaticamente"/>
+            <wp:cNvGraphicFramePr>
+              <a:graphicFrameLocks xmlns:a="http://schemas.openxmlformats.org/drawingml/2006/main" noChangeAspect="1"/>
+            </wp:cNvGraphicFramePr>
+            <a:graphic xmlns:a="http://schemas.openxmlformats.org/drawingml/2006/main">
+              <a:graphicData uri="http://schemas.openxmlformats.org/drawingml/2006/picture">
+                <pic:pic xmlns:pic="http://schemas.openxmlformats.org/drawingml/2006/picture">
+                  <pic:nvPicPr>
+                    <pic:cNvPr id="17" name="Immagine 17" descr="Immagine che contiene testo&#10;&#10;Descrizione generata automaticamente"/>
+                    <pic:cNvPicPr/>
+                  </pic:nvPicPr>
+                  <pic:blipFill rotWithShape="1">
+                    <a:blip r:embed="rId34"/>
+                    <a:srcRect t="50558"/>
+                    <a:stretch/>
+                  </pic:blipFill>
+                  <pic:spPr bwMode="auto">
+                    <a:xfrm>
+                      <a:off x="0" y="0"/>
+                      <a:ext cx="6130234" cy="2845798"/>
+                    </a:xfrm>
+                    <a:prstGeom prst="rect">
+                      <a:avLst/>
+                    </a:prstGeom>
+                    <a:ln>
+                      <a:noFill/>
+                    </a:ln>
+                    <a:extLst>
+                      <a:ext uri="{53640926-AAD7-44D8-BBD7-CCE9431645EC}">
+                        <a14:shadowObscured xmlns:a14="http://schemas.microsoft.com/office/drawing/2010/main"/>
+                      </a:ext>
+                    </a:extLst>
+                  </pic:spPr>
+                </pic:pic>
+              </a:graphicData>
+            </a:graphic>
+          </wp:inline>
+        </w:drawing>
+      </w:r>
+    </w:p>
+    <w:p>
+      <w:pPr>
+        <w:rPr>
+          <w:sz w:val="28"/>
+          <w:szCs w:val="28"/>
+        </w:rPr>
+      </w:pPr>
+    </w:p>
+    <w:p>
+      <w:pPr>
+        <w:rPr>
+          <w:sz w:val="28"/>
+          <w:szCs w:val="28"/>
+        </w:rPr>
+      </w:pPr>
+      <w:r>
+        <w:rPr>
+          <w:sz w:val="28"/>
+          <w:szCs w:val="28"/>
+        </w:rPr>
+        <w:t>Interfaccia utente per effettuare nuove query sulla knowledge base:</w:t>
+      </w:r>
+    </w:p>
+    <w:p>
+      <w:pPr>
+        <w:rPr>
+          <w:noProof/>
+          <w:sz w:val="28"/>
+          <w:szCs w:val="28"/>
+        </w:rPr>
+      </w:pPr>
+    </w:p>
+    <w:p>
+      <w:pPr>
+        <w:rPr>
+          <w:sz w:val="28"/>
+          <w:szCs w:val="28"/>
+        </w:rPr>
+      </w:pPr>
+      <w:r>
+        <w:rPr>
+          <w:noProof/>
+        </w:rPr>
+        <w:lastRenderedPageBreak/>
+        <w:drawing>
+          <wp:inline distT="0" distB="0" distL="0" distR="0" wp14:anchorId="063088CA" wp14:editId="76877091">
+            <wp:extent cx="6120130" cy="1249680"/>
+            <wp:effectExtent l="0" t="0" r="0" b="7620"/>
+            <wp:docPr id="21" name="Immagine 21"/>
+            <wp:cNvGraphicFramePr>
+              <a:graphicFrameLocks xmlns:a="http://schemas.openxmlformats.org/drawingml/2006/main" noChangeAspect="1"/>
+            </wp:cNvGraphicFramePr>
+            <a:graphic xmlns:a="http://schemas.openxmlformats.org/drawingml/2006/main">
+              <a:graphicData uri="http://schemas.openxmlformats.org/drawingml/2006/picture">
+                <pic:pic xmlns:pic="http://schemas.openxmlformats.org/drawingml/2006/picture">
+                  <pic:nvPicPr>
+                    <pic:cNvPr id="1" name=""/>
+                    <pic:cNvPicPr/>
+                  </pic:nvPicPr>
+                  <pic:blipFill>
+                    <a:blip r:embed="rId32"/>
+                    <a:stretch>
+                      <a:fillRect/>
+                    </a:stretch>
+                  </pic:blipFill>
+                  <pic:spPr>
+                    <a:xfrm>
+                      <a:off x="0" y="0"/>
+                      <a:ext cx="6120130" cy="1249680"/>
+                    </a:xfrm>
+                    <a:prstGeom prst="rect">
+                      <a:avLst/>
+                    </a:prstGeom>
+                  </pic:spPr>
+                </pic:pic>
+              </a:graphicData>
+            </a:graphic>
+          </wp:inline>
+        </w:drawing>
+      </w:r>
+    </w:p>
+    <w:p>
+      <w:pPr>
+        <w:rPr>
+          <w:noProof/>
+        </w:rPr>
+      </w:pPr>
+      <w:r>
+        <w:rPr>
+          <w:sz w:val="28"/>
+          <w:szCs w:val="28"/>
+        </w:rPr>
+        <w:t xml:space="preserve">L’utente ha la possibilità di inserire un </w:t>
+      </w:r>
+      <w:proofErr w:type="spellStart"/>
+      <w:r>
+        <w:rPr>
+          <w:sz w:val="28"/>
+          <w:szCs w:val="28"/>
+        </w:rPr>
+        <w:t>url</w:t>
+      </w:r>
+      <w:proofErr w:type="spellEnd"/>
+      <w:r>
+        <w:rPr>
+          <w:sz w:val="28"/>
+          <w:szCs w:val="28"/>
+        </w:rPr>
+        <w:t xml:space="preserve"> per ottenere una predizione sul fatto che la traccia piaccia alla persona sulla quale è stata creata la </w:t>
+      </w:r>
+      <w:r>
+        <w:rPr>
+          <w:sz w:val="28"/>
+          <w:szCs w:val="28"/>
+        </w:rPr>
+        <w:t>knowledge base</w:t>
+      </w:r>
+      <w:r>
+        <w:rPr>
+          <w:noProof/>
+        </w:rPr>
+        <w:t xml:space="preserve"> </w:t>
+      </w:r>
+      <w:r>
+        <w:rPr>
+          <w:noProof/>
+        </w:rPr>
+        <w:drawing>
+          <wp:inline distT="0" distB="0" distL="0" distR="0" wp14:anchorId="32B62EF1" wp14:editId="5CF61A13">
+            <wp:extent cx="6120130" cy="2577465"/>
+            <wp:effectExtent l="0" t="0" r="0" b="0"/>
+            <wp:docPr id="19" name="Immagine 19" descr="Immagine che contiene testo&#10;&#10;Descrizione generata automaticamente"/>
+            <wp:cNvGraphicFramePr>
+              <a:graphicFrameLocks xmlns:a="http://schemas.openxmlformats.org/drawingml/2006/main" noChangeAspect="1"/>
+            </wp:cNvGraphicFramePr>
+            <a:graphic xmlns:a="http://schemas.openxmlformats.org/drawingml/2006/main">
+              <a:graphicData uri="http://schemas.openxmlformats.org/drawingml/2006/picture">
+                <pic:pic xmlns:pic="http://schemas.openxmlformats.org/drawingml/2006/picture">
+                  <pic:nvPicPr>
+                    <pic:cNvPr id="19" name="Immagine 19" descr="Immagine che contiene testo&#10;&#10;Descrizione generata automaticamente"/>
+                    <pic:cNvPicPr/>
+                  </pic:nvPicPr>
+                  <pic:blipFill>
+                    <a:blip r:embed="rId36"/>
+                    <a:stretch>
+                      <a:fillRect/>
+                    </a:stretch>
+                  </pic:blipFill>
+                  <pic:spPr>
+                    <a:xfrm>
+                      <a:off x="0" y="0"/>
+                      <a:ext cx="6120130" cy="2577465"/>
+                    </a:xfrm>
+                    <a:prstGeom prst="rect">
+                      <a:avLst/>
+                    </a:prstGeom>
+                  </pic:spPr>
+                </pic:pic>
+              </a:graphicData>
+            </a:graphic>
+          </wp:inline>
+        </w:drawing>
+      </w:r>
+    </w:p>
+    <w:p>
+      <w:pPr>
+        <w:rPr>
+          <w:sz w:val="28"/>
+          <w:szCs w:val="28"/>
+        </w:rPr>
+      </w:pPr>
     </w:p>
     <w:sectPr>
       <w:pgSz w:w="11906" w:h="16838"/>

</xml_diff>